<commit_message>
new file:   temp.png 	new file:   ~$skXAI3.docx
</commit_message>
<xml_diff>
--- a/TaskXAI3.docx
+++ b/TaskXAI3.docx
@@ -221,6 +221,7 @@
           <w:lang w:val="es-ES"/>
         </w:rPr>
       </w:pPr>
+      <w:proofErr w:type="spellStart"/>
       <w:r>
         <w:rPr>
           <w:rFonts w:ascii="NANUMMYEONGJOEXTRABOLD" w:eastAsia="NANUMMYEONGJOEXTRABOLD" w:hAnsi="NANUMMYEONGJOEXTRABOLD" w:cs="Calibri"/>
@@ -231,8 +232,35 @@
           <w:szCs w:val="18"/>
           <w:lang w:val="es-ES"/>
         </w:rPr>
-        <w:t>Prepared by</w:t>
+        <w:t>Prepared</w:t>
       </w:r>
+      <w:proofErr w:type="spellEnd"/>
+      <w:r>
+        <w:rPr>
+          <w:rFonts w:ascii="NANUMMYEONGJOEXTRABOLD" w:eastAsia="NANUMMYEONGJOEXTRABOLD" w:hAnsi="NANUMMYEONGJOEXTRABOLD" w:cs="Calibri"/>
+          <w:b/>
+          <w:bCs/>
+          <w:color w:val="000000" w:themeColor="text1"/>
+          <w:sz w:val="18"/>
+          <w:szCs w:val="18"/>
+          <w:lang w:val="es-ES"/>
+        </w:rPr>
+        <w:t xml:space="preserve"> </w:t>
+      </w:r>
+      <w:proofErr w:type="spellStart"/>
+      <w:r>
+        <w:rPr>
+          <w:rFonts w:ascii="NANUMMYEONGJOEXTRABOLD" w:eastAsia="NANUMMYEONGJOEXTRABOLD" w:hAnsi="NANUMMYEONGJOEXTRABOLD" w:cs="Calibri"/>
+          <w:b/>
+          <w:bCs/>
+          <w:color w:val="000000" w:themeColor="text1"/>
+          <w:sz w:val="18"/>
+          <w:szCs w:val="18"/>
+          <w:lang w:val="es-ES"/>
+        </w:rPr>
+        <w:t>by</w:t>
+      </w:r>
+      <w:proofErr w:type="spellEnd"/>
       <w:r>
         <w:rPr>
           <w:rFonts w:ascii="NanumMyeongjo" w:eastAsia="NanumMyeongjo" w:hAnsi="NanumMyeongjo" w:cs="Calibri"/>
@@ -362,7 +390,7 @@
           <w:rFonts w:ascii="NanumMyeongjo" w:eastAsia="NanumMyeongjo" w:hAnsi="NanumMyeongjo" w:cs="Calibri"/>
           <w:b/>
           <w:bCs/>
-          <w:color w:val="434343"/>
+          <w:color w:val="ADADAD" w:themeColor="background2" w:themeShade="BF"/>
           <w:sz w:val="48"/>
           <w:szCs w:val="48"/>
           <w:lang w:val="en-US"/>
@@ -484,7 +512,200 @@
           <w:lang w:val="en-US"/>
         </w:rPr>
       </w:pPr>
+    </w:p>
+    <w:p>
+      <w:pPr>
+        <w:pStyle w:val="Default"/>
+        <w:rPr>
+          <w:rFonts w:ascii="Calibri" w:hAnsi="Calibri" w:cs="Calibri"/>
+        </w:rPr>
+      </w:pPr>
+    </w:p>
+    <w:p>
+      <w:pPr>
+        <w:rPr>
+          <w:rFonts w:ascii="NanumMyeongjo" w:eastAsia="NanumMyeongjo" w:hAnsi="NanumMyeongjo" w:cs="Cambria"/>
+          <w:b/>
+          <w:bCs/>
+          <w:color w:val="000000"/>
+          <w:kern w:val="0"/>
+          <w:sz w:val="48"/>
+          <w:szCs w:val="48"/>
+          <w:lang w:val="en-US"/>
+        </w:rPr>
+      </w:pPr>
       <w:r>
+        <w:rPr>
+          <w:rFonts w:ascii="NanumMyeongjo" w:eastAsia="NanumMyeongjo" w:hAnsi="NanumMyeongjo" w:cs="Calibri"/>
+          <w:b/>
+          <w:bCs/>
+          <w:noProof/>
+          <w:color w:val="ADADAD" w:themeColor="background2" w:themeShade="BF"/>
+          <w:sz w:val="48"/>
+          <w:szCs w:val="48"/>
+        </w:rPr>
+        <mc:AlternateContent>
+          <mc:Choice Requires="wps">
+            <w:drawing>
+              <wp:anchor distT="0" distB="0" distL="114300" distR="114300" simplePos="0" relativeHeight="251687936" behindDoc="0" locked="0" layoutInCell="1" allowOverlap="1" wp14:anchorId="1F901844" wp14:editId="06859618">
+                <wp:simplePos x="0" y="0"/>
+                <wp:positionH relativeFrom="column">
+                  <wp:posOffset>0</wp:posOffset>
+                </wp:positionH>
+                <wp:positionV relativeFrom="paragraph">
+                  <wp:posOffset>459317</wp:posOffset>
+                </wp:positionV>
+                <wp:extent cx="5741035" cy="0"/>
+                <wp:effectExtent l="0" t="0" r="12065" b="12700"/>
+                <wp:wrapNone/>
+                <wp:docPr id="720244285" name="Conector recto 3"/>
+                <wp:cNvGraphicFramePr/>
+                <a:graphic xmlns:a="http://schemas.openxmlformats.org/drawingml/2006/main">
+                  <a:graphicData uri="http://schemas.microsoft.com/office/word/2010/wordprocessingShape">
+                    <wps:wsp>
+                      <wps:cNvCnPr/>
+                      <wps:spPr>
+                        <a:xfrm>
+                          <a:off x="0" y="0"/>
+                          <a:ext cx="5741035" cy="0"/>
+                        </a:xfrm>
+                        <a:prstGeom prst="line">
+                          <a:avLst/>
+                        </a:prstGeom>
+                        <a:ln>
+                          <a:solidFill>
+                            <a:schemeClr val="bg1">
+                              <a:lumMod val="85000"/>
+                            </a:schemeClr>
+                          </a:solidFill>
+                        </a:ln>
+                      </wps:spPr>
+                      <wps:style>
+                        <a:lnRef idx="1">
+                          <a:schemeClr val="accent1"/>
+                        </a:lnRef>
+                        <a:fillRef idx="0">
+                          <a:schemeClr val="accent1"/>
+                        </a:fillRef>
+                        <a:effectRef idx="0">
+                          <a:schemeClr val="accent1"/>
+                        </a:effectRef>
+                        <a:fontRef idx="minor">
+                          <a:schemeClr val="tx1"/>
+                        </a:fontRef>
+                      </wps:style>
+                      <wps:bodyPr/>
+                    </wps:wsp>
+                  </a:graphicData>
+                </a:graphic>
+                <wp14:sizeRelH relativeFrom="margin">
+                  <wp14:pctWidth>0</wp14:pctWidth>
+                </wp14:sizeRelH>
+              </wp:anchor>
+            </w:drawing>
+          </mc:Choice>
+          <mc:Fallback>
+            <w:pict>
+              <v:line w14:anchorId="34B09222" id="Conector recto 3" o:spid="_x0000_s1026" style="position:absolute;z-index:251687936;visibility:visible;mso-wrap-style:square;mso-width-percent:0;mso-wrap-distance-left:9pt;mso-wrap-distance-top:0;mso-wrap-distance-right:9pt;mso-wrap-distance-bottom:0;mso-position-horizontal:absolute;mso-position-horizontal-relative:text;mso-position-vertical:absolute;mso-position-vertical-relative:text;mso-width-percent:0;mso-width-relative:margin" from="0,36.15pt" to="452.05pt,36.15pt" o:gfxdata="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" strokecolor="#d8d8d8 [2732]" strokeweight=".5pt">
+                <v:stroke joinstyle="miter"/>
+              </v:line>
+            </w:pict>
+          </mc:Fallback>
+        </mc:AlternateContent>
+      </w:r>
+      <w:r>
+        <w:rPr>
+          <w:rFonts w:ascii="NanumMyeongjo" w:eastAsia="NanumMyeongjo" w:hAnsi="NanumMyeongjo" w:cs="Calibri"/>
+          <w:b/>
+          <w:bCs/>
+          <w:color w:val="ADADAD" w:themeColor="background2" w:themeShade="BF"/>
+          <w:kern w:val="0"/>
+          <w:sz w:val="28"/>
+          <w:szCs w:val="28"/>
+        </w:rPr>
+        <w:t xml:space="preserve"> </w:t>
+      </w:r>
+      <w:proofErr w:type="spellStart"/>
+      <w:r>
+        <w:rPr>
+          <w:rFonts w:ascii="NanumMyeongjo" w:eastAsia="NanumMyeongjo" w:hAnsi="NanumMyeongjo" w:cs="Calibri"/>
+          <w:b/>
+          <w:bCs/>
+          <w:color w:val="ADADAD" w:themeColor="background2" w:themeShade="BF"/>
+          <w:kern w:val="0"/>
+          <w:sz w:val="48"/>
+          <w:szCs w:val="48"/>
+        </w:rPr>
+        <w:t>Partial</w:t>
+      </w:r>
+      <w:proofErr w:type="spellEnd"/>
+      <w:r>
+        <w:rPr>
+          <w:rFonts w:ascii="NanumMyeongjo" w:eastAsia="NanumMyeongjo" w:hAnsi="NanumMyeongjo" w:cs="Calibri"/>
+          <w:b/>
+          <w:bCs/>
+          <w:color w:val="ADADAD" w:themeColor="background2" w:themeShade="BF"/>
+          <w:kern w:val="0"/>
+          <w:sz w:val="48"/>
+          <w:szCs w:val="48"/>
+        </w:rPr>
+        <w:t xml:space="preserve"> </w:t>
+      </w:r>
+      <w:proofErr w:type="spellStart"/>
+      <w:r>
+        <w:rPr>
+          <w:rFonts w:ascii="NanumMyeongjo" w:eastAsia="NanumMyeongjo" w:hAnsi="NanumMyeongjo" w:cs="Calibri"/>
+          <w:b/>
+          <w:bCs/>
+          <w:color w:val="ADADAD" w:themeColor="background2" w:themeShade="BF"/>
+          <w:kern w:val="0"/>
+          <w:sz w:val="48"/>
+          <w:szCs w:val="48"/>
+        </w:rPr>
+        <w:t>Depen</w:t>
+      </w:r>
+      <w:r>
+        <w:rPr>
+          <w:rFonts w:ascii="NanumMyeongjo" w:eastAsia="NanumMyeongjo" w:hAnsi="NanumMyeongjo" w:cs="Calibri"/>
+          <w:b/>
+          <w:bCs/>
+          <w:color w:val="8C274C"/>
+          <w:kern w:val="0"/>
+          <w:sz w:val="48"/>
+          <w:szCs w:val="48"/>
+        </w:rPr>
+        <w:t>dence</w:t>
+      </w:r>
+      <w:proofErr w:type="spellEnd"/>
+      <w:r>
+        <w:rPr>
+          <w:rFonts w:ascii="NanumMyeongjo" w:eastAsia="NanumMyeongjo" w:hAnsi="NanumMyeongjo" w:cs="Calibri"/>
+          <w:b/>
+          <w:bCs/>
+          <w:color w:val="8C274C"/>
+          <w:kern w:val="0"/>
+          <w:sz w:val="48"/>
+          <w:szCs w:val="48"/>
+        </w:rPr>
+        <w:t xml:space="preserve"> </w:t>
+      </w:r>
+      <w:proofErr w:type="spellStart"/>
+      <w:r>
+        <w:rPr>
+          <w:rFonts w:ascii="NanumMyeongjo" w:eastAsia="NanumMyeongjo" w:hAnsi="NanumMyeongjo" w:cs="Calibri"/>
+          <w:b/>
+          <w:bCs/>
+          <w:color w:val="8C274C"/>
+          <w:kern w:val="0"/>
+          <w:sz w:val="48"/>
+          <w:szCs w:val="48"/>
+        </w:rPr>
+        <w:t>Plot</w:t>
+      </w:r>
+      <w:proofErr w:type="spellEnd"/>
+    </w:p>
+    <w:p>
+      <w:pPr>
         <w:rPr>
           <w:rFonts w:ascii="NanumMyeongjo" w:eastAsia="NanumMyeongjo" w:hAnsi="NanumMyeongjo" w:cs="Cambria"/>
           <w:color w:val="000000"/>
@@ -493,8 +714,7 @@
           <w:szCs w:val="20"/>
           <w:lang w:val="en-US"/>
         </w:rPr>
-        <w:t>The exercise you're working on involves the creation of one-dimensional Partial Dependence Plots (PDP) using a Random Forest model to predict bike rentals. These plots help visualize the marginal effect of specific features on the predicted outcome of the model. Let's analyze the influence of the four features: days since 2011, temperature, humidity, and wind speed based on the PDPs you've generated.</w:t>
-      </w:r>
+      </w:pPr>
     </w:p>
     <w:p>
       <w:pPr>
@@ -507,9 +727,7 @@
           <w:lang w:val="en-US"/>
         </w:rPr>
       </w:pPr>
-    </w:p>
-    <w:p>
-      <w:pPr>
+      <w:r>
         <w:rPr>
           <w:rFonts w:ascii="NanumMyeongjo" w:eastAsia="NanumMyeongjo" w:hAnsi="NanumMyeongjo" w:cs="Cambria"/>
           <w:color w:val="000000"/>
@@ -518,7 +736,8 @@
           <w:szCs w:val="20"/>
           <w:lang w:val="en-US"/>
         </w:rPr>
-      </w:pPr>
+        <w:t>To analyze the influence of key environmental and temporal variables—days since 2011, temperature, humidity, and wind speed—on predicted bike rental counts, we utilized a Random Forest model visualized through Partial Dependence Plots (PDP). Each of these factors was systematically examined to understand their individual impacts on the frequency of bike rentals, as follows</w:t>
+      </w:r>
       <w:r>
         <w:rPr>
           <w:rFonts w:ascii="NanumMyeongjo" w:eastAsia="NanumMyeongjo" w:hAnsi="NanumMyeongjo" w:cs="Cambria"/>
@@ -528,7 +747,7 @@
           <w:szCs w:val="20"/>
           <w:lang w:val="en-US"/>
         </w:rPr>
-        <w:t>### Analysis of PDPs:</w:t>
+        <w:t>.</w:t>
       </w:r>
     </w:p>
     <w:p>
@@ -557,13 +776,54 @@
       <w:r>
         <w:rPr>
           <w:rFonts w:ascii="NanumMyeongjo" w:eastAsia="NanumMyeongjo" w:hAnsi="NanumMyeongjo" w:cs="Cambria"/>
+          <w:noProof/>
           <w:color w:val="000000"/>
           <w:kern w:val="0"/>
           <w:sz w:val="20"/>
           <w:szCs w:val="20"/>
           <w:lang w:val="en-US"/>
         </w:rPr>
-        <w:t>1. **Days Since 2011:**</w:t>
+        <w:drawing>
+          <wp:inline distT="0" distB="0" distL="0" distR="0" wp14:anchorId="56198949" wp14:editId="7B82DD16">
+            <wp:extent cx="5400040" cy="3332480"/>
+            <wp:effectExtent l="0" t="0" r="0" b="0"/>
+            <wp:docPr id="16019905" name="Imagen 1" descr="Gráfico, Gráfico de líneas&#10;&#10;Descripción generada automáticamente"/>
+            <wp:cNvGraphicFramePr>
+              <a:graphicFrameLocks xmlns:a="http://schemas.openxmlformats.org/drawingml/2006/main" noChangeAspect="1"/>
+            </wp:cNvGraphicFramePr>
+            <a:graphic xmlns:a="http://schemas.openxmlformats.org/drawingml/2006/main">
+              <a:graphicData uri="http://schemas.openxmlformats.org/drawingml/2006/picture">
+                <pic:pic xmlns:pic="http://schemas.openxmlformats.org/drawingml/2006/picture">
+                  <pic:nvPicPr>
+                    <pic:cNvPr id="16019905" name="Imagen 1" descr="Gráfico, Gráfico de líneas&#10;&#10;Descripción generada automáticamente"/>
+                    <pic:cNvPicPr/>
+                  </pic:nvPicPr>
+                  <pic:blipFill>
+                    <a:blip r:embed="rId9">
+                      <a:extLst>
+                        <a:ext uri="{28A0092B-C50C-407E-A947-70E740481C1C}">
+                          <a14:useLocalDpi xmlns:a14="http://schemas.microsoft.com/office/drawing/2010/main" val="0"/>
+                        </a:ext>
+                      </a:extLst>
+                    </a:blip>
+                    <a:stretch>
+                      <a:fillRect/>
+                    </a:stretch>
+                  </pic:blipFill>
+                  <pic:spPr>
+                    <a:xfrm>
+                      <a:off x="0" y="0"/>
+                      <a:ext cx="5400040" cy="3332480"/>
+                    </a:xfrm>
+                    <a:prstGeom prst="rect">
+                      <a:avLst/>
+                    </a:prstGeom>
+                  </pic:spPr>
+                </pic:pic>
+              </a:graphicData>
+            </a:graphic>
+          </wp:inline>
+        </w:drawing>
       </w:r>
     </w:p>
     <w:p>
@@ -577,7 +837,36 @@
           <w:lang w:val="en-US"/>
         </w:rPr>
       </w:pPr>
+    </w:p>
+    <w:p>
+      <w:pPr>
+        <w:rPr>
+          <w:rFonts w:ascii="NanumMyeongjo" w:eastAsia="NanumMyeongjo" w:hAnsi="NanumMyeongjo" w:cs="Cambria"/>
+          <w:b/>
+          <w:bCs/>
+          <w:color w:val="000000"/>
+          <w:kern w:val="0"/>
+          <w:sz w:val="20"/>
+          <w:szCs w:val="20"/>
+          <w:lang w:val="en-US"/>
+        </w:rPr>
+      </w:pPr>
       <w:r>
+        <w:rPr>
+          <w:rFonts w:ascii="NanumMyeongjo" w:eastAsia="NanumMyeongjo" w:hAnsi="NanumMyeongjo" w:cs="Cambria"/>
+          <w:b/>
+          <w:bCs/>
+          <w:color w:val="000000"/>
+          <w:kern w:val="0"/>
+          <w:sz w:val="20"/>
+          <w:szCs w:val="20"/>
+          <w:lang w:val="en-US"/>
+        </w:rPr>
+        <w:t>Days Since 2011:</w:t>
+      </w:r>
+    </w:p>
+    <w:p>
+      <w:pPr>
         <w:rPr>
           <w:rFonts w:ascii="NanumMyeongjo" w:eastAsia="NanumMyeongjo" w:hAnsi="NanumMyeongjo" w:cs="Cambria"/>
           <w:color w:val="000000"/>
@@ -586,11 +875,8 @@
           <w:szCs w:val="20"/>
           <w:lang w:val="en-US"/>
         </w:rPr>
-        <w:t xml:space="preserve">   - The PDP shows a fluctuating pattern, which suggests that the number of days since 2011 has a non-linear relationship with bike rentals. Peaks and troughs indicate that certain periods are more associated with higher rentals, which could be linked to seasonal effects, specific events, or changes in biking infrastructure over time.</w:t>
-      </w:r>
-    </w:p>
-    <w:p>
-      <w:pPr>
+      </w:pPr>
+      <w:r>
         <w:rPr>
           <w:rFonts w:ascii="NanumMyeongjo" w:eastAsia="NanumMyeongjo" w:hAnsi="NanumMyeongjo" w:cs="Cambria"/>
           <w:color w:val="000000"/>
@@ -599,10 +885,9 @@
           <w:szCs w:val="20"/>
           <w:lang w:val="en-US"/>
         </w:rPr>
-      </w:pPr>
-    </w:p>
-    <w:p>
-      <w:pPr>
+        <w:t xml:space="preserve">The PDP shows a fluctuating pattern, which suggests that the number of days since 2011 has a non-linear relationship with bike rentals. Peaks and troughs indicate that certain periods are </w:t>
+      </w:r>
+      <w:r>
         <w:rPr>
           <w:rFonts w:ascii="NanumMyeongjo" w:eastAsia="NanumMyeongjo" w:hAnsi="NanumMyeongjo" w:cs="Cambria"/>
           <w:color w:val="000000"/>
@@ -611,8 +896,12 @@
           <w:szCs w:val="20"/>
           <w:lang w:val="en-US"/>
         </w:rPr>
-      </w:pPr>
-      <w:r>
+        <w:lastRenderedPageBreak/>
+        <w:t>more associated with higher rentals, which could be linked to seasonal effects, specific events, or changes in biking infrastructure over time.</w:t>
+      </w:r>
+    </w:p>
+    <w:p>
+      <w:pPr>
         <w:rPr>
           <w:rFonts w:ascii="NanumMyeongjo" w:eastAsia="NanumMyeongjo" w:hAnsi="NanumMyeongjo" w:cs="Cambria"/>
           <w:color w:val="000000"/>
@@ -621,8 +910,7 @@
           <w:szCs w:val="20"/>
           <w:lang w:val="en-US"/>
         </w:rPr>
-        <w:t>2. **Temperature:**</w:t>
-      </w:r>
+      </w:pPr>
     </w:p>
     <w:p>
       <w:pPr>
@@ -638,13 +926,54 @@
       <w:r>
         <w:rPr>
           <w:rFonts w:ascii="NanumMyeongjo" w:eastAsia="NanumMyeongjo" w:hAnsi="NanumMyeongjo" w:cs="Cambria"/>
+          <w:noProof/>
           <w:color w:val="000000"/>
           <w:kern w:val="0"/>
           <w:sz w:val="20"/>
           <w:szCs w:val="20"/>
           <w:lang w:val="en-US"/>
         </w:rPr>
-        <w:t xml:space="preserve">   - The plot for temperature shows an increasing trend in bike rentals as temperature rises, up to a certain point, after which it starts to plateau and slightly decline. This indicates that there is an optimal temperature range for bike rentals, which makes sense as extremely high temperatures might deter outdoor activity.</w:t>
+        <w:drawing>
+          <wp:inline distT="0" distB="0" distL="0" distR="0" wp14:anchorId="04B9756A" wp14:editId="29E6D759">
+            <wp:extent cx="5400040" cy="3332480"/>
+            <wp:effectExtent l="0" t="0" r="0" b="0"/>
+            <wp:docPr id="826760264" name="Imagen 2" descr="Gráfico, Gráfico de líneas&#10;&#10;Descripción generada automáticamente"/>
+            <wp:cNvGraphicFramePr>
+              <a:graphicFrameLocks xmlns:a="http://schemas.openxmlformats.org/drawingml/2006/main" noChangeAspect="1"/>
+            </wp:cNvGraphicFramePr>
+            <a:graphic xmlns:a="http://schemas.openxmlformats.org/drawingml/2006/main">
+              <a:graphicData uri="http://schemas.openxmlformats.org/drawingml/2006/picture">
+                <pic:pic xmlns:pic="http://schemas.openxmlformats.org/drawingml/2006/picture">
+                  <pic:nvPicPr>
+                    <pic:cNvPr id="826760264" name="Imagen 2" descr="Gráfico, Gráfico de líneas&#10;&#10;Descripción generada automáticamente"/>
+                    <pic:cNvPicPr/>
+                  </pic:nvPicPr>
+                  <pic:blipFill>
+                    <a:blip r:embed="rId10">
+                      <a:extLst>
+                        <a:ext uri="{28A0092B-C50C-407E-A947-70E740481C1C}">
+                          <a14:useLocalDpi xmlns:a14="http://schemas.microsoft.com/office/drawing/2010/main" val="0"/>
+                        </a:ext>
+                      </a:extLst>
+                    </a:blip>
+                    <a:stretch>
+                      <a:fillRect/>
+                    </a:stretch>
+                  </pic:blipFill>
+                  <pic:spPr>
+                    <a:xfrm>
+                      <a:off x="0" y="0"/>
+                      <a:ext cx="5400040" cy="3332480"/>
+                    </a:xfrm>
+                    <a:prstGeom prst="rect">
+                      <a:avLst/>
+                    </a:prstGeom>
+                  </pic:spPr>
+                </pic:pic>
+              </a:graphicData>
+            </a:graphic>
+          </wp:inline>
+        </w:drawing>
       </w:r>
     </w:p>
     <w:p>
@@ -663,6 +992,8 @@
       <w:pPr>
         <w:rPr>
           <w:rFonts w:ascii="NanumMyeongjo" w:eastAsia="NanumMyeongjo" w:hAnsi="NanumMyeongjo" w:cs="Cambria"/>
+          <w:b/>
+          <w:bCs/>
           <w:color w:val="000000"/>
           <w:kern w:val="0"/>
           <w:sz w:val="20"/>
@@ -671,6 +1002,34 @@
         </w:rPr>
       </w:pPr>
       <w:r>
+        <w:rPr>
+          <w:rFonts w:ascii="NanumMyeongjo" w:eastAsia="NanumMyeongjo" w:hAnsi="NanumMyeongjo" w:cs="Cambria"/>
+          <w:b/>
+          <w:bCs/>
+          <w:color w:val="000000"/>
+          <w:kern w:val="0"/>
+          <w:sz w:val="20"/>
+          <w:szCs w:val="20"/>
+          <w:lang w:val="en-US"/>
+        </w:rPr>
+        <w:t>Temperature</w:t>
+      </w:r>
+      <w:r>
+        <w:rPr>
+          <w:rFonts w:ascii="NanumMyeongjo" w:eastAsia="NanumMyeongjo" w:hAnsi="NanumMyeongjo" w:cs="Cambria"/>
+          <w:b/>
+          <w:bCs/>
+          <w:color w:val="000000"/>
+          <w:kern w:val="0"/>
+          <w:sz w:val="20"/>
+          <w:szCs w:val="20"/>
+          <w:lang w:val="en-US"/>
+        </w:rPr>
+        <w:t>:</w:t>
+      </w:r>
+    </w:p>
+    <w:p>
+      <w:pPr>
         <w:rPr>
           <w:rFonts w:ascii="NanumMyeongjo" w:eastAsia="NanumMyeongjo" w:hAnsi="NanumMyeongjo" w:cs="Cambria"/>
           <w:color w:val="000000"/>
@@ -679,11 +1038,8 @@
           <w:szCs w:val="20"/>
           <w:lang w:val="en-US"/>
         </w:rPr>
-        <w:t>3. **Humidity:**</w:t>
-      </w:r>
-    </w:p>
-    <w:p>
-      <w:pPr>
+      </w:pPr>
+      <w:r>
         <w:rPr>
           <w:rFonts w:ascii="NanumMyeongjo" w:eastAsia="NanumMyeongjo" w:hAnsi="NanumMyeongjo" w:cs="Cambria"/>
           <w:color w:val="000000"/>
@@ -692,8 +1048,11 @@
           <w:szCs w:val="20"/>
           <w:lang w:val="en-US"/>
         </w:rPr>
-      </w:pPr>
-      <w:r>
+        <w:t>The plot for temperature shows an increasing trend in bike rentals as temperature rises, up to a certain point, after which it starts to plateau and slightly decline. This indicates that there is an optimal temperature range for bike rentals, which makes sense as extremely high temperatures might deter outdoor activity.</w:t>
+      </w:r>
+    </w:p>
+    <w:p>
+      <w:pPr>
         <w:rPr>
           <w:rFonts w:ascii="NanumMyeongjo" w:eastAsia="NanumMyeongjo" w:hAnsi="NanumMyeongjo" w:cs="Cambria"/>
           <w:color w:val="000000"/>
@@ -702,8 +1061,7 @@
           <w:szCs w:val="20"/>
           <w:lang w:val="en-US"/>
         </w:rPr>
-        <w:t xml:space="preserve">   - The influence of humidity on bike rentals is relatively clear, with higher humidity levels leading to a consistent decrease in bike rentals. This trend suggests that less comfortable conditions (higher humidity) dissuade people from renting bikes.</w:t>
-      </w:r>
+      </w:pPr>
     </w:p>
     <w:p>
       <w:pPr>
@@ -716,6 +1074,58 @@
           <w:lang w:val="en-US"/>
         </w:rPr>
       </w:pPr>
+      <w:r>
+        <w:rPr>
+          <w:rFonts w:ascii="NanumMyeongjo" w:eastAsia="NanumMyeongjo" w:hAnsi="NanumMyeongjo" w:cs="Cambria"/>
+          <w:noProof/>
+          <w:color w:val="000000"/>
+          <w:kern w:val="0"/>
+          <w:sz w:val="20"/>
+          <w:szCs w:val="20"/>
+          <w:lang w:val="en-US"/>
+        </w:rPr>
+        <w:drawing>
+          <wp:inline distT="0" distB="0" distL="0" distR="0" wp14:anchorId="01305A0A" wp14:editId="5C36A895">
+            <wp:extent cx="5400040" cy="3332480"/>
+            <wp:effectExtent l="0" t="0" r="0" b="0"/>
+            <wp:docPr id="1905667832" name="Imagen 3" descr="Gráfico, Gráfico de líneas&#10;&#10;Descripción generada automáticamente"/>
+            <wp:cNvGraphicFramePr>
+              <a:graphicFrameLocks xmlns:a="http://schemas.openxmlformats.org/drawingml/2006/main" noChangeAspect="1"/>
+            </wp:cNvGraphicFramePr>
+            <a:graphic xmlns:a="http://schemas.openxmlformats.org/drawingml/2006/main">
+              <a:graphicData uri="http://schemas.openxmlformats.org/drawingml/2006/picture">
+                <pic:pic xmlns:pic="http://schemas.openxmlformats.org/drawingml/2006/picture">
+                  <pic:nvPicPr>
+                    <pic:cNvPr id="1905667832" name="Imagen 3" descr="Gráfico, Gráfico de líneas&#10;&#10;Descripción generada automáticamente"/>
+                    <pic:cNvPicPr/>
+                  </pic:nvPicPr>
+                  <pic:blipFill>
+                    <a:blip r:embed="rId11">
+                      <a:extLst>
+                        <a:ext uri="{28A0092B-C50C-407E-A947-70E740481C1C}">
+                          <a14:useLocalDpi xmlns:a14="http://schemas.microsoft.com/office/drawing/2010/main" val="0"/>
+                        </a:ext>
+                      </a:extLst>
+                    </a:blip>
+                    <a:stretch>
+                      <a:fillRect/>
+                    </a:stretch>
+                  </pic:blipFill>
+                  <pic:spPr>
+                    <a:xfrm>
+                      <a:off x="0" y="0"/>
+                      <a:ext cx="5400040" cy="3332480"/>
+                    </a:xfrm>
+                    <a:prstGeom prst="rect">
+                      <a:avLst/>
+                    </a:prstGeom>
+                  </pic:spPr>
+                </pic:pic>
+              </a:graphicData>
+            </a:graphic>
+          </wp:inline>
+        </w:drawing>
+      </w:r>
     </w:p>
     <w:p>
       <w:pPr>
@@ -728,7 +1138,37 @@
           <w:lang w:val="en-US"/>
         </w:rPr>
       </w:pPr>
+    </w:p>
+    <w:p>
+      <w:pPr>
+        <w:rPr>
+          <w:rFonts w:ascii="NanumMyeongjo" w:eastAsia="NanumMyeongjo" w:hAnsi="NanumMyeongjo" w:cs="Cambria"/>
+          <w:b/>
+          <w:bCs/>
+          <w:color w:val="000000"/>
+          <w:kern w:val="0"/>
+          <w:sz w:val="20"/>
+          <w:szCs w:val="20"/>
+          <w:lang w:val="en-US"/>
+        </w:rPr>
+      </w:pPr>
       <w:r>
+        <w:rPr>
+          <w:rFonts w:ascii="NanumMyeongjo" w:eastAsia="NanumMyeongjo" w:hAnsi="NanumMyeongjo" w:cs="Cambria"/>
+          <w:b/>
+          <w:bCs/>
+          <w:color w:val="000000"/>
+          <w:kern w:val="0"/>
+          <w:sz w:val="20"/>
+          <w:szCs w:val="20"/>
+          <w:lang w:val="en-US"/>
+        </w:rPr>
+        <w:lastRenderedPageBreak/>
+        <w:t>Humidity:</w:t>
+      </w:r>
+    </w:p>
+    <w:p>
+      <w:pPr>
         <w:rPr>
           <w:rFonts w:ascii="NanumMyeongjo" w:eastAsia="NanumMyeongjo" w:hAnsi="NanumMyeongjo" w:cs="Cambria"/>
           <w:color w:val="000000"/>
@@ -737,11 +1177,8 @@
           <w:szCs w:val="20"/>
           <w:lang w:val="en-US"/>
         </w:rPr>
-        <w:t>4. **Wind Speed:**</w:t>
-      </w:r>
-    </w:p>
-    <w:p>
-      <w:pPr>
+      </w:pPr>
+      <w:r>
         <w:rPr>
           <w:rFonts w:ascii="NanumMyeongjo" w:eastAsia="NanumMyeongjo" w:hAnsi="NanumMyeongjo" w:cs="Cambria"/>
           <w:color w:val="000000"/>
@@ -750,8 +1187,11 @@
           <w:szCs w:val="20"/>
           <w:lang w:val="en-US"/>
         </w:rPr>
-      </w:pPr>
-      <w:r>
+        <w:t>The influence of humidity on bike rentals is relatively clear, with higher humidity levels leading to a consistent decrease in bike rentals. This trend suggests that less comfortable conditions (higher humidity) dissuade people from renting bikes.</w:t>
+      </w:r>
+    </w:p>
+    <w:p>
+      <w:pPr>
         <w:rPr>
           <w:rFonts w:ascii="NanumMyeongjo" w:eastAsia="NanumMyeongjo" w:hAnsi="NanumMyeongjo" w:cs="Cambria"/>
           <w:color w:val="000000"/>
@@ -760,8 +1200,7 @@
           <w:szCs w:val="20"/>
           <w:lang w:val="en-US"/>
         </w:rPr>
-        <w:t xml:space="preserve">   - The plot for wind speed shows that as the wind speed increases, bike rentals slightly decline after remaining stable up to a certain point. This pattern could indicate that moderate wind speeds do not significantly impact bike rentals, but higher winds might negatively affect the decision to rent bikes due to increased pedaling effort or safety concerns.</w:t>
-      </w:r>
+      </w:pPr>
     </w:p>
     <w:p>
       <w:pPr>
@@ -774,6 +1213,58 @@
           <w:lang w:val="en-US"/>
         </w:rPr>
       </w:pPr>
+      <w:r>
+        <w:rPr>
+          <w:rFonts w:ascii="NanumMyeongjo" w:eastAsia="NanumMyeongjo" w:hAnsi="NanumMyeongjo" w:cs="Cambria"/>
+          <w:noProof/>
+          <w:color w:val="000000"/>
+          <w:kern w:val="0"/>
+          <w:sz w:val="20"/>
+          <w:szCs w:val="20"/>
+          <w:lang w:val="en-US"/>
+        </w:rPr>
+        <w:drawing>
+          <wp:inline distT="0" distB="0" distL="0" distR="0" wp14:anchorId="6E264818" wp14:editId="7AD62905">
+            <wp:extent cx="5400040" cy="3332480"/>
+            <wp:effectExtent l="0" t="0" r="0" b="0"/>
+            <wp:docPr id="1522970222" name="Imagen 4" descr="Gráfico, Gráfico de líneas&#10;&#10;Descripción generada automáticamente"/>
+            <wp:cNvGraphicFramePr>
+              <a:graphicFrameLocks xmlns:a="http://schemas.openxmlformats.org/drawingml/2006/main" noChangeAspect="1"/>
+            </wp:cNvGraphicFramePr>
+            <a:graphic xmlns:a="http://schemas.openxmlformats.org/drawingml/2006/main">
+              <a:graphicData uri="http://schemas.openxmlformats.org/drawingml/2006/picture">
+                <pic:pic xmlns:pic="http://schemas.openxmlformats.org/drawingml/2006/picture">
+                  <pic:nvPicPr>
+                    <pic:cNvPr id="1522970222" name="Imagen 4" descr="Gráfico, Gráfico de líneas&#10;&#10;Descripción generada automáticamente"/>
+                    <pic:cNvPicPr/>
+                  </pic:nvPicPr>
+                  <pic:blipFill>
+                    <a:blip r:embed="rId12">
+                      <a:extLst>
+                        <a:ext uri="{28A0092B-C50C-407E-A947-70E740481C1C}">
+                          <a14:useLocalDpi xmlns:a14="http://schemas.microsoft.com/office/drawing/2010/main" val="0"/>
+                        </a:ext>
+                      </a:extLst>
+                    </a:blip>
+                    <a:stretch>
+                      <a:fillRect/>
+                    </a:stretch>
+                  </pic:blipFill>
+                  <pic:spPr>
+                    <a:xfrm>
+                      <a:off x="0" y="0"/>
+                      <a:ext cx="5400040" cy="3332480"/>
+                    </a:xfrm>
+                    <a:prstGeom prst="rect">
+                      <a:avLst/>
+                    </a:prstGeom>
+                  </pic:spPr>
+                </pic:pic>
+              </a:graphicData>
+            </a:graphic>
+          </wp:inline>
+        </w:drawing>
+      </w:r>
     </w:p>
     <w:p>
       <w:pPr>
@@ -786,7 +1277,9 @@
           <w:lang w:val="en-US"/>
         </w:rPr>
       </w:pPr>
-      <w:r>
+    </w:p>
+    <w:p>
+      <w:pPr>
         <w:rPr>
           <w:rFonts w:ascii="NanumMyeongjo" w:eastAsia="NanumMyeongjo" w:hAnsi="NanumMyeongjo" w:cs="Cambria"/>
           <w:color w:val="000000"/>
@@ -795,7 +1288,19 @@
           <w:szCs w:val="20"/>
           <w:lang w:val="en-US"/>
         </w:rPr>
-        <w:t>### Conclusion:</w:t>
+      </w:pPr>
+      <w:r>
+        <w:rPr>
+          <w:rFonts w:ascii="NanumMyeongjo" w:eastAsia="NanumMyeongjo" w:hAnsi="NanumMyeongjo" w:cs="Cambria"/>
+          <w:b/>
+          <w:bCs/>
+          <w:color w:val="000000"/>
+          <w:kern w:val="0"/>
+          <w:sz w:val="20"/>
+          <w:szCs w:val="20"/>
+          <w:lang w:val="en-US"/>
+        </w:rPr>
+        <w:t>Wind Speed:</w:t>
       </w:r>
     </w:p>
     <w:p>
@@ -818,9 +1323,79 @@
           <w:szCs w:val="20"/>
           <w:lang w:val="en-US"/>
         </w:rPr>
-        <w:lastRenderedPageBreak/>
+        <w:t>The plot for wind speed shows that as the wind speed increases, bike rentals slightly decline after remaining stable up to a certain point. This pattern could indicate that moderate wind speeds do not significantly impact bike rentals, but higher winds might negatively affect the decision to rent bikes due to increased pedaling effort or safety concerns.</w:t>
+      </w:r>
+    </w:p>
+    <w:p>
+      <w:pPr>
+        <w:rPr>
+          <w:rFonts w:ascii="NanumMyeongjo" w:eastAsia="NanumMyeongjo" w:hAnsi="NanumMyeongjo" w:cs="Cambria"/>
+          <w:color w:val="000000"/>
+          <w:kern w:val="0"/>
+          <w:sz w:val="20"/>
+          <w:szCs w:val="20"/>
+          <w:lang w:val="en-US"/>
+        </w:rPr>
+      </w:pPr>
+    </w:p>
+    <w:p>
+      <w:pPr>
+        <w:rPr>
+          <w:rFonts w:ascii="NanumMyeongjo" w:eastAsia="NanumMyeongjo" w:hAnsi="NanumMyeongjo" w:cs="Cambria"/>
+          <w:color w:val="000000"/>
+          <w:kern w:val="0"/>
+          <w:sz w:val="20"/>
+          <w:szCs w:val="20"/>
+          <w:lang w:val="en-US"/>
+        </w:rPr>
+      </w:pPr>
+      <w:r>
+        <w:rPr>
+          <w:rFonts w:ascii="NanumMyeongjo" w:eastAsia="NanumMyeongjo" w:hAnsi="NanumMyeongjo" w:cs="Cambria"/>
+          <w:color w:val="000000"/>
+          <w:kern w:val="0"/>
+          <w:sz w:val="20"/>
+          <w:szCs w:val="20"/>
+          <w:lang w:val="en-US"/>
+        </w:rPr>
         <w:t>The partial dependence plots provide valuable insights into how different environmental and temporal factors influence bike rentals. Understanding these relationships can help city planners and bike rental companies optimize their services according to predictable patterns in user behavior influenced by weather conditions and temporal factors. This kind of analysis also aids in targeted marketing and operational adjustments during less favorable conditions.</w:t>
       </w:r>
+    </w:p>
+    <w:p>
+      <w:pPr>
+        <w:rPr>
+          <w:rFonts w:ascii="NanumMyeongjo" w:eastAsia="NanumMyeongjo" w:hAnsi="NanumMyeongjo" w:cs="Cambria"/>
+          <w:color w:val="000000"/>
+          <w:kern w:val="0"/>
+          <w:sz w:val="20"/>
+          <w:szCs w:val="20"/>
+          <w:lang w:val="en-US"/>
+        </w:rPr>
+      </w:pPr>
+    </w:p>
+    <w:p>
+      <w:pPr>
+        <w:rPr>
+          <w:rFonts w:ascii="NanumMyeongjo" w:eastAsia="NanumMyeongjo" w:hAnsi="NanumMyeongjo" w:cs="Cambria"/>
+          <w:color w:val="000000"/>
+          <w:kern w:val="0"/>
+          <w:sz w:val="20"/>
+          <w:szCs w:val="20"/>
+          <w:lang w:val="en-US"/>
+        </w:rPr>
+      </w:pPr>
+    </w:p>
+    <w:p>
+      <w:pPr>
+        <w:rPr>
+          <w:rFonts w:ascii="NanumMyeongjo" w:eastAsia="NanumMyeongjo" w:hAnsi="NanumMyeongjo" w:cs="Cambria"/>
+          <w:color w:val="000000"/>
+          <w:kern w:val="0"/>
+          <w:sz w:val="20"/>
+          <w:szCs w:val="20"/>
+          <w:lang w:val="en-US"/>
+        </w:rPr>
+      </w:pPr>
     </w:p>
     <w:p>
       <w:pPr>
@@ -1003,8 +1578,8 @@
       </w:pPr>
     </w:p>
     <w:sectPr>
-      <w:footerReference w:type="even" r:id="rId9"/>
-      <w:footerReference w:type="default" r:id="rId10"/>
+      <w:footerReference w:type="even" r:id="rId13"/>
+      <w:footerReference w:type="default" r:id="rId14"/>
       <w:pgSz w:w="11906" w:h="16838"/>
       <w:pgMar w:top="1418" w:right="1701" w:bottom="1418" w:left="1701" w:header="709" w:footer="709" w:gutter="0"/>
       <w:cols w:space="708"/>
@@ -3505,7 +4080,6 @@
   <w:style w:type="character" w:default="1" w:styleId="Fuentedeprrafopredeter">
     <w:name w:val="Default Paragraph Font"/>
     <w:uiPriority w:val="1"/>
-    <w:semiHidden/>
     <w:unhideWhenUsed/>
   </w:style>
   <w:style w:type="table" w:default="1" w:styleId="Tablanormal">

</xml_diff>

<commit_message>
new file:   Graficos/Rplot.png 	new file:   Graficos/Rplot01.png 	new file:   TaskXAI3.pdf 	deleted:    ~$skXAI3.docx
</commit_message>
<xml_diff>
--- a/TaskXAI3.docx
+++ b/TaskXAI3.docx
@@ -402,7 +402,7 @@
           <w:rFonts w:ascii="NanumMyeongjo" w:eastAsia="NanumMyeongjo" w:hAnsi="NanumMyeongjo" w:cs="Calibri"/>
           <w:b/>
           <w:bCs/>
-          <w:color w:val="8C274C"/>
+          <w:color w:val="A62957"/>
           <w:sz w:val="48"/>
           <w:szCs w:val="48"/>
           <w:lang w:val="en-US"/>
@@ -512,12 +512,35 @@
           <w:lang w:val="en-US"/>
         </w:rPr>
       </w:pPr>
+      <w:r>
+        <w:rPr>
+          <w:rFonts w:ascii="NanumMyeongjo" w:eastAsia="NanumMyeongjo" w:hAnsi="NanumMyeongjo" w:cs="Cambria"/>
+          <w:color w:val="000000"/>
+          <w:kern w:val="0"/>
+          <w:sz w:val="20"/>
+          <w:szCs w:val="20"/>
+          <w:lang w:val="en-US"/>
+        </w:rPr>
+        <w:t>I</w:t>
+      </w:r>
+      <w:r>
+        <w:rPr>
+          <w:rFonts w:ascii="NanumMyeongjo" w:eastAsia="NanumMyeongjo" w:hAnsi="NanumMyeongjo" w:cs="Cambria"/>
+          <w:color w:val="000000"/>
+          <w:kern w:val="0"/>
+          <w:sz w:val="20"/>
+          <w:szCs w:val="20"/>
+          <w:lang w:val="en-US"/>
+        </w:rPr>
+        <w:t>n this report, we apply model agnostic methods to understand the influence of various factors on predicted outcomes. Specifically, we utilize Partial Dependence Plots (PDPs) and Bidimensional Partial Dependency Plots to visualize the relationships learned by Random Forest models. This analysis is crucial for interpreting the effects of environmental, temporal, and property features on bike rental counts and house prices. Our objective is to provide actionable insights for business operations, urban planning, and real estate valuation.</w:t>
+      </w:r>
     </w:p>
     <w:p>
       <w:pPr>
         <w:pStyle w:val="Default"/>
         <w:rPr>
           <w:rFonts w:ascii="Calibri" w:hAnsi="Calibri" w:cs="Calibri"/>
+          <w:lang w:val="en-US"/>
         </w:rPr>
       </w:pPr>
     </w:p>
@@ -622,10 +645,10 @@
           <w:kern w:val="0"/>
           <w:sz w:val="28"/>
           <w:szCs w:val="28"/>
+          <w:lang w:val="en-US"/>
         </w:rPr>
         <w:t xml:space="preserve"> </w:t>
       </w:r>
-      <w:proofErr w:type="spellStart"/>
       <w:r>
         <w:rPr>
           <w:rFonts w:ascii="NanumMyeongjo" w:eastAsia="NanumMyeongjo" w:hAnsi="NanumMyeongjo" w:cs="Calibri"/>
@@ -635,135 +658,74 @@
           <w:kern w:val="0"/>
           <w:sz w:val="48"/>
           <w:szCs w:val="48"/>
-        </w:rPr>
-        <w:t>Partial</w:t>
-      </w:r>
-      <w:proofErr w:type="spellEnd"/>
-      <w:r>
-        <w:rPr>
-          <w:rFonts w:ascii="NanumMyeongjo" w:eastAsia="NanumMyeongjo" w:hAnsi="NanumMyeongjo" w:cs="Calibri"/>
-          <w:b/>
-          <w:bCs/>
-          <w:color w:val="ADADAD" w:themeColor="background2" w:themeShade="BF"/>
+          <w:lang w:val="en-US"/>
+        </w:rPr>
+        <w:t>Partial Depen</w:t>
+      </w:r>
+      <w:r>
+        <w:rPr>
+          <w:rFonts w:ascii="NanumMyeongjo" w:eastAsia="NanumMyeongjo" w:hAnsi="NanumMyeongjo" w:cs="Calibri"/>
+          <w:b/>
+          <w:bCs/>
+          <w:color w:val="A62957"/>
           <w:kern w:val="0"/>
           <w:sz w:val="48"/>
           <w:szCs w:val="48"/>
-        </w:rPr>
-        <w:t xml:space="preserve"> </w:t>
-      </w:r>
-      <w:proofErr w:type="spellStart"/>
-      <w:r>
-        <w:rPr>
-          <w:rFonts w:ascii="NanumMyeongjo" w:eastAsia="NanumMyeongjo" w:hAnsi="NanumMyeongjo" w:cs="Calibri"/>
-          <w:b/>
-          <w:bCs/>
-          <w:color w:val="ADADAD" w:themeColor="background2" w:themeShade="BF"/>
-          <w:kern w:val="0"/>
-          <w:sz w:val="48"/>
-          <w:szCs w:val="48"/>
-        </w:rPr>
-        <w:t>Depen</w:t>
-      </w:r>
-      <w:r>
-        <w:rPr>
-          <w:rFonts w:ascii="NanumMyeongjo" w:eastAsia="NanumMyeongjo" w:hAnsi="NanumMyeongjo" w:cs="Calibri"/>
-          <w:b/>
-          <w:bCs/>
-          <w:color w:val="8C274C"/>
-          <w:kern w:val="0"/>
-          <w:sz w:val="48"/>
-          <w:szCs w:val="48"/>
-        </w:rPr>
-        <w:t>dence</w:t>
-      </w:r>
-      <w:proofErr w:type="spellEnd"/>
-      <w:r>
-        <w:rPr>
-          <w:rFonts w:ascii="NanumMyeongjo" w:eastAsia="NanumMyeongjo" w:hAnsi="NanumMyeongjo" w:cs="Calibri"/>
-          <w:b/>
-          <w:bCs/>
-          <w:color w:val="8C274C"/>
-          <w:kern w:val="0"/>
-          <w:sz w:val="48"/>
-          <w:szCs w:val="48"/>
-        </w:rPr>
-        <w:t xml:space="preserve"> </w:t>
-      </w:r>
-      <w:proofErr w:type="spellStart"/>
-      <w:r>
-        <w:rPr>
-          <w:rFonts w:ascii="NanumMyeongjo" w:eastAsia="NanumMyeongjo" w:hAnsi="NanumMyeongjo" w:cs="Calibri"/>
-          <w:b/>
-          <w:bCs/>
-          <w:color w:val="8C274C"/>
-          <w:kern w:val="0"/>
-          <w:sz w:val="48"/>
-          <w:szCs w:val="48"/>
-        </w:rPr>
-        <w:t>Plot</w:t>
-      </w:r>
-      <w:proofErr w:type="spellEnd"/>
-    </w:p>
-    <w:p>
-      <w:pPr>
-        <w:rPr>
-          <w:rFonts w:ascii="NanumMyeongjo" w:eastAsia="NanumMyeongjo" w:hAnsi="NanumMyeongjo" w:cs="Cambria"/>
-          <w:color w:val="000000"/>
-          <w:kern w:val="0"/>
-          <w:sz w:val="20"/>
-          <w:szCs w:val="20"/>
-          <w:lang w:val="en-US"/>
-        </w:rPr>
-      </w:pPr>
-    </w:p>
-    <w:p>
-      <w:pPr>
-        <w:rPr>
-          <w:rFonts w:ascii="NanumMyeongjo" w:eastAsia="NanumMyeongjo" w:hAnsi="NanumMyeongjo" w:cs="Cambria"/>
-          <w:color w:val="000000"/>
-          <w:kern w:val="0"/>
-          <w:sz w:val="20"/>
-          <w:szCs w:val="20"/>
-          <w:lang w:val="en-US"/>
-        </w:rPr>
-      </w:pPr>
-      <w:r>
-        <w:rPr>
-          <w:rFonts w:ascii="NanumMyeongjo" w:eastAsia="NanumMyeongjo" w:hAnsi="NanumMyeongjo" w:cs="Cambria"/>
-          <w:color w:val="000000"/>
-          <w:kern w:val="0"/>
-          <w:sz w:val="20"/>
-          <w:szCs w:val="20"/>
-          <w:lang w:val="en-US"/>
-        </w:rPr>
-        <w:t>To analyze the influence of key environmental and temporal variables—days since 2011, temperature, humidity, and wind speed—on predicted bike rental counts, we utilized a Random Forest model visualized through Partial Dependence Plots (PDP). Each of these factors was systematically examined to understand their individual impacts on the frequency of bike rentals, as follows</w:t>
-      </w:r>
-      <w:r>
-        <w:rPr>
-          <w:rFonts w:ascii="NanumMyeongjo" w:eastAsia="NanumMyeongjo" w:hAnsi="NanumMyeongjo" w:cs="Cambria"/>
-          <w:color w:val="000000"/>
-          <w:kern w:val="0"/>
-          <w:sz w:val="20"/>
-          <w:szCs w:val="20"/>
-          <w:lang w:val="en-US"/>
-        </w:rPr>
-        <w:t>.</w:t>
-      </w:r>
-    </w:p>
-    <w:p>
-      <w:pPr>
-        <w:rPr>
-          <w:rFonts w:ascii="NanumMyeongjo" w:eastAsia="NanumMyeongjo" w:hAnsi="NanumMyeongjo" w:cs="Cambria"/>
-          <w:color w:val="000000"/>
-          <w:kern w:val="0"/>
-          <w:sz w:val="20"/>
-          <w:szCs w:val="20"/>
-          <w:lang w:val="en-US"/>
-        </w:rPr>
-      </w:pPr>
-    </w:p>
-    <w:p>
-      <w:pPr>
+          <w:lang w:val="en-US"/>
+        </w:rPr>
+        <w:t>dence Plot</w:t>
+      </w:r>
+    </w:p>
+    <w:p>
+      <w:pPr>
+        <w:rPr>
+          <w:rFonts w:ascii="NanumMyeongjo" w:eastAsia="NanumMyeongjo" w:hAnsi="NanumMyeongjo" w:cs="Cambria"/>
+          <w:color w:val="000000"/>
+          <w:kern w:val="0"/>
+          <w:sz w:val="20"/>
+          <w:szCs w:val="20"/>
+          <w:lang w:val="en-US"/>
+        </w:rPr>
+      </w:pPr>
+    </w:p>
+    <w:p>
+      <w:pPr>
+        <w:rPr>
+          <w:rFonts w:ascii="NanumMyeongjo" w:eastAsia="NanumMyeongjo" w:hAnsi="NanumMyeongjo" w:cs="Cambria"/>
+          <w:color w:val="000000"/>
+          <w:kern w:val="0"/>
+          <w:sz w:val="20"/>
+          <w:szCs w:val="20"/>
+          <w:lang w:val="en-US"/>
+        </w:rPr>
+      </w:pPr>
+      <w:r>
+        <w:rPr>
+          <w:rFonts w:ascii="NanumMyeongjo" w:eastAsia="NanumMyeongjo" w:hAnsi="NanumMyeongjo" w:cs="Cambria"/>
+          <w:color w:val="000000"/>
+          <w:kern w:val="0"/>
+          <w:sz w:val="20"/>
+          <w:szCs w:val="20"/>
+          <w:lang w:val="en-US"/>
+        </w:rPr>
+        <w:t>To analyze the influence of key environmental and temporal variables—days since 2011, temperature, humidity, and wind speed—on predicted bike rental counts, we utilized a Random Forest model visualized through Partial Dependence Plots (PDP). Each of these factors was systematically examined to understand their individual impacts on the frequency of bike rentals, as follows.</w:t>
+      </w:r>
+    </w:p>
+    <w:p>
+      <w:pPr>
+        <w:rPr>
+          <w:rFonts w:ascii="NanumMyeongjo" w:eastAsia="NanumMyeongjo" w:hAnsi="NanumMyeongjo" w:cs="Cambria"/>
+          <w:color w:val="000000"/>
+          <w:kern w:val="0"/>
+          <w:sz w:val="20"/>
+          <w:szCs w:val="20"/>
+          <w:lang w:val="en-US"/>
+        </w:rPr>
+      </w:pPr>
+    </w:p>
+    <w:p>
+      <w:pPr>
+        <w:jc w:val="center"/>
         <w:rPr>
           <w:rFonts w:ascii="NanumMyeongjo" w:eastAsia="NanumMyeongjo" w:hAnsi="NanumMyeongjo" w:cs="Cambria"/>
           <w:color w:val="000000"/>
@@ -784,8 +746,8 @@
           <w:lang w:val="en-US"/>
         </w:rPr>
         <w:drawing>
-          <wp:inline distT="0" distB="0" distL="0" distR="0" wp14:anchorId="56198949" wp14:editId="7B82DD16">
-            <wp:extent cx="5400040" cy="3332480"/>
+          <wp:inline distT="0" distB="0" distL="0" distR="0" wp14:anchorId="56198949" wp14:editId="2570DD34">
+            <wp:extent cx="5186013" cy="3200400"/>
             <wp:effectExtent l="0" t="0" r="0" b="0"/>
             <wp:docPr id="16019905" name="Imagen 1" descr="Gráfico, Gráfico de líneas&#10;&#10;Descripción generada automáticamente"/>
             <wp:cNvGraphicFramePr>
@@ -813,7 +775,7 @@
                   <pic:spPr>
                     <a:xfrm>
                       <a:off x="0" y="0"/>
-                      <a:ext cx="5400040" cy="3332480"/>
+                      <a:ext cx="5240038" cy="3233740"/>
                     </a:xfrm>
                     <a:prstGeom prst="rect">
                       <a:avLst/>
@@ -832,88 +794,104 @@
           <w:rFonts w:ascii="NanumMyeongjo" w:eastAsia="NanumMyeongjo" w:hAnsi="NanumMyeongjo" w:cs="Cambria"/>
           <w:color w:val="000000"/>
           <w:kern w:val="0"/>
-          <w:sz w:val="20"/>
-          <w:szCs w:val="20"/>
-          <w:lang w:val="en-US"/>
-        </w:rPr>
-      </w:pPr>
-    </w:p>
-    <w:p>
-      <w:pPr>
-        <w:rPr>
-          <w:rFonts w:ascii="NanumMyeongjo" w:eastAsia="NanumMyeongjo" w:hAnsi="NanumMyeongjo" w:cs="Cambria"/>
-          <w:b/>
-          <w:bCs/>
-          <w:color w:val="000000"/>
-          <w:kern w:val="0"/>
-          <w:sz w:val="20"/>
-          <w:szCs w:val="20"/>
-          <w:lang w:val="en-US"/>
-        </w:rPr>
-      </w:pPr>
-      <w:r>
-        <w:rPr>
-          <w:rFonts w:ascii="NanumMyeongjo" w:eastAsia="NanumMyeongjo" w:hAnsi="NanumMyeongjo" w:cs="Cambria"/>
-          <w:b/>
-          <w:bCs/>
-          <w:color w:val="000000"/>
-          <w:kern w:val="0"/>
-          <w:sz w:val="20"/>
-          <w:szCs w:val="20"/>
-          <w:lang w:val="en-US"/>
-        </w:rPr>
-        <w:t>Days Since 2011:</w:t>
-      </w:r>
-    </w:p>
-    <w:p>
-      <w:pPr>
-        <w:rPr>
-          <w:rFonts w:ascii="NanumMyeongjo" w:eastAsia="NanumMyeongjo" w:hAnsi="NanumMyeongjo" w:cs="Cambria"/>
-          <w:color w:val="000000"/>
-          <w:kern w:val="0"/>
-          <w:sz w:val="20"/>
-          <w:szCs w:val="20"/>
-          <w:lang w:val="en-US"/>
-        </w:rPr>
-      </w:pPr>
-      <w:r>
-        <w:rPr>
-          <w:rFonts w:ascii="NanumMyeongjo" w:eastAsia="NanumMyeongjo" w:hAnsi="NanumMyeongjo" w:cs="Cambria"/>
-          <w:color w:val="000000"/>
-          <w:kern w:val="0"/>
-          <w:sz w:val="20"/>
-          <w:szCs w:val="20"/>
-          <w:lang w:val="en-US"/>
-        </w:rPr>
-        <w:t xml:space="preserve">The PDP shows a fluctuating pattern, which suggests that the number of days since 2011 has a non-linear relationship with bike rentals. Peaks and troughs indicate that certain periods are </w:t>
-      </w:r>
-      <w:r>
-        <w:rPr>
-          <w:rFonts w:ascii="NanumMyeongjo" w:eastAsia="NanumMyeongjo" w:hAnsi="NanumMyeongjo" w:cs="Cambria"/>
-          <w:color w:val="000000"/>
-          <w:kern w:val="0"/>
-          <w:sz w:val="20"/>
-          <w:szCs w:val="20"/>
+          <w:sz w:val="22"/>
+          <w:szCs w:val="22"/>
+          <w:lang w:val="en-US"/>
+        </w:rPr>
+      </w:pPr>
+      <w:r>
+        <w:rPr>
+          <w:rFonts w:ascii="NanumMyeongjo" w:eastAsia="NanumMyeongjo" w:hAnsi="NanumMyeongjo" w:cs="Cambria"/>
+          <w:b/>
+          <w:bCs/>
+          <w:color w:val="000000"/>
+          <w:kern w:val="0"/>
+          <w:sz w:val="22"/>
+          <w:szCs w:val="22"/>
           <w:lang w:val="en-US"/>
         </w:rPr>
         <w:lastRenderedPageBreak/>
-        <w:t>more associated with higher rentals, which could be linked to seasonal effects, specific events, or changes in biking infrastructure over time.</w:t>
-      </w:r>
-    </w:p>
-    <w:p>
-      <w:pPr>
-        <w:rPr>
-          <w:rFonts w:ascii="NanumMyeongjo" w:eastAsia="NanumMyeongjo" w:hAnsi="NanumMyeongjo" w:cs="Cambria"/>
-          <w:color w:val="000000"/>
-          <w:kern w:val="0"/>
-          <w:sz w:val="20"/>
-          <w:szCs w:val="20"/>
-          <w:lang w:val="en-US"/>
-        </w:rPr>
-      </w:pPr>
-    </w:p>
-    <w:p>
-      <w:pPr>
+        <w:t xml:space="preserve">Days </w:t>
+      </w:r>
+      <w:r>
+        <w:rPr>
+          <w:rFonts w:ascii="NanumMyeongjo" w:eastAsia="NanumMyeongjo" w:hAnsi="NanumMyeongjo" w:cs="Cambria"/>
+          <w:b/>
+          <w:bCs/>
+          <w:color w:val="2180A6"/>
+          <w:kern w:val="0"/>
+          <w:sz w:val="22"/>
+          <w:szCs w:val="22"/>
+          <w:lang w:val="en-US"/>
+        </w:rPr>
+        <w:t xml:space="preserve">Since </w:t>
+      </w:r>
+      <w:r>
+        <w:rPr>
+          <w:rFonts w:ascii="NanumMyeongjo" w:eastAsia="NanumMyeongjo" w:hAnsi="NanumMyeongjo" w:cs="Cambria"/>
+          <w:b/>
+          <w:bCs/>
+          <w:color w:val="000000"/>
+          <w:kern w:val="0"/>
+          <w:sz w:val="22"/>
+          <w:szCs w:val="22"/>
+          <w:lang w:val="en-US"/>
+        </w:rPr>
+        <w:t>2011:</w:t>
+      </w:r>
+    </w:p>
+    <w:p>
+      <w:pPr>
+        <w:rPr>
+          <w:rFonts w:ascii="NanumMyeongjo" w:eastAsia="NanumMyeongjo" w:hAnsi="NanumMyeongjo" w:cs="Cambria"/>
+          <w:b/>
+          <w:bCs/>
+          <w:color w:val="000000"/>
+          <w:kern w:val="0"/>
+          <w:sz w:val="20"/>
+          <w:szCs w:val="20"/>
+          <w:lang w:val="en-US"/>
+        </w:rPr>
+      </w:pPr>
+    </w:p>
+    <w:p>
+      <w:pPr>
+        <w:rPr>
+          <w:rFonts w:ascii="NanumMyeongjo" w:eastAsia="NanumMyeongjo" w:hAnsi="NanumMyeongjo" w:cs="Cambria"/>
+          <w:color w:val="000000"/>
+          <w:kern w:val="0"/>
+          <w:sz w:val="20"/>
+          <w:szCs w:val="20"/>
+          <w:lang w:val="en-US"/>
+        </w:rPr>
+      </w:pPr>
+      <w:r>
+        <w:rPr>
+          <w:rFonts w:ascii="NanumMyeongjo" w:eastAsia="NanumMyeongjo" w:hAnsi="NanumMyeongjo" w:cs="Cambria"/>
+          <w:color w:val="000000"/>
+          <w:kern w:val="0"/>
+          <w:sz w:val="20"/>
+          <w:szCs w:val="20"/>
+          <w:lang w:val="en-US"/>
+        </w:rPr>
+        <w:t>The PDP shows a fluctuating pattern, which suggests that the number of days since 2011 has a non-linear relationship with bike rentals. Peaks and troughs indicate that certain periods are more associated with higher rentals, which could be linked to seasonal effects, specific events, or changes in biking infrastructure over time.</w:t>
+      </w:r>
+    </w:p>
+    <w:p>
+      <w:pPr>
+        <w:rPr>
+          <w:rFonts w:ascii="NanumMyeongjo" w:eastAsia="NanumMyeongjo" w:hAnsi="NanumMyeongjo" w:cs="Cambria"/>
+          <w:color w:val="000000"/>
+          <w:kern w:val="0"/>
+          <w:sz w:val="20"/>
+          <w:szCs w:val="20"/>
+          <w:lang w:val="en-US"/>
+        </w:rPr>
+      </w:pPr>
+    </w:p>
+    <w:p>
+      <w:pPr>
+        <w:jc w:val="center"/>
         <w:rPr>
           <w:rFonts w:ascii="NanumMyeongjo" w:eastAsia="NanumMyeongjo" w:hAnsi="NanumMyeongjo" w:cs="Cambria"/>
           <w:color w:val="000000"/>
@@ -982,47 +960,73 @@
           <w:rFonts w:ascii="NanumMyeongjo" w:eastAsia="NanumMyeongjo" w:hAnsi="NanumMyeongjo" w:cs="Cambria"/>
           <w:color w:val="000000"/>
           <w:kern w:val="0"/>
-          <w:sz w:val="20"/>
-          <w:szCs w:val="20"/>
-          <w:lang w:val="en-US"/>
-        </w:rPr>
-      </w:pPr>
-    </w:p>
-    <w:p>
-      <w:pPr>
-        <w:rPr>
-          <w:rFonts w:ascii="NanumMyeongjo" w:eastAsia="NanumMyeongjo" w:hAnsi="NanumMyeongjo" w:cs="Cambria"/>
-          <w:b/>
-          <w:bCs/>
-          <w:color w:val="000000"/>
-          <w:kern w:val="0"/>
-          <w:sz w:val="20"/>
-          <w:szCs w:val="20"/>
-          <w:lang w:val="en-US"/>
-        </w:rPr>
-      </w:pPr>
-      <w:r>
-        <w:rPr>
-          <w:rFonts w:ascii="NanumMyeongjo" w:eastAsia="NanumMyeongjo" w:hAnsi="NanumMyeongjo" w:cs="Cambria"/>
-          <w:b/>
-          <w:bCs/>
-          <w:color w:val="000000"/>
-          <w:kern w:val="0"/>
-          <w:sz w:val="20"/>
-          <w:szCs w:val="20"/>
-          <w:lang w:val="en-US"/>
-        </w:rPr>
-        <w:t>Temperature</w:t>
-      </w:r>
-      <w:r>
-        <w:rPr>
-          <w:rFonts w:ascii="NanumMyeongjo" w:eastAsia="NanumMyeongjo" w:hAnsi="NanumMyeongjo" w:cs="Cambria"/>
-          <w:b/>
-          <w:bCs/>
-          <w:color w:val="000000"/>
-          <w:kern w:val="0"/>
-          <w:sz w:val="20"/>
-          <w:szCs w:val="20"/>
+          <w:sz w:val="22"/>
+          <w:szCs w:val="22"/>
+          <w:lang w:val="en-US"/>
+        </w:rPr>
+      </w:pPr>
+    </w:p>
+    <w:p>
+      <w:pPr>
+        <w:rPr>
+          <w:rFonts w:ascii="NanumMyeongjo" w:eastAsia="NanumMyeongjo" w:hAnsi="NanumMyeongjo" w:cs="Cambria"/>
+          <w:b/>
+          <w:bCs/>
+          <w:color w:val="000000"/>
+          <w:kern w:val="0"/>
+          <w:sz w:val="22"/>
+          <w:szCs w:val="22"/>
+          <w:lang w:val="en-US"/>
+        </w:rPr>
+      </w:pPr>
+      <w:r>
+        <w:rPr>
+          <w:rFonts w:ascii="NanumMyeongjo" w:eastAsia="NanumMyeongjo" w:hAnsi="NanumMyeongjo" w:cs="Cambria"/>
+          <w:b/>
+          <w:bCs/>
+          <w:color w:val="2180A6"/>
+          <w:kern w:val="0"/>
+          <w:sz w:val="22"/>
+          <w:szCs w:val="22"/>
+          <w:lang w:val="en-US"/>
+        </w:rPr>
+        <w:t>T</w:t>
+      </w:r>
+      <w:r>
+        <w:rPr>
+          <w:rFonts w:ascii="NanumMyeongjo" w:eastAsia="NanumMyeongjo" w:hAnsi="NanumMyeongjo" w:cs="Cambria"/>
+          <w:b/>
+          <w:bCs/>
+          <w:color w:val="000000" w:themeColor="text1"/>
+          <w:kern w:val="0"/>
+          <w:sz w:val="22"/>
+          <w:szCs w:val="22"/>
+          <w:lang w:val="en-US"/>
+        </w:rPr>
+        <w:t>emper</w:t>
+      </w:r>
+      <w:r>
+        <w:rPr>
+          <w:rFonts w:ascii="NanumMyeongjo" w:eastAsia="NanumMyeongjo" w:hAnsi="NanumMyeongjo" w:cs="Cambria"/>
+          <w:b/>
+          <w:bCs/>
+          <w:color w:val="2180A6"/>
+          <w:kern w:val="0"/>
+          <w:sz w:val="22"/>
+          <w:szCs w:val="22"/>
+          <w:lang w:val="en-US"/>
+        </w:rPr>
+        <w:t>ature</w:t>
+      </w:r>
+      <w:r>
+        <w:rPr>
+          <w:rFonts w:ascii="NanumMyeongjo" w:eastAsia="NanumMyeongjo" w:hAnsi="NanumMyeongjo" w:cs="Cambria"/>
+          <w:b/>
+          <w:bCs/>
+          <w:color w:val="000000"/>
+          <w:kern w:val="0"/>
+          <w:sz w:val="22"/>
+          <w:szCs w:val="22"/>
           <w:lang w:val="en-US"/>
         </w:rPr>
         <w:t>:</w:t>
@@ -1032,6 +1036,20 @@
       <w:pPr>
         <w:rPr>
           <w:rFonts w:ascii="NanumMyeongjo" w:eastAsia="NanumMyeongjo" w:hAnsi="NanumMyeongjo" w:cs="Cambria"/>
+          <w:b/>
+          <w:bCs/>
+          <w:color w:val="000000"/>
+          <w:kern w:val="0"/>
+          <w:sz w:val="20"/>
+          <w:szCs w:val="20"/>
+          <w:lang w:val="en-US"/>
+        </w:rPr>
+      </w:pPr>
+    </w:p>
+    <w:p>
+      <w:pPr>
+        <w:rPr>
+          <w:rFonts w:ascii="NanumMyeongjo" w:eastAsia="NanumMyeongjo" w:hAnsi="NanumMyeongjo" w:cs="Cambria"/>
           <w:color w:val="000000"/>
           <w:kern w:val="0"/>
           <w:sz w:val="20"/>
@@ -1065,6 +1083,7 @@
     </w:p>
     <w:p>
       <w:pPr>
+        <w:jc w:val="center"/>
         <w:rPr>
           <w:rFonts w:ascii="NanumMyeongjo" w:eastAsia="NanumMyeongjo" w:hAnsi="NanumMyeongjo" w:cs="Cambria"/>
           <w:color w:val="000000"/>
@@ -1085,8 +1104,8 @@
           <w:lang w:val="en-US"/>
         </w:rPr>
         <w:drawing>
-          <wp:inline distT="0" distB="0" distL="0" distR="0" wp14:anchorId="01305A0A" wp14:editId="5C36A895">
-            <wp:extent cx="5400040" cy="3332480"/>
+          <wp:inline distT="0" distB="0" distL="0" distR="0" wp14:anchorId="01305A0A" wp14:editId="5ED5F556">
+            <wp:extent cx="4243086" cy="2618499"/>
             <wp:effectExtent l="0" t="0" r="0" b="0"/>
             <wp:docPr id="1905667832" name="Imagen 3" descr="Gráfico, Gráfico de líneas&#10;&#10;Descripción generada automáticamente"/>
             <wp:cNvGraphicFramePr>
@@ -1114,7 +1133,7 @@
                   <pic:spPr>
                     <a:xfrm>
                       <a:off x="0" y="0"/>
-                      <a:ext cx="5400040" cy="3332480"/>
+                      <a:ext cx="4497797" cy="2775687"/>
                     </a:xfrm>
                     <a:prstGeom prst="rect">
                       <a:avLst/>
@@ -1131,41 +1150,82 @@
       <w:pPr>
         <w:rPr>
           <w:rFonts w:ascii="NanumMyeongjo" w:eastAsia="NanumMyeongjo" w:hAnsi="NanumMyeongjo" w:cs="Cambria"/>
-          <w:color w:val="000000"/>
-          <w:kern w:val="0"/>
-          <w:sz w:val="20"/>
-          <w:szCs w:val="20"/>
-          <w:lang w:val="en-US"/>
-        </w:rPr>
-      </w:pPr>
-    </w:p>
-    <w:p>
-      <w:pPr>
-        <w:rPr>
-          <w:rFonts w:ascii="NanumMyeongjo" w:eastAsia="NanumMyeongjo" w:hAnsi="NanumMyeongjo" w:cs="Cambria"/>
-          <w:b/>
-          <w:bCs/>
-          <w:color w:val="000000"/>
-          <w:kern w:val="0"/>
-          <w:sz w:val="20"/>
-          <w:szCs w:val="20"/>
-          <w:lang w:val="en-US"/>
-        </w:rPr>
-      </w:pPr>
-      <w:r>
-        <w:rPr>
-          <w:rFonts w:ascii="NanumMyeongjo" w:eastAsia="NanumMyeongjo" w:hAnsi="NanumMyeongjo" w:cs="Cambria"/>
-          <w:b/>
-          <w:bCs/>
-          <w:color w:val="000000"/>
-          <w:kern w:val="0"/>
-          <w:sz w:val="20"/>
-          <w:szCs w:val="20"/>
+          <w:b/>
+          <w:bCs/>
+          <w:color w:val="000000"/>
+          <w:kern w:val="0"/>
+          <w:sz w:val="22"/>
+          <w:szCs w:val="22"/>
+          <w:lang w:val="en-US"/>
+        </w:rPr>
+      </w:pPr>
+      <w:r>
+        <w:rPr>
+          <w:rFonts w:ascii="NanumMyeongjo" w:eastAsia="NanumMyeongjo" w:hAnsi="NanumMyeongjo" w:cs="Cambria"/>
+          <w:b/>
+          <w:bCs/>
+          <w:color w:val="2180A6"/>
+          <w:kern w:val="0"/>
+          <w:sz w:val="22"/>
+          <w:szCs w:val="22"/>
           <w:lang w:val="en-US"/>
         </w:rPr>
         <w:lastRenderedPageBreak/>
-        <w:t>Humidity:</w:t>
-      </w:r>
+        <w:t>Hu</w:t>
+      </w:r>
+      <w:r>
+        <w:rPr>
+          <w:rFonts w:ascii="NanumMyeongjo" w:eastAsia="NanumMyeongjo" w:hAnsi="NanumMyeongjo" w:cs="Cambria"/>
+          <w:b/>
+          <w:bCs/>
+          <w:color w:val="000000" w:themeColor="text1"/>
+          <w:kern w:val="0"/>
+          <w:sz w:val="22"/>
+          <w:szCs w:val="22"/>
+          <w:lang w:val="en-US"/>
+        </w:rPr>
+        <w:t>midi</w:t>
+      </w:r>
+      <w:r>
+        <w:rPr>
+          <w:rFonts w:ascii="NanumMyeongjo" w:eastAsia="NanumMyeongjo" w:hAnsi="NanumMyeongjo" w:cs="Cambria"/>
+          <w:b/>
+          <w:bCs/>
+          <w:color w:val="2180A6"/>
+          <w:kern w:val="0"/>
+          <w:sz w:val="22"/>
+          <w:szCs w:val="22"/>
+          <w:lang w:val="en-US"/>
+        </w:rPr>
+        <w:t>ty</w:t>
+      </w:r>
+      <w:r>
+        <w:rPr>
+          <w:rFonts w:ascii="NanumMyeongjo" w:eastAsia="NanumMyeongjo" w:hAnsi="NanumMyeongjo" w:cs="Cambria"/>
+          <w:b/>
+          <w:bCs/>
+          <w:color w:val="000000"/>
+          <w:kern w:val="0"/>
+          <w:sz w:val="22"/>
+          <w:szCs w:val="22"/>
+          <w:lang w:val="en-US"/>
+        </w:rPr>
+        <w:t>:</w:t>
+      </w:r>
+    </w:p>
+    <w:p>
+      <w:pPr>
+        <w:rPr>
+          <w:rFonts w:ascii="NanumMyeongjo" w:eastAsia="NanumMyeongjo" w:hAnsi="NanumMyeongjo" w:cs="Cambria"/>
+          <w:b/>
+          <w:bCs/>
+          <w:color w:val="000000"/>
+          <w:kern w:val="0"/>
+          <w:sz w:val="20"/>
+          <w:szCs w:val="20"/>
+          <w:lang w:val="en-US"/>
+        </w:rPr>
+      </w:pPr>
     </w:p>
     <w:p>
       <w:pPr>
@@ -1204,6 +1264,19 @@
     </w:p>
     <w:p>
       <w:pPr>
+        <w:rPr>
+          <w:rFonts w:ascii="NanumMyeongjo" w:eastAsia="NanumMyeongjo" w:hAnsi="NanumMyeongjo" w:cs="Cambria"/>
+          <w:color w:val="000000"/>
+          <w:kern w:val="0"/>
+          <w:sz w:val="20"/>
+          <w:szCs w:val="20"/>
+          <w:lang w:val="en-US"/>
+        </w:rPr>
+      </w:pPr>
+    </w:p>
+    <w:p>
+      <w:pPr>
+        <w:jc w:val="center"/>
         <w:rPr>
           <w:rFonts w:ascii="NanumMyeongjo" w:eastAsia="NanumMyeongjo" w:hAnsi="NanumMyeongjo" w:cs="Cambria"/>
           <w:color w:val="000000"/>
@@ -1282,25 +1355,65 @@
       <w:pPr>
         <w:rPr>
           <w:rFonts w:ascii="NanumMyeongjo" w:eastAsia="NanumMyeongjo" w:hAnsi="NanumMyeongjo" w:cs="Cambria"/>
-          <w:color w:val="000000"/>
-          <w:kern w:val="0"/>
-          <w:sz w:val="20"/>
-          <w:szCs w:val="20"/>
-          <w:lang w:val="en-US"/>
-        </w:rPr>
-      </w:pPr>
-      <w:r>
-        <w:rPr>
-          <w:rFonts w:ascii="NanumMyeongjo" w:eastAsia="NanumMyeongjo" w:hAnsi="NanumMyeongjo" w:cs="Cambria"/>
-          <w:b/>
-          <w:bCs/>
-          <w:color w:val="000000"/>
-          <w:kern w:val="0"/>
-          <w:sz w:val="20"/>
-          <w:szCs w:val="20"/>
-          <w:lang w:val="en-US"/>
-        </w:rPr>
-        <w:t>Wind Speed:</w:t>
+          <w:b/>
+          <w:bCs/>
+          <w:color w:val="000000"/>
+          <w:kern w:val="0"/>
+          <w:sz w:val="20"/>
+          <w:szCs w:val="20"/>
+          <w:lang w:val="en-US"/>
+        </w:rPr>
+      </w:pPr>
+    </w:p>
+    <w:p>
+      <w:pPr>
+        <w:rPr>
+          <w:rFonts w:ascii="NanumMyeongjo" w:eastAsia="NanumMyeongjo" w:hAnsi="NanumMyeongjo" w:cs="Cambria"/>
+          <w:color w:val="000000"/>
+          <w:kern w:val="0"/>
+          <w:sz w:val="22"/>
+          <w:szCs w:val="22"/>
+          <w:lang w:val="en-US"/>
+        </w:rPr>
+      </w:pPr>
+      <w:r>
+        <w:rPr>
+          <w:rFonts w:ascii="NanumMyeongjo" w:eastAsia="NanumMyeongjo" w:hAnsi="NanumMyeongjo" w:cs="Cambria"/>
+          <w:b/>
+          <w:bCs/>
+          <w:color w:val="000000"/>
+          <w:kern w:val="0"/>
+          <w:sz w:val="22"/>
+          <w:szCs w:val="22"/>
+          <w:lang w:val="en-US"/>
+        </w:rPr>
+        <w:t xml:space="preserve">Wind </w:t>
+      </w:r>
+      <w:r>
+        <w:rPr>
+          <w:rFonts w:ascii="NanumMyeongjo" w:eastAsia="NanumMyeongjo" w:hAnsi="NanumMyeongjo" w:cs="Cambria"/>
+          <w:b/>
+          <w:bCs/>
+          <w:color w:val="2180A6"/>
+          <w:kern w:val="0"/>
+          <w:sz w:val="22"/>
+          <w:szCs w:val="22"/>
+          <w:lang w:val="en-US"/>
+        </w:rPr>
+        <w:t>Speed</w:t>
+      </w:r>
+      <w:r>
+        <w:rPr>
+          <w:rFonts w:ascii="NanumMyeongjo" w:eastAsia="NanumMyeongjo" w:hAnsi="NanumMyeongjo" w:cs="Cambria"/>
+          <w:b/>
+          <w:bCs/>
+          <w:color w:val="000000"/>
+          <w:kern w:val="0"/>
+          <w:sz w:val="22"/>
+          <w:szCs w:val="22"/>
+          <w:lang w:val="en-US"/>
+        </w:rPr>
+        <w:t>:</w:t>
       </w:r>
     </w:p>
     <w:p>
@@ -1342,39 +1455,2382 @@
       <w:pPr>
         <w:rPr>
           <w:rFonts w:ascii="NanumMyeongjo" w:eastAsia="NanumMyeongjo" w:hAnsi="NanumMyeongjo" w:cs="Cambria"/>
-          <w:color w:val="000000"/>
-          <w:kern w:val="0"/>
-          <w:sz w:val="20"/>
-          <w:szCs w:val="20"/>
-          <w:lang w:val="en-US"/>
-        </w:rPr>
-      </w:pPr>
-      <w:r>
-        <w:rPr>
-          <w:rFonts w:ascii="NanumMyeongjo" w:eastAsia="NanumMyeongjo" w:hAnsi="NanumMyeongjo" w:cs="Cambria"/>
-          <w:color w:val="000000"/>
-          <w:kern w:val="0"/>
-          <w:sz w:val="20"/>
-          <w:szCs w:val="20"/>
-          <w:lang w:val="en-US"/>
-        </w:rPr>
-        <w:t>The partial dependence plots provide valuable insights into how different environmental and temporal factors influence bike rentals. Understanding these relationships can help city planners and bike rental companies optimize their services according to predictable patterns in user behavior influenced by weather conditions and temporal factors. This kind of analysis also aids in targeted marketing and operational adjustments during less favorable conditions.</w:t>
-      </w:r>
-    </w:p>
-    <w:p>
-      <w:pPr>
-        <w:rPr>
-          <w:rFonts w:ascii="NanumMyeongjo" w:eastAsia="NanumMyeongjo" w:hAnsi="NanumMyeongjo" w:cs="Cambria"/>
-          <w:color w:val="000000"/>
-          <w:kern w:val="0"/>
-          <w:sz w:val="20"/>
-          <w:szCs w:val="20"/>
-          <w:lang w:val="en-US"/>
-        </w:rPr>
-      </w:pPr>
-    </w:p>
-    <w:p>
-      <w:pPr>
+          <w:b/>
+          <w:bCs/>
+          <w:color w:val="000000"/>
+          <w:kern w:val="0"/>
+          <w:sz w:val="48"/>
+          <w:szCs w:val="48"/>
+          <w:lang w:val="en-US"/>
+        </w:rPr>
+      </w:pPr>
+      <w:r>
+        <w:rPr>
+          <w:rFonts w:ascii="NanumMyeongjo" w:eastAsia="NanumMyeongjo" w:hAnsi="NanumMyeongjo" w:cs="Calibri"/>
+          <w:b/>
+          <w:bCs/>
+          <w:noProof/>
+          <w:color w:val="ADADAD" w:themeColor="background2" w:themeShade="BF"/>
+          <w:sz w:val="48"/>
+          <w:szCs w:val="48"/>
+        </w:rPr>
+        <mc:AlternateContent>
+          <mc:Choice Requires="wps">
+            <w:drawing>
+              <wp:anchor distT="0" distB="0" distL="114300" distR="114300" simplePos="0" relativeHeight="251689984" behindDoc="0" locked="0" layoutInCell="1" allowOverlap="1" wp14:anchorId="1C8579F6" wp14:editId="47A48458">
+                <wp:simplePos x="0" y="0"/>
+                <wp:positionH relativeFrom="column">
+                  <wp:posOffset>0</wp:posOffset>
+                </wp:positionH>
+                <wp:positionV relativeFrom="paragraph">
+                  <wp:posOffset>459317</wp:posOffset>
+                </wp:positionV>
+                <wp:extent cx="5741035" cy="0"/>
+                <wp:effectExtent l="0" t="0" r="12065" b="12700"/>
+                <wp:wrapNone/>
+                <wp:docPr id="303144151" name="Conector recto 3"/>
+                <wp:cNvGraphicFramePr/>
+                <a:graphic xmlns:a="http://schemas.openxmlformats.org/drawingml/2006/main">
+                  <a:graphicData uri="http://schemas.microsoft.com/office/word/2010/wordprocessingShape">
+                    <wps:wsp>
+                      <wps:cNvCnPr/>
+                      <wps:spPr>
+                        <a:xfrm>
+                          <a:off x="0" y="0"/>
+                          <a:ext cx="5741035" cy="0"/>
+                        </a:xfrm>
+                        <a:prstGeom prst="line">
+                          <a:avLst/>
+                        </a:prstGeom>
+                        <a:ln>
+                          <a:solidFill>
+                            <a:schemeClr val="bg1">
+                              <a:lumMod val="85000"/>
+                            </a:schemeClr>
+                          </a:solidFill>
+                        </a:ln>
+                      </wps:spPr>
+                      <wps:style>
+                        <a:lnRef idx="1">
+                          <a:schemeClr val="accent1"/>
+                        </a:lnRef>
+                        <a:fillRef idx="0">
+                          <a:schemeClr val="accent1"/>
+                        </a:fillRef>
+                        <a:effectRef idx="0">
+                          <a:schemeClr val="accent1"/>
+                        </a:effectRef>
+                        <a:fontRef idx="minor">
+                          <a:schemeClr val="tx1"/>
+                        </a:fontRef>
+                      </wps:style>
+                      <wps:bodyPr/>
+                    </wps:wsp>
+                  </a:graphicData>
+                </a:graphic>
+                <wp14:sizeRelH relativeFrom="margin">
+                  <wp14:pctWidth>0</wp14:pctWidth>
+                </wp14:sizeRelH>
+              </wp:anchor>
+            </w:drawing>
+          </mc:Choice>
+          <mc:Fallback>
+            <w:pict>
+              <v:line w14:anchorId="448AD656" id="Conector recto 3" o:spid="_x0000_s1026" style="position:absolute;z-index:251689984;visibility:visible;mso-wrap-style:square;mso-width-percent:0;mso-wrap-distance-left:9pt;mso-wrap-distance-top:0;mso-wrap-distance-right:9pt;mso-wrap-distance-bottom:0;mso-position-horizontal:absolute;mso-position-horizontal-relative:text;mso-position-vertical:absolute;mso-position-vertical-relative:text;mso-width-percent:0;mso-width-relative:margin" from="0,36.15pt" to="452.05pt,36.15pt" o:gfxdata="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" strokecolor="#d8d8d8 [2732]" strokeweight=".5pt">
+                <v:stroke joinstyle="miter"/>
+              </v:line>
+            </w:pict>
+          </mc:Fallback>
+        </mc:AlternateContent>
+      </w:r>
+      <w:r>
+        <w:rPr>
+          <w:rFonts w:ascii="NanumMyeongjo" w:eastAsia="NanumMyeongjo" w:hAnsi="NanumMyeongjo" w:cs="Calibri"/>
+          <w:b/>
+          <w:bCs/>
+          <w:color w:val="ADADAD" w:themeColor="background2" w:themeShade="BF"/>
+          <w:kern w:val="0"/>
+          <w:sz w:val="28"/>
+          <w:szCs w:val="28"/>
+          <w:lang w:val="en-US"/>
+        </w:rPr>
+        <w:t xml:space="preserve"> </w:t>
+      </w:r>
+      <w:r>
+        <w:rPr>
+          <w:rFonts w:ascii="NanumMyeongjo" w:eastAsia="NanumMyeongjo" w:hAnsi="NanumMyeongjo" w:cs="Calibri"/>
+          <w:b/>
+          <w:bCs/>
+          <w:color w:val="A62957"/>
+          <w:kern w:val="0"/>
+          <w:sz w:val="48"/>
+          <w:szCs w:val="48"/>
+          <w:lang w:val="en-US"/>
+        </w:rPr>
+        <w:t>Bidimensi</w:t>
+      </w:r>
+      <w:r>
+        <w:rPr>
+          <w:rFonts w:ascii="NanumMyeongjo" w:eastAsia="NanumMyeongjo" w:hAnsi="NanumMyeongjo" w:cs="Calibri"/>
+          <w:b/>
+          <w:bCs/>
+          <w:color w:val="ADADAD" w:themeColor="background2" w:themeShade="BF"/>
+          <w:kern w:val="0"/>
+          <w:sz w:val="48"/>
+          <w:szCs w:val="48"/>
+          <w:lang w:val="en-US"/>
+        </w:rPr>
+        <w:t xml:space="preserve">onal Partial </w:t>
+      </w:r>
+      <w:r>
+        <w:rPr>
+          <w:rFonts w:ascii="NanumMyeongjo" w:eastAsia="NanumMyeongjo" w:hAnsi="NanumMyeongjo" w:cs="Calibri"/>
+          <w:b/>
+          <w:bCs/>
+          <w:color w:val="A62957"/>
+          <w:kern w:val="0"/>
+          <w:sz w:val="48"/>
+          <w:szCs w:val="48"/>
+          <w:lang w:val="en-US"/>
+        </w:rPr>
+        <w:t>Dependen</w:t>
+      </w:r>
+      <w:r>
+        <w:rPr>
+          <w:rFonts w:ascii="NanumMyeongjo" w:eastAsia="NanumMyeongjo" w:hAnsi="NanumMyeongjo" w:cs="Calibri"/>
+          <w:b/>
+          <w:bCs/>
+          <w:color w:val="ADADAD" w:themeColor="background2" w:themeShade="BF"/>
+          <w:kern w:val="0"/>
+          <w:sz w:val="48"/>
+          <w:szCs w:val="48"/>
+          <w:lang w:val="en-US"/>
+        </w:rPr>
+        <w:t>cy Plot</w:t>
+      </w:r>
+    </w:p>
+    <w:p>
+      <w:pPr>
+        <w:rPr>
+          <w:rFonts w:ascii="Calibri" w:hAnsi="Calibri" w:cs="Calibri"/>
+          <w:b/>
+          <w:bCs/>
+          <w:color w:val="000000"/>
+          <w:kern w:val="0"/>
+          <w:sz w:val="23"/>
+          <w:szCs w:val="23"/>
+          <w:lang w:val="en-US"/>
+        </w:rPr>
+      </w:pPr>
+    </w:p>
+    <w:p>
+      <w:pPr>
+        <w:rPr>
+          <w:rFonts w:ascii="NanumMyeongjo" w:eastAsia="NanumMyeongjo" w:hAnsi="NanumMyeongjo" w:cs="Calibri"/>
+          <w:color w:val="000000"/>
+          <w:kern w:val="0"/>
+          <w:sz w:val="23"/>
+          <w:szCs w:val="23"/>
+          <w:lang w:val="en-US"/>
+        </w:rPr>
+      </w:pPr>
+      <w:r>
+        <w:rPr>
+          <w:rFonts w:ascii="NanumMyeongjo" w:eastAsia="NanumMyeongjo" w:hAnsi="NanumMyeongjo" w:cs="Calibri"/>
+          <w:color w:val="000000"/>
+          <w:kern w:val="0"/>
+          <w:sz w:val="20"/>
+          <w:szCs w:val="20"/>
+          <w:lang w:val="en-US"/>
+        </w:rPr>
+        <w:t>In this section of the report, we analyze the interplay between temperature and humidity and its effect on bike rental patterns. Utilizing a 2D Partial Dependency Plot with a Density Overlay, we can visually decipher and quantify how these two climatic factors influence bike rental behavior. This analysis not only helps in understanding the dynamics of bike rentals but also aids in making informed decisions for business operations and urban planning.</w:t>
+      </w:r>
+    </w:p>
+    <w:p>
+      <w:pPr>
+        <w:rPr>
+          <w:rFonts w:ascii="Calibri" w:hAnsi="Calibri" w:cs="Calibri"/>
+          <w:b/>
+          <w:bCs/>
+          <w:color w:val="000000"/>
+          <w:kern w:val="0"/>
+          <w:sz w:val="23"/>
+          <w:szCs w:val="23"/>
+          <w:lang w:val="en-US"/>
+        </w:rPr>
+      </w:pPr>
+    </w:p>
+    <w:p>
+      <w:pPr>
+        <w:jc w:val="center"/>
+        <w:rPr>
+          <w:rFonts w:ascii="Calibri" w:hAnsi="Calibri" w:cs="Calibri"/>
+          <w:b/>
+          <w:bCs/>
+          <w:color w:val="000000"/>
+          <w:kern w:val="0"/>
+          <w:sz w:val="23"/>
+          <w:szCs w:val="23"/>
+          <w:lang w:val="en-US"/>
+        </w:rPr>
+      </w:pPr>
+      <w:r>
+        <w:rPr>
+          <w:rFonts w:ascii="Calibri" w:hAnsi="Calibri" w:cs="Calibri"/>
+          <w:b/>
+          <w:bCs/>
+          <w:noProof/>
+          <w:color w:val="000000"/>
+          <w:kern w:val="0"/>
+          <w:sz w:val="23"/>
+          <w:szCs w:val="23"/>
+          <w:lang w:val="en-US"/>
+        </w:rPr>
+        <w:lastRenderedPageBreak/>
+        <w:drawing>
+          <wp:inline distT="0" distB="0" distL="0" distR="0" wp14:anchorId="2BA4E6E8" wp14:editId="135A5035">
+            <wp:extent cx="5400040" cy="3178175"/>
+            <wp:effectExtent l="0" t="0" r="0" b="0"/>
+            <wp:docPr id="179911185" name="Imagen 3" descr="Imagen que contiene Diagrama&#10;&#10;Descripción generada automáticamente"/>
+            <wp:cNvGraphicFramePr>
+              <a:graphicFrameLocks xmlns:a="http://schemas.openxmlformats.org/drawingml/2006/main" noChangeAspect="1"/>
+            </wp:cNvGraphicFramePr>
+            <a:graphic xmlns:a="http://schemas.openxmlformats.org/drawingml/2006/main">
+              <a:graphicData uri="http://schemas.openxmlformats.org/drawingml/2006/picture">
+                <pic:pic xmlns:pic="http://schemas.openxmlformats.org/drawingml/2006/picture">
+                  <pic:nvPicPr>
+                    <pic:cNvPr id="179911185" name="Imagen 3" descr="Imagen que contiene Diagrama&#10;&#10;Descripción generada automáticamente"/>
+                    <pic:cNvPicPr/>
+                  </pic:nvPicPr>
+                  <pic:blipFill>
+                    <a:blip r:embed="rId13">
+                      <a:extLst>
+                        <a:ext uri="{28A0092B-C50C-407E-A947-70E740481C1C}">
+                          <a14:useLocalDpi xmlns:a14="http://schemas.microsoft.com/office/drawing/2010/main" val="0"/>
+                        </a:ext>
+                      </a:extLst>
+                    </a:blip>
+                    <a:stretch>
+                      <a:fillRect/>
+                    </a:stretch>
+                  </pic:blipFill>
+                  <pic:spPr>
+                    <a:xfrm>
+                      <a:off x="0" y="0"/>
+                      <a:ext cx="5400040" cy="3178175"/>
+                    </a:xfrm>
+                    <a:prstGeom prst="rect">
+                      <a:avLst/>
+                    </a:prstGeom>
+                  </pic:spPr>
+                </pic:pic>
+              </a:graphicData>
+            </a:graphic>
+          </wp:inline>
+        </w:drawing>
+      </w:r>
+    </w:p>
+    <w:p>
+      <w:pPr>
+        <w:rPr>
+          <w:rFonts w:ascii="Calibri" w:hAnsi="Calibri" w:cs="Calibri"/>
+          <w:b/>
+          <w:bCs/>
+          <w:color w:val="000000"/>
+          <w:kern w:val="0"/>
+          <w:sz w:val="23"/>
+          <w:szCs w:val="23"/>
+          <w:lang w:val="en-US"/>
+        </w:rPr>
+      </w:pPr>
+    </w:p>
+    <w:p>
+      <w:pPr>
+        <w:rPr>
+          <w:rFonts w:ascii="NanumMyeongjo" w:eastAsia="NanumMyeongjo" w:hAnsi="NanumMyeongjo" w:cs="Calibri"/>
+          <w:b/>
+          <w:bCs/>
+          <w:color w:val="000000"/>
+          <w:kern w:val="0"/>
+          <w:sz w:val="22"/>
+          <w:szCs w:val="22"/>
+          <w:lang w:val="en-US"/>
+        </w:rPr>
+      </w:pPr>
+      <w:r>
+        <w:rPr>
+          <w:rFonts w:ascii="NanumMyeongjo" w:eastAsia="NanumMyeongjo" w:hAnsi="NanumMyeongjo" w:cs="Calibri"/>
+          <w:b/>
+          <w:bCs/>
+          <w:color w:val="2180A6"/>
+          <w:kern w:val="0"/>
+          <w:sz w:val="22"/>
+          <w:szCs w:val="22"/>
+          <w:lang w:val="en-US"/>
+        </w:rPr>
+        <w:t>Effects</w:t>
+      </w:r>
+      <w:r>
+        <w:rPr>
+          <w:rFonts w:ascii="NanumMyeongjo" w:eastAsia="NanumMyeongjo" w:hAnsi="NanumMyeongjo" w:cs="Calibri"/>
+          <w:b/>
+          <w:bCs/>
+          <w:color w:val="000000"/>
+          <w:kern w:val="0"/>
+          <w:sz w:val="22"/>
+          <w:szCs w:val="22"/>
+          <w:lang w:val="en-US"/>
+        </w:rPr>
+        <w:t xml:space="preserve"> of Temperature and </w:t>
+      </w:r>
+      <w:r>
+        <w:rPr>
+          <w:rFonts w:ascii="NanumMyeongjo" w:eastAsia="NanumMyeongjo" w:hAnsi="NanumMyeongjo" w:cs="Calibri"/>
+          <w:b/>
+          <w:bCs/>
+          <w:color w:val="2180A6"/>
+          <w:kern w:val="0"/>
+          <w:sz w:val="22"/>
+          <w:szCs w:val="22"/>
+          <w:lang w:val="en-US"/>
+        </w:rPr>
+        <w:t>Humidity</w:t>
+      </w:r>
+      <w:r>
+        <w:rPr>
+          <w:rFonts w:ascii="NanumMyeongjo" w:eastAsia="NanumMyeongjo" w:hAnsi="NanumMyeongjo" w:cs="Calibri"/>
+          <w:b/>
+          <w:bCs/>
+          <w:color w:val="000000"/>
+          <w:kern w:val="0"/>
+          <w:sz w:val="22"/>
+          <w:szCs w:val="22"/>
+          <w:lang w:val="en-US"/>
+        </w:rPr>
+        <w:t>:</w:t>
+      </w:r>
+    </w:p>
+    <w:p>
+      <w:pPr>
+        <w:rPr>
+          <w:rFonts w:ascii="NanumMyeongjo" w:eastAsia="NanumMyeongjo" w:hAnsi="NanumMyeongjo" w:cs="Calibri"/>
+          <w:color w:val="000000"/>
+          <w:kern w:val="0"/>
+          <w:sz w:val="20"/>
+          <w:szCs w:val="20"/>
+          <w:lang w:val="en-US"/>
+        </w:rPr>
+      </w:pPr>
+    </w:p>
+    <w:p>
+      <w:pPr>
+        <w:rPr>
+          <w:rFonts w:ascii="NanumMyeongjo" w:eastAsia="NanumMyeongjo" w:hAnsi="NanumMyeongjo" w:cs="Calibri"/>
+          <w:color w:val="000000"/>
+          <w:kern w:val="0"/>
+          <w:sz w:val="20"/>
+          <w:szCs w:val="20"/>
+          <w:lang w:val="en-US"/>
+        </w:rPr>
+      </w:pPr>
+      <w:r>
+        <w:rPr>
+          <w:rFonts w:ascii="NanumMyeongjo" w:eastAsia="NanumMyeongjo" w:hAnsi="NanumMyeongjo" w:cs="Calibri"/>
+          <w:color w:val="000000"/>
+          <w:kern w:val="0"/>
+          <w:sz w:val="20"/>
+          <w:szCs w:val="20"/>
+          <w:lang w:val="en-US"/>
+        </w:rPr>
+        <w:t>The plot reveals that the predicted number of rented bicycles varies significantly with changes in temperature and humidity.</w:t>
+      </w:r>
+    </w:p>
+    <w:p>
+      <w:pPr>
+        <w:rPr>
+          <w:rFonts w:ascii="NanumMyeongjo" w:eastAsia="NanumMyeongjo" w:hAnsi="NanumMyeongjo" w:cs="Calibri"/>
+          <w:color w:val="000000"/>
+          <w:kern w:val="0"/>
+          <w:sz w:val="20"/>
+          <w:szCs w:val="20"/>
+          <w:lang w:val="en-US"/>
+        </w:rPr>
+      </w:pPr>
+      <w:r>
+        <w:rPr>
+          <w:rFonts w:ascii="NanumMyeongjo" w:eastAsia="NanumMyeongjo" w:hAnsi="NanumMyeongjo" w:cs="Calibri"/>
+          <w:color w:val="000000"/>
+          <w:kern w:val="0"/>
+          <w:sz w:val="20"/>
+          <w:szCs w:val="20"/>
+          <w:lang w:val="en-US"/>
+        </w:rPr>
+        <w:t>There is a gradient of predicted bike rentals that increases as the temperature rises, particularly notable in the mid-range of humidity values (approximately 50% to 75%). This suggests that warmer temperatures generally increase the likelihood of higher bike rentals, especially when humidity is moderate.</w:t>
+      </w:r>
+    </w:p>
+    <w:p>
+      <w:pPr>
+        <w:rPr>
+          <w:rFonts w:ascii="NanumMyeongjo" w:eastAsia="NanumMyeongjo" w:hAnsi="NanumMyeongjo" w:cs="Calibri"/>
+          <w:color w:val="000000"/>
+          <w:kern w:val="0"/>
+          <w:sz w:val="20"/>
+          <w:szCs w:val="20"/>
+          <w:lang w:val="en-US"/>
+        </w:rPr>
+      </w:pPr>
+    </w:p>
+    <w:p>
+      <w:pPr>
+        <w:rPr>
+          <w:rFonts w:ascii="NanumMyeongjo" w:eastAsia="NanumMyeongjo" w:hAnsi="NanumMyeongjo" w:cs="Calibri"/>
+          <w:b/>
+          <w:bCs/>
+          <w:color w:val="000000"/>
+          <w:kern w:val="0"/>
+          <w:sz w:val="22"/>
+          <w:szCs w:val="22"/>
+          <w:lang w:val="en-US"/>
+        </w:rPr>
+      </w:pPr>
+      <w:r>
+        <w:rPr>
+          <w:rFonts w:ascii="NanumMyeongjo" w:eastAsia="NanumMyeongjo" w:hAnsi="NanumMyeongjo" w:cs="Calibri"/>
+          <w:b/>
+          <w:bCs/>
+          <w:color w:val="2180A6"/>
+          <w:kern w:val="0"/>
+          <w:sz w:val="22"/>
+          <w:szCs w:val="22"/>
+          <w:lang w:val="en-US"/>
+        </w:rPr>
+        <w:t xml:space="preserve">Impact </w:t>
+      </w:r>
+      <w:r>
+        <w:rPr>
+          <w:rFonts w:ascii="NanumMyeongjo" w:eastAsia="NanumMyeongjo" w:hAnsi="NanumMyeongjo" w:cs="Calibri"/>
+          <w:b/>
+          <w:bCs/>
+          <w:color w:val="000000"/>
+          <w:kern w:val="0"/>
+          <w:sz w:val="22"/>
+          <w:szCs w:val="22"/>
+          <w:lang w:val="en-US"/>
+        </w:rPr>
+        <w:t xml:space="preserve">of </w:t>
+      </w:r>
+      <w:r>
+        <w:rPr>
+          <w:rFonts w:ascii="NanumMyeongjo" w:eastAsia="NanumMyeongjo" w:hAnsi="NanumMyeongjo" w:cs="Calibri"/>
+          <w:b/>
+          <w:bCs/>
+          <w:color w:val="2180A6"/>
+          <w:kern w:val="0"/>
+          <w:sz w:val="22"/>
+          <w:szCs w:val="22"/>
+          <w:lang w:val="en-US"/>
+        </w:rPr>
+        <w:t>Humidity</w:t>
+      </w:r>
+      <w:r>
+        <w:rPr>
+          <w:rFonts w:ascii="NanumMyeongjo" w:eastAsia="NanumMyeongjo" w:hAnsi="NanumMyeongjo" w:cs="Calibri"/>
+          <w:b/>
+          <w:bCs/>
+          <w:color w:val="000000"/>
+          <w:kern w:val="0"/>
+          <w:sz w:val="22"/>
+          <w:szCs w:val="22"/>
+          <w:lang w:val="en-US"/>
+        </w:rPr>
+        <w:t>:</w:t>
+      </w:r>
+    </w:p>
+    <w:p>
+      <w:pPr>
+        <w:rPr>
+          <w:rFonts w:ascii="NanumMyeongjo" w:eastAsia="NanumMyeongjo" w:hAnsi="NanumMyeongjo" w:cs="Calibri"/>
+          <w:b/>
+          <w:bCs/>
+          <w:color w:val="000000"/>
+          <w:kern w:val="0"/>
+          <w:sz w:val="22"/>
+          <w:szCs w:val="22"/>
+          <w:lang w:val="en-US"/>
+        </w:rPr>
+      </w:pPr>
+    </w:p>
+    <w:p>
+      <w:pPr>
+        <w:rPr>
+          <w:rFonts w:ascii="NanumMyeongjo" w:eastAsia="NanumMyeongjo" w:hAnsi="NanumMyeongjo" w:cs="Calibri"/>
+          <w:color w:val="000000"/>
+          <w:kern w:val="0"/>
+          <w:sz w:val="20"/>
+          <w:szCs w:val="20"/>
+          <w:lang w:val="en-US"/>
+        </w:rPr>
+      </w:pPr>
+      <w:r>
+        <w:rPr>
+          <w:rFonts w:ascii="NanumMyeongjo" w:eastAsia="NanumMyeongjo" w:hAnsi="NanumMyeongjo" w:cs="Calibri"/>
+          <w:color w:val="000000"/>
+          <w:kern w:val="0"/>
+          <w:sz w:val="20"/>
+          <w:szCs w:val="20"/>
+          <w:lang w:val="en-US"/>
+        </w:rPr>
+        <w:t>Higher humidity levels (above 75%), combined with any temperature, tend to correlate with a decrease in bike rentals. This is observed in the transition to cooler colors in areas of higher humidity on the plot.</w:t>
+      </w:r>
+    </w:p>
+    <w:p>
+      <w:pPr>
+        <w:rPr>
+          <w:rFonts w:ascii="NanumMyeongjo" w:eastAsia="NanumMyeongjo" w:hAnsi="NanumMyeongjo" w:cs="Calibri"/>
+          <w:color w:val="000000"/>
+          <w:kern w:val="0"/>
+          <w:sz w:val="20"/>
+          <w:szCs w:val="20"/>
+          <w:lang w:val="en-US"/>
+        </w:rPr>
+      </w:pPr>
+      <w:r>
+        <w:rPr>
+          <w:rFonts w:ascii="NanumMyeongjo" w:eastAsia="NanumMyeongjo" w:hAnsi="NanumMyeongjo" w:cs="Calibri"/>
+          <w:color w:val="000000"/>
+          <w:kern w:val="0"/>
+          <w:sz w:val="20"/>
+          <w:szCs w:val="20"/>
+          <w:lang w:val="en-US"/>
+        </w:rPr>
+        <w:t>The lower humidity range (below 50%) shows a mixed impact but tends to have higher rentals at higher temperatures, indicated by warmer colors in the plot at these points.</w:t>
+      </w:r>
+    </w:p>
+    <w:p>
+      <w:pPr>
+        <w:rPr>
+          <w:rFonts w:ascii="NanumMyeongjo" w:eastAsia="NanumMyeongjo" w:hAnsi="NanumMyeongjo" w:cs="Calibri"/>
+          <w:color w:val="000000"/>
+          <w:kern w:val="0"/>
+          <w:sz w:val="20"/>
+          <w:szCs w:val="20"/>
+          <w:lang w:val="en-US"/>
+        </w:rPr>
+      </w:pPr>
+      <w:r>
+        <w:rPr>
+          <w:rFonts w:ascii="NanumMyeongjo" w:eastAsia="NanumMyeongjo" w:hAnsi="NanumMyeongjo" w:cs="Calibri"/>
+          <w:b/>
+          <w:bCs/>
+          <w:color w:val="2180A6"/>
+          <w:kern w:val="0"/>
+          <w:sz w:val="22"/>
+          <w:szCs w:val="22"/>
+          <w:lang w:val="en-US"/>
+        </w:rPr>
+        <w:t xml:space="preserve">Optimal </w:t>
+      </w:r>
+      <w:r>
+        <w:rPr>
+          <w:rFonts w:ascii="NanumMyeongjo" w:eastAsia="NanumMyeongjo" w:hAnsi="NanumMyeongjo" w:cs="Calibri"/>
+          <w:b/>
+          <w:bCs/>
+          <w:color w:val="000000"/>
+          <w:kern w:val="0"/>
+          <w:sz w:val="22"/>
+          <w:szCs w:val="22"/>
+          <w:lang w:val="en-US"/>
+        </w:rPr>
+        <w:t xml:space="preserve">Conditions for </w:t>
+      </w:r>
+      <w:r>
+        <w:rPr>
+          <w:rFonts w:ascii="NanumMyeongjo" w:eastAsia="NanumMyeongjo" w:hAnsi="NanumMyeongjo" w:cs="Calibri"/>
+          <w:b/>
+          <w:bCs/>
+          <w:color w:val="2180A6"/>
+          <w:kern w:val="0"/>
+          <w:sz w:val="22"/>
+          <w:szCs w:val="22"/>
+          <w:lang w:val="en-US"/>
+        </w:rPr>
+        <w:t xml:space="preserve">Bike </w:t>
+      </w:r>
+      <w:r>
+        <w:rPr>
+          <w:rFonts w:ascii="NanumMyeongjo" w:eastAsia="NanumMyeongjo" w:hAnsi="NanumMyeongjo" w:cs="Calibri"/>
+          <w:b/>
+          <w:bCs/>
+          <w:color w:val="000000"/>
+          <w:kern w:val="0"/>
+          <w:sz w:val="22"/>
+          <w:szCs w:val="22"/>
+          <w:lang w:val="en-US"/>
+        </w:rPr>
+        <w:t>Rentals:</w:t>
+      </w:r>
+    </w:p>
+    <w:p>
+      <w:pPr>
+        <w:rPr>
+          <w:rFonts w:ascii="NanumMyeongjo" w:eastAsia="NanumMyeongjo" w:hAnsi="NanumMyeongjo" w:cs="Calibri"/>
+          <w:color w:val="000000"/>
+          <w:kern w:val="0"/>
+          <w:sz w:val="20"/>
+          <w:szCs w:val="20"/>
+          <w:lang w:val="en-US"/>
+        </w:rPr>
+      </w:pPr>
+    </w:p>
+    <w:p>
+      <w:pPr>
+        <w:rPr>
+          <w:rFonts w:ascii="NanumMyeongjo" w:eastAsia="NanumMyeongjo" w:hAnsi="NanumMyeongjo" w:cs="Calibri"/>
+          <w:color w:val="000000"/>
+          <w:kern w:val="0"/>
+          <w:sz w:val="20"/>
+          <w:szCs w:val="20"/>
+          <w:lang w:val="en-US"/>
+        </w:rPr>
+      </w:pPr>
+      <w:r>
+        <w:rPr>
+          <w:rFonts w:ascii="NanumMyeongjo" w:eastAsia="NanumMyeongjo" w:hAnsi="NanumMyeongjo" w:cs="Calibri"/>
+          <w:color w:val="000000"/>
+          <w:kern w:val="0"/>
+          <w:sz w:val="20"/>
+          <w:szCs w:val="20"/>
+          <w:lang w:val="en-US"/>
+        </w:rPr>
+        <w:t>The plot suggests that the optimal conditions for bike rentals, in terms of maximum predicted numbers, occur at higher temperatures (around 20°C to 30°C) with moderate humidity (around 50% to 75%).</w:t>
+      </w:r>
+    </w:p>
+    <w:p>
+      <w:pPr>
+        <w:rPr>
+          <w:rFonts w:ascii="NanumMyeongjo" w:eastAsia="NanumMyeongjo" w:hAnsi="NanumMyeongjo" w:cs="Calibri"/>
+          <w:color w:val="000000"/>
+          <w:kern w:val="0"/>
+          <w:sz w:val="20"/>
+          <w:szCs w:val="20"/>
+          <w:lang w:val="en-US"/>
+        </w:rPr>
+      </w:pPr>
+      <w:r>
+        <w:rPr>
+          <w:rFonts w:ascii="NanumMyeongjo" w:eastAsia="NanumMyeongjo" w:hAnsi="NanumMyeongjo" w:cs="Calibri"/>
+          <w:color w:val="000000"/>
+          <w:kern w:val="0"/>
+          <w:sz w:val="20"/>
+          <w:szCs w:val="20"/>
+          <w:lang w:val="en-US"/>
+        </w:rPr>
+        <w:t>The least favorable conditions for bike rentals appear to be when both temperature and humidity are very high, or when humidity is very high, regardless of temperature.</w:t>
+      </w:r>
+    </w:p>
+    <w:p>
+      <w:pPr>
+        <w:rPr>
+          <w:rFonts w:ascii="NanumMyeongjo" w:eastAsia="NanumMyeongjo" w:hAnsi="NanumMyeongjo" w:cs="Calibri"/>
+          <w:b/>
+          <w:bCs/>
+          <w:color w:val="000000"/>
+          <w:kern w:val="0"/>
+          <w:sz w:val="22"/>
+          <w:szCs w:val="22"/>
+          <w:lang w:val="en-US"/>
+        </w:rPr>
+      </w:pPr>
+    </w:p>
+    <w:p>
+      <w:pPr>
+        <w:rPr>
+          <w:rFonts w:ascii="NanumMyeongjo" w:eastAsia="NanumMyeongjo" w:hAnsi="NanumMyeongjo" w:cs="Calibri"/>
+          <w:b/>
+          <w:bCs/>
+          <w:color w:val="000000"/>
+          <w:kern w:val="0"/>
+          <w:sz w:val="22"/>
+          <w:szCs w:val="22"/>
+          <w:lang w:val="en-US"/>
+        </w:rPr>
+      </w:pPr>
+      <w:r>
+        <w:rPr>
+          <w:rFonts w:ascii="NanumMyeongjo" w:eastAsia="NanumMyeongjo" w:hAnsi="NanumMyeongjo" w:cs="Calibri"/>
+          <w:b/>
+          <w:bCs/>
+          <w:color w:val="000000"/>
+          <w:kern w:val="0"/>
+          <w:sz w:val="22"/>
+          <w:szCs w:val="22"/>
+          <w:lang w:val="en-US"/>
+        </w:rPr>
+        <w:t xml:space="preserve">Data </w:t>
+      </w:r>
+      <w:r>
+        <w:rPr>
+          <w:rFonts w:ascii="NanumMyeongjo" w:eastAsia="NanumMyeongjo" w:hAnsi="NanumMyeongjo" w:cs="Calibri"/>
+          <w:b/>
+          <w:bCs/>
+          <w:color w:val="2180A6"/>
+          <w:kern w:val="0"/>
+          <w:sz w:val="22"/>
+          <w:szCs w:val="22"/>
+          <w:lang w:val="en-US"/>
+        </w:rPr>
+        <w:t>Distribution</w:t>
+      </w:r>
+      <w:r>
+        <w:rPr>
+          <w:rFonts w:ascii="NanumMyeongjo" w:eastAsia="NanumMyeongjo" w:hAnsi="NanumMyeongjo" w:cs="Calibri"/>
+          <w:b/>
+          <w:bCs/>
+          <w:color w:val="000000"/>
+          <w:kern w:val="0"/>
+          <w:sz w:val="22"/>
+          <w:szCs w:val="22"/>
+          <w:lang w:val="en-US"/>
+        </w:rPr>
+        <w:t>:</w:t>
+      </w:r>
+    </w:p>
+    <w:p>
+      <w:pPr>
+        <w:rPr>
+          <w:rFonts w:ascii="NanumMyeongjo" w:eastAsia="NanumMyeongjo" w:hAnsi="NanumMyeongjo" w:cs="Calibri"/>
+          <w:color w:val="000000"/>
+          <w:kern w:val="0"/>
+          <w:sz w:val="20"/>
+          <w:szCs w:val="20"/>
+          <w:lang w:val="en-US"/>
+        </w:rPr>
+      </w:pPr>
+    </w:p>
+    <w:p>
+      <w:pPr>
+        <w:rPr>
+          <w:rFonts w:ascii="NanumMyeongjo" w:eastAsia="NanumMyeongjo" w:hAnsi="NanumMyeongjo" w:cs="Calibri"/>
+          <w:color w:val="000000"/>
+          <w:kern w:val="0"/>
+          <w:sz w:val="20"/>
+          <w:szCs w:val="20"/>
+          <w:lang w:val="en-US"/>
+        </w:rPr>
+      </w:pPr>
+      <w:r>
+        <w:rPr>
+          <w:rFonts w:ascii="NanumMyeongjo" w:eastAsia="NanumMyeongjo" w:hAnsi="NanumMyeongjo" w:cs="Calibri"/>
+          <w:color w:val="000000"/>
+          <w:kern w:val="0"/>
+          <w:sz w:val="20"/>
+          <w:szCs w:val="20"/>
+          <w:lang w:val="en-US"/>
+        </w:rPr>
+        <w:t>The density contour lines overlaid on the plot show where most of the observed data points cluster. High-density areas are marked with contour lines closer together.</w:t>
+      </w:r>
+    </w:p>
+    <w:p>
+      <w:pPr>
+        <w:rPr>
+          <w:rFonts w:ascii="NanumMyeongjo" w:eastAsia="NanumMyeongjo" w:hAnsi="NanumMyeongjo" w:cs="Calibri"/>
+          <w:color w:val="000000"/>
+          <w:kern w:val="0"/>
+          <w:sz w:val="20"/>
+          <w:szCs w:val="20"/>
+          <w:lang w:val="en-US"/>
+        </w:rPr>
+      </w:pPr>
+      <w:r>
+        <w:rPr>
+          <w:rFonts w:ascii="NanumMyeongjo" w:eastAsia="NanumMyeongjo" w:hAnsi="NanumMyeongjo" w:cs="Calibri"/>
+          <w:color w:val="000000"/>
+          <w:kern w:val="0"/>
+          <w:sz w:val="20"/>
+          <w:szCs w:val="20"/>
+          <w:lang w:val="en-US"/>
+        </w:rPr>
+        <w:lastRenderedPageBreak/>
+        <w:t>There is a noticeable concentration of data points at mid to high temperatures and mid-level humidity, suggesting that these conditions are common in the dataset. This might also reflect typical weather conditions during the data collection period.</w:t>
+      </w:r>
+    </w:p>
+    <w:p>
+      <w:pPr>
+        <w:rPr>
+          <w:rFonts w:ascii="NanumMyeongjo" w:eastAsia="NanumMyeongjo" w:hAnsi="NanumMyeongjo" w:cs="Calibri"/>
+          <w:color w:val="000000"/>
+          <w:kern w:val="0"/>
+          <w:sz w:val="20"/>
+          <w:szCs w:val="20"/>
+          <w:lang w:val="en-US"/>
+        </w:rPr>
+      </w:pPr>
+    </w:p>
+    <w:p>
+      <w:pPr>
+        <w:rPr>
+          <w:rFonts w:ascii="NanumMyeongjo" w:eastAsia="NanumMyeongjo" w:hAnsi="NanumMyeongjo" w:cs="Calibri"/>
+          <w:b/>
+          <w:bCs/>
+          <w:color w:val="000000"/>
+          <w:kern w:val="0"/>
+          <w:sz w:val="22"/>
+          <w:szCs w:val="22"/>
+          <w:lang w:val="en-US"/>
+        </w:rPr>
+      </w:pPr>
+      <w:r>
+        <w:rPr>
+          <w:rFonts w:ascii="NanumMyeongjo" w:eastAsia="NanumMyeongjo" w:hAnsi="NanumMyeongjo" w:cs="Calibri"/>
+          <w:b/>
+          <w:bCs/>
+          <w:color w:val="2180A6"/>
+          <w:kern w:val="0"/>
+          <w:sz w:val="22"/>
+          <w:szCs w:val="22"/>
+          <w:lang w:val="en-US"/>
+        </w:rPr>
+        <w:t xml:space="preserve">Density </w:t>
+      </w:r>
+      <w:r>
+        <w:rPr>
+          <w:rFonts w:ascii="NanumMyeongjo" w:eastAsia="NanumMyeongjo" w:hAnsi="NanumMyeongjo" w:cs="Calibri"/>
+          <w:b/>
+          <w:bCs/>
+          <w:color w:val="000000"/>
+          <w:kern w:val="0"/>
+          <w:sz w:val="22"/>
+          <w:szCs w:val="22"/>
+          <w:lang w:val="en-US"/>
+        </w:rPr>
+        <w:t xml:space="preserve">and </w:t>
+      </w:r>
+      <w:r>
+        <w:rPr>
+          <w:rFonts w:ascii="NanumMyeongjo" w:eastAsia="NanumMyeongjo" w:hAnsi="NanumMyeongjo" w:cs="Calibri"/>
+          <w:b/>
+          <w:bCs/>
+          <w:color w:val="2180A6"/>
+          <w:kern w:val="0"/>
+          <w:sz w:val="22"/>
+          <w:szCs w:val="22"/>
+          <w:lang w:val="en-US"/>
+        </w:rPr>
+        <w:t>Predictions</w:t>
+      </w:r>
+      <w:r>
+        <w:rPr>
+          <w:rFonts w:ascii="NanumMyeongjo" w:eastAsia="NanumMyeongjo" w:hAnsi="NanumMyeongjo" w:cs="Calibri"/>
+          <w:b/>
+          <w:bCs/>
+          <w:color w:val="000000"/>
+          <w:kern w:val="0"/>
+          <w:sz w:val="22"/>
+          <w:szCs w:val="22"/>
+          <w:lang w:val="en-US"/>
+        </w:rPr>
+        <w:t>:</w:t>
+      </w:r>
+    </w:p>
+    <w:p>
+      <w:pPr>
+        <w:rPr>
+          <w:rFonts w:ascii="NanumMyeongjo" w:eastAsia="NanumMyeongjo" w:hAnsi="NanumMyeongjo" w:cs="Calibri"/>
+          <w:color w:val="000000"/>
+          <w:kern w:val="0"/>
+          <w:sz w:val="20"/>
+          <w:szCs w:val="20"/>
+          <w:lang w:val="en-US"/>
+        </w:rPr>
+      </w:pPr>
+    </w:p>
+    <w:p>
+      <w:pPr>
+        <w:rPr>
+          <w:rFonts w:ascii="NanumMyeongjo" w:eastAsia="NanumMyeongjo" w:hAnsi="NanumMyeongjo" w:cs="Calibri"/>
+          <w:color w:val="000000"/>
+          <w:kern w:val="0"/>
+          <w:sz w:val="20"/>
+          <w:szCs w:val="20"/>
+          <w:lang w:val="en-US"/>
+        </w:rPr>
+      </w:pPr>
+      <w:r>
+        <w:rPr>
+          <w:rFonts w:ascii="NanumMyeongjo" w:eastAsia="NanumMyeongjo" w:hAnsi="NanumMyeongjo" w:cs="Calibri"/>
+          <w:color w:val="000000"/>
+          <w:kern w:val="0"/>
+          <w:sz w:val="20"/>
+          <w:szCs w:val="20"/>
+          <w:lang w:val="en-US"/>
+        </w:rPr>
+        <w:t>Regions with the highest density of data points do not always align with the highest predicted rentals, indicating that while certain weather conditions are common (warm and moderately humid), they do not always maximize bike rentals.</w:t>
+      </w:r>
+    </w:p>
+    <w:p>
+      <w:pPr>
+        <w:rPr>
+          <w:rFonts w:ascii="NanumMyeongjo" w:eastAsia="NanumMyeongjo" w:hAnsi="NanumMyeongjo" w:cs="Calibri"/>
+          <w:color w:val="000000"/>
+          <w:kern w:val="0"/>
+          <w:sz w:val="20"/>
+          <w:szCs w:val="20"/>
+          <w:lang w:val="en-US"/>
+        </w:rPr>
+      </w:pPr>
+      <w:r>
+        <w:rPr>
+          <w:rFonts w:ascii="NanumMyeongjo" w:eastAsia="NanumMyeongjo" w:hAnsi="NanumMyeongjo" w:cs="Calibri"/>
+          <w:color w:val="000000"/>
+          <w:kern w:val="0"/>
+          <w:sz w:val="20"/>
+          <w:szCs w:val="20"/>
+          <w:lang w:val="en-US"/>
+        </w:rPr>
+        <w:t>Conversely, some areas with fewer data points (less dense) correspond to higher or lower predictions of bike rentals. This could suggest less frequent but impactful weather conditions on rental behavior.</w:t>
+      </w:r>
+    </w:p>
+    <w:p>
+      <w:pPr>
+        <w:rPr>
+          <w:rFonts w:ascii="NanumMyeongjo" w:eastAsia="NanumMyeongjo" w:hAnsi="NanumMyeongjo" w:cs="Calibri"/>
+          <w:color w:val="000000"/>
+          <w:kern w:val="0"/>
+          <w:sz w:val="20"/>
+          <w:szCs w:val="20"/>
+          <w:lang w:val="en-US"/>
+        </w:rPr>
+      </w:pPr>
+    </w:p>
+    <w:p>
+      <w:pPr>
+        <w:rPr>
+          <w:rFonts w:ascii="NanumMyeongjo" w:eastAsia="NanumMyeongjo" w:hAnsi="NanumMyeongjo" w:cs="Cambria"/>
+          <w:b/>
+          <w:bCs/>
+          <w:color w:val="000000"/>
+          <w:kern w:val="0"/>
+          <w:sz w:val="48"/>
+          <w:szCs w:val="48"/>
+          <w:lang w:val="en-US"/>
+        </w:rPr>
+      </w:pPr>
+      <w:r>
+        <w:rPr>
+          <w:rFonts w:ascii="NanumMyeongjo" w:eastAsia="NanumMyeongjo" w:hAnsi="NanumMyeongjo" w:cs="Calibri"/>
+          <w:b/>
+          <w:bCs/>
+          <w:noProof/>
+          <w:color w:val="ADADAD" w:themeColor="background2" w:themeShade="BF"/>
+          <w:sz w:val="48"/>
+          <w:szCs w:val="48"/>
+        </w:rPr>
+        <mc:AlternateContent>
+          <mc:Choice Requires="wps">
+            <w:drawing>
+              <wp:anchor distT="0" distB="0" distL="114300" distR="114300" simplePos="0" relativeHeight="251692032" behindDoc="0" locked="0" layoutInCell="1" allowOverlap="1" wp14:anchorId="7049B085" wp14:editId="5605C471">
+                <wp:simplePos x="0" y="0"/>
+                <wp:positionH relativeFrom="column">
+                  <wp:posOffset>0</wp:posOffset>
+                </wp:positionH>
+                <wp:positionV relativeFrom="paragraph">
+                  <wp:posOffset>459317</wp:posOffset>
+                </wp:positionV>
+                <wp:extent cx="5741035" cy="0"/>
+                <wp:effectExtent l="0" t="0" r="12065" b="12700"/>
+                <wp:wrapNone/>
+                <wp:docPr id="90298921" name="Conector recto 3"/>
+                <wp:cNvGraphicFramePr/>
+                <a:graphic xmlns:a="http://schemas.openxmlformats.org/drawingml/2006/main">
+                  <a:graphicData uri="http://schemas.microsoft.com/office/word/2010/wordprocessingShape">
+                    <wps:wsp>
+                      <wps:cNvCnPr/>
+                      <wps:spPr>
+                        <a:xfrm>
+                          <a:off x="0" y="0"/>
+                          <a:ext cx="5741035" cy="0"/>
+                        </a:xfrm>
+                        <a:prstGeom prst="line">
+                          <a:avLst/>
+                        </a:prstGeom>
+                        <a:ln>
+                          <a:solidFill>
+                            <a:schemeClr val="bg1">
+                              <a:lumMod val="85000"/>
+                            </a:schemeClr>
+                          </a:solidFill>
+                        </a:ln>
+                      </wps:spPr>
+                      <wps:style>
+                        <a:lnRef idx="1">
+                          <a:schemeClr val="accent1"/>
+                        </a:lnRef>
+                        <a:fillRef idx="0">
+                          <a:schemeClr val="accent1"/>
+                        </a:fillRef>
+                        <a:effectRef idx="0">
+                          <a:schemeClr val="accent1"/>
+                        </a:effectRef>
+                        <a:fontRef idx="minor">
+                          <a:schemeClr val="tx1"/>
+                        </a:fontRef>
+                      </wps:style>
+                      <wps:bodyPr/>
+                    </wps:wsp>
+                  </a:graphicData>
+                </a:graphic>
+                <wp14:sizeRelH relativeFrom="margin">
+                  <wp14:pctWidth>0</wp14:pctWidth>
+                </wp14:sizeRelH>
+              </wp:anchor>
+            </w:drawing>
+          </mc:Choice>
+          <mc:Fallback>
+            <w:pict>
+              <v:line w14:anchorId="4EBF2E07" id="Conector recto 3" o:spid="_x0000_s1026" style="position:absolute;z-index:251692032;visibility:visible;mso-wrap-style:square;mso-width-percent:0;mso-wrap-distance-left:9pt;mso-wrap-distance-top:0;mso-wrap-distance-right:9pt;mso-wrap-distance-bottom:0;mso-position-horizontal:absolute;mso-position-horizontal-relative:text;mso-position-vertical:absolute;mso-position-vertical-relative:text;mso-width-percent:0;mso-width-relative:margin" from="0,36.15pt" to="452.05pt,36.15pt" o:gfxdata="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" strokecolor="#d8d8d8 [2732]" strokeweight=".5pt">
+                <v:stroke joinstyle="miter"/>
+              </v:line>
+            </w:pict>
+          </mc:Fallback>
+        </mc:AlternateContent>
+      </w:r>
+      <w:r>
+        <w:rPr>
+          <w:rFonts w:ascii="NanumMyeongjo" w:eastAsia="NanumMyeongjo" w:hAnsi="NanumMyeongjo" w:cs="Calibri"/>
+          <w:b/>
+          <w:bCs/>
+          <w:color w:val="ADADAD" w:themeColor="background2" w:themeShade="BF"/>
+          <w:kern w:val="0"/>
+          <w:sz w:val="28"/>
+          <w:szCs w:val="28"/>
+          <w:lang w:val="en-US"/>
+        </w:rPr>
+        <w:t xml:space="preserve"> </w:t>
+      </w:r>
+      <w:r>
+        <w:rPr>
+          <w:rFonts w:ascii="NanumMyeongjo" w:eastAsia="NanumMyeongjo" w:hAnsi="NanumMyeongjo" w:cs="Calibri"/>
+          <w:b/>
+          <w:bCs/>
+          <w:color w:val="A62957"/>
+          <w:kern w:val="0"/>
+          <w:sz w:val="48"/>
+          <w:szCs w:val="48"/>
+          <w:lang w:val="en-US"/>
+        </w:rPr>
+        <w:t xml:space="preserve">PDP </w:t>
+      </w:r>
+      <w:r>
+        <w:rPr>
+          <w:rFonts w:ascii="NanumMyeongjo" w:eastAsia="NanumMyeongjo" w:hAnsi="NanumMyeongjo" w:cs="Calibri"/>
+          <w:b/>
+          <w:bCs/>
+          <w:color w:val="A6A6A6" w:themeColor="background1" w:themeShade="A6"/>
+          <w:kern w:val="0"/>
+          <w:sz w:val="48"/>
+          <w:szCs w:val="48"/>
+          <w:lang w:val="en-US"/>
+        </w:rPr>
+        <w:t xml:space="preserve">Explain Price </w:t>
+      </w:r>
+      <w:proofErr w:type="gramStart"/>
+      <w:r>
+        <w:rPr>
+          <w:rFonts w:ascii="NanumMyeongjo" w:eastAsia="NanumMyeongjo" w:hAnsi="NanumMyeongjo" w:cs="Calibri"/>
+          <w:b/>
+          <w:bCs/>
+          <w:color w:val="A6A6A6" w:themeColor="background1" w:themeShade="A6"/>
+          <w:kern w:val="0"/>
+          <w:sz w:val="48"/>
+          <w:szCs w:val="48"/>
+          <w:lang w:val="en-US"/>
+        </w:rPr>
+        <w:t>Of</w:t>
+      </w:r>
+      <w:proofErr w:type="gramEnd"/>
+      <w:r>
+        <w:rPr>
+          <w:rFonts w:ascii="NanumMyeongjo" w:eastAsia="NanumMyeongjo" w:hAnsi="NanumMyeongjo" w:cs="Calibri"/>
+          <w:b/>
+          <w:bCs/>
+          <w:color w:val="A6A6A6" w:themeColor="background1" w:themeShade="A6"/>
+          <w:kern w:val="0"/>
+          <w:sz w:val="48"/>
+          <w:szCs w:val="48"/>
+          <w:lang w:val="en-US"/>
+        </w:rPr>
+        <w:t xml:space="preserve"> </w:t>
+      </w:r>
+      <w:r>
+        <w:rPr>
+          <w:rFonts w:ascii="NanumMyeongjo" w:eastAsia="NanumMyeongjo" w:hAnsi="NanumMyeongjo" w:cs="Calibri"/>
+          <w:b/>
+          <w:bCs/>
+          <w:color w:val="A62957"/>
+          <w:kern w:val="0"/>
+          <w:sz w:val="48"/>
+          <w:szCs w:val="48"/>
+          <w:lang w:val="en-US"/>
+        </w:rPr>
+        <w:t>House</w:t>
+      </w:r>
+    </w:p>
+    <w:p>
+      <w:pPr>
+        <w:rPr>
+          <w:rFonts w:ascii="Calibri" w:hAnsi="Calibri" w:cs="Calibri"/>
+          <w:b/>
+          <w:bCs/>
+          <w:color w:val="000000"/>
+          <w:kern w:val="0"/>
+          <w:sz w:val="23"/>
+          <w:szCs w:val="23"/>
+          <w:lang w:val="en-US"/>
+        </w:rPr>
+      </w:pPr>
+    </w:p>
+    <w:p>
+      <w:pPr>
+        <w:rPr>
+          <w:rFonts w:ascii="NanumMyeongjo" w:eastAsia="NanumMyeongjo" w:hAnsi="NanumMyeongjo" w:cs="Cambria"/>
+          <w:color w:val="000000"/>
+          <w:kern w:val="0"/>
+          <w:sz w:val="20"/>
+          <w:szCs w:val="20"/>
+          <w:lang w:val="en-US"/>
+        </w:rPr>
+      </w:pPr>
+      <w:r>
+        <w:rPr>
+          <w:rFonts w:ascii="NanumMyeongjo" w:eastAsia="NanumMyeongjo" w:hAnsi="NanumMyeongjo" w:cs="Cambria"/>
+          <w:color w:val="000000"/>
+          <w:kern w:val="0"/>
+          <w:sz w:val="20"/>
+          <w:szCs w:val="20"/>
+          <w:lang w:val="en-US"/>
+        </w:rPr>
+        <w:t>Understanding the factors that influence house prices is essential in the real estate market. This analysis uses a Random Forest model to predict house prices based on key features: bedrooms, bathrooms, square footage of living space (</w:t>
+      </w:r>
+      <w:proofErr w:type="spellStart"/>
+      <w:r>
+        <w:rPr>
+          <w:rFonts w:ascii="NanumMyeongjo" w:eastAsia="NanumMyeongjo" w:hAnsi="NanumMyeongjo" w:cs="Cambria"/>
+          <w:color w:val="000000"/>
+          <w:kern w:val="0"/>
+          <w:sz w:val="20"/>
+          <w:szCs w:val="20"/>
+          <w:lang w:val="en-US"/>
+        </w:rPr>
+        <w:t>sqft_living</w:t>
+      </w:r>
+      <w:proofErr w:type="spellEnd"/>
+      <w:r>
+        <w:rPr>
+          <w:rFonts w:ascii="NanumMyeongjo" w:eastAsia="NanumMyeongjo" w:hAnsi="NanumMyeongjo" w:cs="Cambria"/>
+          <w:color w:val="000000"/>
+          <w:kern w:val="0"/>
+          <w:sz w:val="20"/>
+          <w:szCs w:val="20"/>
+          <w:lang w:val="en-US"/>
+        </w:rPr>
+        <w:t>), and the number of floors. By generating Partial Dependency Plots (PDPs), we visualize the relationships between these features and house prices, providing valuable insights for real estate professionals, buyers, and sellers.</w:t>
+      </w:r>
+    </w:p>
+    <w:p>
+      <w:pPr>
+        <w:rPr>
+          <w:rFonts w:ascii="NanumMyeongjo" w:eastAsia="NanumMyeongjo" w:hAnsi="NanumMyeongjo" w:cs="Cambria"/>
+          <w:color w:val="000000"/>
+          <w:kern w:val="0"/>
+          <w:sz w:val="20"/>
+          <w:szCs w:val="20"/>
+          <w:lang w:val="en-US"/>
+        </w:rPr>
+      </w:pPr>
+    </w:p>
+    <w:p>
+      <w:pPr>
+        <w:rPr>
+          <w:rFonts w:ascii="NanumMyeongjo" w:eastAsia="NanumMyeongjo" w:hAnsi="NanumMyeongjo" w:cs="Cambria"/>
+          <w:color w:val="000000"/>
+          <w:kern w:val="0"/>
+          <w:sz w:val="20"/>
+          <w:szCs w:val="20"/>
+          <w:lang w:val="en-US"/>
+        </w:rPr>
+      </w:pPr>
+    </w:p>
+    <w:p>
+      <w:pPr>
+        <w:jc w:val="center"/>
+        <w:rPr>
+          <w:rFonts w:ascii="NanumMyeongjo" w:eastAsia="NanumMyeongjo" w:hAnsi="NanumMyeongjo" w:cs="Cambria"/>
+          <w:color w:val="000000"/>
+          <w:kern w:val="0"/>
+          <w:sz w:val="20"/>
+          <w:szCs w:val="20"/>
+          <w:lang w:val="en-US"/>
+        </w:rPr>
+      </w:pPr>
+      <w:r>
+        <w:rPr>
+          <w:rFonts w:ascii="NanumMyeongjo" w:eastAsia="NanumMyeongjo" w:hAnsi="NanumMyeongjo" w:cs="Cambria"/>
+          <w:noProof/>
+          <w:color w:val="000000"/>
+          <w:kern w:val="0"/>
+          <w:sz w:val="20"/>
+          <w:szCs w:val="20"/>
+          <w:lang w:val="en-US"/>
+        </w:rPr>
+        <w:drawing>
+          <wp:inline distT="0" distB="0" distL="0" distR="0" wp14:anchorId="7B1883F9" wp14:editId="371C76C4">
+            <wp:extent cx="5466573" cy="3217333"/>
+            <wp:effectExtent l="0" t="0" r="0" b="0"/>
+            <wp:docPr id="675618155" name="Imagen 4" descr="Interfaz de usuario gráfica, Aplicación&#10;&#10;Descripción generada automáticamente"/>
+            <wp:cNvGraphicFramePr>
+              <a:graphicFrameLocks xmlns:a="http://schemas.openxmlformats.org/drawingml/2006/main" noChangeAspect="1"/>
+            </wp:cNvGraphicFramePr>
+            <a:graphic xmlns:a="http://schemas.openxmlformats.org/drawingml/2006/main">
+              <a:graphicData uri="http://schemas.openxmlformats.org/drawingml/2006/picture">
+                <pic:pic xmlns:pic="http://schemas.openxmlformats.org/drawingml/2006/picture">
+                  <pic:nvPicPr>
+                    <pic:cNvPr id="675618155" name="Imagen 4" descr="Interfaz de usuario gráfica, Aplicación&#10;&#10;Descripción generada automáticamente"/>
+                    <pic:cNvPicPr/>
+                  </pic:nvPicPr>
+                  <pic:blipFill>
+                    <a:blip r:embed="rId14">
+                      <a:extLst>
+                        <a:ext uri="{28A0092B-C50C-407E-A947-70E740481C1C}">
+                          <a14:useLocalDpi xmlns:a14="http://schemas.microsoft.com/office/drawing/2010/main" val="0"/>
+                        </a:ext>
+                      </a:extLst>
+                    </a:blip>
+                    <a:stretch>
+                      <a:fillRect/>
+                    </a:stretch>
+                  </pic:blipFill>
+                  <pic:spPr>
+                    <a:xfrm>
+                      <a:off x="0" y="0"/>
+                      <a:ext cx="5609486" cy="3301444"/>
+                    </a:xfrm>
+                    <a:prstGeom prst="rect">
+                      <a:avLst/>
+                    </a:prstGeom>
+                  </pic:spPr>
+                </pic:pic>
+              </a:graphicData>
+            </a:graphic>
+          </wp:inline>
+        </w:drawing>
+      </w:r>
+    </w:p>
+    <w:p>
+      <w:pPr>
+        <w:rPr>
+          <w:rFonts w:ascii="NanumMyeongjo" w:eastAsia="NanumMyeongjo" w:hAnsi="NanumMyeongjo" w:cs="Cambria"/>
+          <w:b/>
+          <w:bCs/>
+          <w:color w:val="2180A6"/>
+          <w:kern w:val="0"/>
+          <w:sz w:val="22"/>
+          <w:szCs w:val="22"/>
+          <w:lang w:val="en-US"/>
+        </w:rPr>
+      </w:pPr>
+    </w:p>
+    <w:p>
+      <w:pPr>
+        <w:rPr>
+          <w:rFonts w:ascii="NanumMyeongjo" w:eastAsia="NanumMyeongjo" w:hAnsi="NanumMyeongjo" w:cs="Cambria"/>
+          <w:b/>
+          <w:bCs/>
+          <w:color w:val="000000"/>
+          <w:kern w:val="0"/>
+          <w:sz w:val="20"/>
+          <w:szCs w:val="20"/>
+          <w:lang w:val="en-US"/>
+        </w:rPr>
+      </w:pPr>
+      <w:r>
+        <w:rPr>
+          <w:rFonts w:ascii="NanumMyeongjo" w:eastAsia="NanumMyeongjo" w:hAnsi="NanumMyeongjo" w:cs="Cambria"/>
+          <w:b/>
+          <w:bCs/>
+          <w:color w:val="2180A6"/>
+          <w:kern w:val="0"/>
+          <w:sz w:val="22"/>
+          <w:szCs w:val="22"/>
+          <w:lang w:val="en-US"/>
+        </w:rPr>
+        <w:t>Bed</w:t>
+      </w:r>
+      <w:r>
+        <w:rPr>
+          <w:rFonts w:ascii="NanumMyeongjo" w:eastAsia="NanumMyeongjo" w:hAnsi="NanumMyeongjo" w:cs="Cambria"/>
+          <w:b/>
+          <w:bCs/>
+          <w:color w:val="000000" w:themeColor="text1"/>
+          <w:kern w:val="0"/>
+          <w:sz w:val="22"/>
+          <w:szCs w:val="22"/>
+          <w:lang w:val="en-US"/>
+        </w:rPr>
+        <w:t>rooms</w:t>
+      </w:r>
+    </w:p>
+    <w:p>
+      <w:pPr>
+        <w:rPr>
+          <w:rFonts w:ascii="NanumMyeongjo" w:eastAsia="NanumMyeongjo" w:hAnsi="NanumMyeongjo" w:cs="Cambria"/>
+          <w:color w:val="000000"/>
+          <w:kern w:val="0"/>
+          <w:sz w:val="20"/>
+          <w:szCs w:val="20"/>
+          <w:lang w:val="en-US"/>
+        </w:rPr>
+      </w:pPr>
+    </w:p>
+    <w:p>
+      <w:pPr>
+        <w:pStyle w:val="Prrafodelista"/>
+        <w:numPr>
+          <w:ilvl w:val="0"/>
+          <w:numId w:val="15"/>
+        </w:numPr>
+        <w:rPr>
+          <w:rFonts w:ascii="NanumMyeongjo" w:eastAsia="NanumMyeongjo" w:hAnsi="NanumMyeongjo" w:cs="Cambria"/>
+          <w:color w:val="000000"/>
+          <w:kern w:val="0"/>
+          <w:sz w:val="20"/>
+          <w:szCs w:val="20"/>
+          <w:lang w:val="en-US"/>
+        </w:rPr>
+      </w:pPr>
+      <w:r>
+        <w:rPr>
+          <w:rFonts w:ascii="NanumMyeongjo" w:eastAsia="NanumMyeongjo" w:hAnsi="NanumMyeongjo" w:cs="Cambria"/>
+          <w:b/>
+          <w:bCs/>
+          <w:color w:val="000000"/>
+          <w:kern w:val="0"/>
+          <w:sz w:val="20"/>
+          <w:szCs w:val="20"/>
+          <w:lang w:val="en-US"/>
+        </w:rPr>
+        <w:t xml:space="preserve">General </w:t>
+      </w:r>
+      <w:r>
+        <w:rPr>
+          <w:rFonts w:ascii="NanumMyeongjo" w:eastAsia="NanumMyeongjo" w:hAnsi="NanumMyeongjo" w:cs="Cambria"/>
+          <w:b/>
+          <w:bCs/>
+          <w:color w:val="A62957"/>
+          <w:kern w:val="0"/>
+          <w:sz w:val="20"/>
+          <w:szCs w:val="20"/>
+          <w:lang w:val="en-US"/>
+        </w:rPr>
+        <w:t>Trend</w:t>
+      </w:r>
+      <w:r>
+        <w:rPr>
+          <w:rFonts w:ascii="NanumMyeongjo" w:eastAsia="NanumMyeongjo" w:hAnsi="NanumMyeongjo" w:cs="Cambria"/>
+          <w:color w:val="000000"/>
+          <w:kern w:val="0"/>
+          <w:sz w:val="20"/>
+          <w:szCs w:val="20"/>
+          <w:lang w:val="en-US"/>
+        </w:rPr>
+        <w:t>: The predicted house price generally increases with the number of bedrooms. This indicates that larger homes with more bedrooms are typically valued higher.</w:t>
+      </w:r>
+    </w:p>
+    <w:p>
+      <w:pPr>
+        <w:rPr>
+          <w:rFonts w:ascii="NanumMyeongjo" w:eastAsia="NanumMyeongjo" w:hAnsi="NanumMyeongjo" w:cs="Cambria"/>
+          <w:color w:val="000000"/>
+          <w:kern w:val="0"/>
+          <w:sz w:val="20"/>
+          <w:szCs w:val="20"/>
+          <w:lang w:val="en-US"/>
+        </w:rPr>
+      </w:pPr>
+    </w:p>
+    <w:p>
+      <w:pPr>
+        <w:pStyle w:val="Prrafodelista"/>
+        <w:numPr>
+          <w:ilvl w:val="0"/>
+          <w:numId w:val="15"/>
+        </w:numPr>
+        <w:rPr>
+          <w:rFonts w:ascii="NanumMyeongjo" w:eastAsia="NanumMyeongjo" w:hAnsi="NanumMyeongjo" w:cs="Cambria"/>
+          <w:color w:val="000000"/>
+          <w:kern w:val="0"/>
+          <w:sz w:val="20"/>
+          <w:szCs w:val="20"/>
+          <w:lang w:val="en-US"/>
+        </w:rPr>
+      </w:pPr>
+      <w:r>
+        <w:rPr>
+          <w:rFonts w:ascii="NanumMyeongjo" w:eastAsia="NanumMyeongjo" w:hAnsi="NanumMyeongjo" w:cs="Cambria"/>
+          <w:b/>
+          <w:bCs/>
+          <w:color w:val="A62957"/>
+          <w:kern w:val="0"/>
+          <w:sz w:val="20"/>
+          <w:szCs w:val="20"/>
+          <w:lang w:val="en-US"/>
+        </w:rPr>
+        <w:t xml:space="preserve">Step </w:t>
+      </w:r>
+      <w:r>
+        <w:rPr>
+          <w:rFonts w:ascii="NanumMyeongjo" w:eastAsia="NanumMyeongjo" w:hAnsi="NanumMyeongjo" w:cs="Cambria"/>
+          <w:b/>
+          <w:bCs/>
+          <w:color w:val="000000"/>
+          <w:kern w:val="0"/>
+          <w:sz w:val="20"/>
+          <w:szCs w:val="20"/>
+          <w:lang w:val="en-US"/>
+        </w:rPr>
+        <w:t>Changes</w:t>
+      </w:r>
+      <w:r>
+        <w:rPr>
+          <w:rFonts w:ascii="NanumMyeongjo" w:eastAsia="NanumMyeongjo" w:hAnsi="NanumMyeongjo" w:cs="Cambria"/>
+          <w:color w:val="000000"/>
+          <w:kern w:val="0"/>
+          <w:sz w:val="20"/>
+          <w:szCs w:val="20"/>
+          <w:lang w:val="en-US"/>
+        </w:rPr>
+        <w:t>: Notable step increases in price are observed around 3 and 6 bedrooms. This suggests significant price jumps when crossing these thresholds, reflecting a higher valuation for homes with more rooms, which can accommodate larger families or offer more utility.</w:t>
+      </w:r>
+    </w:p>
+    <w:p>
+      <w:pPr>
+        <w:rPr>
+          <w:rFonts w:ascii="NanumMyeongjo" w:eastAsia="NanumMyeongjo" w:hAnsi="NanumMyeongjo" w:cs="Cambria"/>
+          <w:color w:val="000000"/>
+          <w:kern w:val="0"/>
+          <w:sz w:val="20"/>
+          <w:szCs w:val="20"/>
+          <w:lang w:val="en-US"/>
+        </w:rPr>
+      </w:pPr>
+    </w:p>
+    <w:p>
+      <w:pPr>
+        <w:pStyle w:val="Prrafodelista"/>
+        <w:numPr>
+          <w:ilvl w:val="0"/>
+          <w:numId w:val="15"/>
+        </w:numPr>
+        <w:rPr>
+          <w:rFonts w:ascii="NanumMyeongjo" w:eastAsia="NanumMyeongjo" w:hAnsi="NanumMyeongjo" w:cs="Cambria"/>
+          <w:color w:val="000000"/>
+          <w:kern w:val="0"/>
+          <w:sz w:val="20"/>
+          <w:szCs w:val="20"/>
+          <w:lang w:val="en-US"/>
+        </w:rPr>
+      </w:pPr>
+      <w:r>
+        <w:rPr>
+          <w:rFonts w:ascii="NanumMyeongjo" w:eastAsia="NanumMyeongjo" w:hAnsi="NanumMyeongjo" w:cs="Cambria"/>
+          <w:b/>
+          <w:bCs/>
+          <w:color w:val="000000"/>
+          <w:kern w:val="0"/>
+          <w:sz w:val="20"/>
+          <w:szCs w:val="20"/>
+          <w:lang w:val="en-US"/>
+        </w:rPr>
+        <w:t xml:space="preserve">Saturation </w:t>
+      </w:r>
+      <w:r>
+        <w:rPr>
+          <w:rFonts w:ascii="NanumMyeongjo" w:eastAsia="NanumMyeongjo" w:hAnsi="NanumMyeongjo" w:cs="Cambria"/>
+          <w:b/>
+          <w:bCs/>
+          <w:color w:val="A62957"/>
+          <w:kern w:val="0"/>
+          <w:sz w:val="20"/>
+          <w:szCs w:val="20"/>
+          <w:lang w:val="en-US"/>
+        </w:rPr>
+        <w:t>Point</w:t>
+      </w:r>
+      <w:r>
+        <w:rPr>
+          <w:rFonts w:ascii="NanumMyeongjo" w:eastAsia="NanumMyeongjo" w:hAnsi="NanumMyeongjo" w:cs="Cambria"/>
+          <w:color w:val="000000"/>
+          <w:kern w:val="0"/>
+          <w:sz w:val="20"/>
+          <w:szCs w:val="20"/>
+          <w:lang w:val="en-US"/>
+        </w:rPr>
+        <w:t>: Beyond 6 bedrooms, the increase in predicted price levels off. This saturation point suggests that additional bedrooms beyond this number do not significantly contribute to further increases in house value, possibly because the market demand for homes with such a high number of bedrooms is relatively niche.</w:t>
+      </w:r>
+    </w:p>
+    <w:p>
+      <w:pPr>
+        <w:rPr>
+          <w:rFonts w:ascii="NanumMyeongjo" w:eastAsia="NanumMyeongjo" w:hAnsi="NanumMyeongjo" w:cs="Cambria"/>
+          <w:color w:val="000000"/>
+          <w:kern w:val="0"/>
+          <w:sz w:val="20"/>
+          <w:szCs w:val="20"/>
+          <w:lang w:val="en-US"/>
+        </w:rPr>
+      </w:pPr>
+    </w:p>
+    <w:p>
+      <w:pPr>
+        <w:rPr>
+          <w:rFonts w:ascii="NanumMyeongjo" w:eastAsia="NanumMyeongjo" w:hAnsi="NanumMyeongjo" w:cs="Cambria"/>
+          <w:b/>
+          <w:bCs/>
+          <w:color w:val="000000"/>
+          <w:kern w:val="0"/>
+          <w:sz w:val="20"/>
+          <w:szCs w:val="20"/>
+          <w:lang w:val="en-US"/>
+        </w:rPr>
+      </w:pPr>
+      <w:r>
+        <w:rPr>
+          <w:rFonts w:ascii="NanumMyeongjo" w:eastAsia="NanumMyeongjo" w:hAnsi="NanumMyeongjo" w:cs="Cambria"/>
+          <w:b/>
+          <w:bCs/>
+          <w:color w:val="2180A6"/>
+          <w:kern w:val="0"/>
+          <w:sz w:val="22"/>
+          <w:szCs w:val="22"/>
+          <w:lang w:val="en-US"/>
+        </w:rPr>
+        <w:t>Bath</w:t>
+      </w:r>
+      <w:r>
+        <w:rPr>
+          <w:rFonts w:ascii="NanumMyeongjo" w:eastAsia="NanumMyeongjo" w:hAnsi="NanumMyeongjo" w:cs="Cambria"/>
+          <w:b/>
+          <w:bCs/>
+          <w:color w:val="000000" w:themeColor="text1"/>
+          <w:kern w:val="0"/>
+          <w:sz w:val="22"/>
+          <w:szCs w:val="22"/>
+          <w:lang w:val="en-US"/>
+        </w:rPr>
+        <w:t>rooms</w:t>
+      </w:r>
+    </w:p>
+    <w:p>
+      <w:pPr>
+        <w:rPr>
+          <w:rFonts w:ascii="NanumMyeongjo" w:eastAsia="NanumMyeongjo" w:hAnsi="NanumMyeongjo" w:cs="Cambria"/>
+          <w:color w:val="000000"/>
+          <w:kern w:val="0"/>
+          <w:sz w:val="20"/>
+          <w:szCs w:val="20"/>
+          <w:lang w:val="en-US"/>
+        </w:rPr>
+      </w:pPr>
+    </w:p>
+    <w:p>
+      <w:pPr>
+        <w:pStyle w:val="Prrafodelista"/>
+        <w:numPr>
+          <w:ilvl w:val="0"/>
+          <w:numId w:val="16"/>
+        </w:numPr>
+        <w:rPr>
+          <w:rFonts w:ascii="NanumMyeongjo" w:eastAsia="NanumMyeongjo" w:hAnsi="NanumMyeongjo" w:cs="Cambria"/>
+          <w:color w:val="000000"/>
+          <w:kern w:val="0"/>
+          <w:sz w:val="20"/>
+          <w:szCs w:val="20"/>
+          <w:lang w:val="en-US"/>
+        </w:rPr>
+      </w:pPr>
+      <w:r>
+        <w:rPr>
+          <w:rFonts w:ascii="NanumMyeongjo" w:eastAsia="NanumMyeongjo" w:hAnsi="NanumMyeongjo" w:cs="Cambria"/>
+          <w:b/>
+          <w:bCs/>
+          <w:color w:val="A62957"/>
+          <w:kern w:val="0"/>
+          <w:sz w:val="20"/>
+          <w:szCs w:val="20"/>
+          <w:lang w:val="en-US"/>
+        </w:rPr>
+        <w:t xml:space="preserve">Smooth </w:t>
+      </w:r>
+      <w:r>
+        <w:rPr>
+          <w:rFonts w:ascii="NanumMyeongjo" w:eastAsia="NanumMyeongjo" w:hAnsi="NanumMyeongjo" w:cs="Cambria"/>
+          <w:b/>
+          <w:bCs/>
+          <w:color w:val="000000"/>
+          <w:kern w:val="0"/>
+          <w:sz w:val="20"/>
+          <w:szCs w:val="20"/>
+          <w:lang w:val="en-US"/>
+        </w:rPr>
+        <w:t>Increase</w:t>
+      </w:r>
+      <w:r>
+        <w:rPr>
+          <w:rFonts w:ascii="NanumMyeongjo" w:eastAsia="NanumMyeongjo" w:hAnsi="NanumMyeongjo" w:cs="Cambria"/>
+          <w:color w:val="000000"/>
+          <w:kern w:val="0"/>
+          <w:sz w:val="20"/>
+          <w:szCs w:val="20"/>
+          <w:lang w:val="en-US"/>
+        </w:rPr>
+        <w:t>: The predicted house price shows a smooth and continuous increase with the number of bathrooms. More bathrooms add convenience and comfort, contributing to higher property values.</w:t>
+      </w:r>
+    </w:p>
+    <w:p>
+      <w:pPr>
+        <w:rPr>
+          <w:rFonts w:ascii="NanumMyeongjo" w:eastAsia="NanumMyeongjo" w:hAnsi="NanumMyeongjo" w:cs="Cambria"/>
+          <w:color w:val="000000"/>
+          <w:kern w:val="0"/>
+          <w:sz w:val="20"/>
+          <w:szCs w:val="20"/>
+          <w:lang w:val="en-US"/>
+        </w:rPr>
+      </w:pPr>
+    </w:p>
+    <w:p>
+      <w:pPr>
+        <w:pStyle w:val="Prrafodelista"/>
+        <w:numPr>
+          <w:ilvl w:val="0"/>
+          <w:numId w:val="16"/>
+        </w:numPr>
+        <w:rPr>
+          <w:rFonts w:ascii="NanumMyeongjo" w:eastAsia="NanumMyeongjo" w:hAnsi="NanumMyeongjo" w:cs="Cambria"/>
+          <w:color w:val="000000"/>
+          <w:kern w:val="0"/>
+          <w:sz w:val="20"/>
+          <w:szCs w:val="20"/>
+          <w:lang w:val="en-US"/>
+        </w:rPr>
+      </w:pPr>
+      <w:r>
+        <w:rPr>
+          <w:rFonts w:ascii="NanumMyeongjo" w:eastAsia="NanumMyeongjo" w:hAnsi="NanumMyeongjo" w:cs="Cambria"/>
+          <w:b/>
+          <w:bCs/>
+          <w:color w:val="A62957"/>
+          <w:kern w:val="0"/>
+          <w:sz w:val="20"/>
+          <w:szCs w:val="20"/>
+          <w:lang w:val="en-US"/>
+        </w:rPr>
+        <w:t xml:space="preserve">Notable </w:t>
+      </w:r>
+      <w:r>
+        <w:rPr>
+          <w:rFonts w:ascii="NanumMyeongjo" w:eastAsia="NanumMyeongjo" w:hAnsi="NanumMyeongjo" w:cs="Cambria"/>
+          <w:b/>
+          <w:bCs/>
+          <w:color w:val="000000"/>
+          <w:kern w:val="0"/>
+          <w:sz w:val="20"/>
+          <w:szCs w:val="20"/>
+          <w:lang w:val="en-US"/>
+        </w:rPr>
+        <w:t>Jumps</w:t>
+      </w:r>
+      <w:r>
+        <w:rPr>
+          <w:rFonts w:ascii="NanumMyeongjo" w:eastAsia="NanumMyeongjo" w:hAnsi="NanumMyeongjo" w:cs="Cambria"/>
+          <w:color w:val="000000"/>
+          <w:kern w:val="0"/>
+          <w:sz w:val="20"/>
+          <w:szCs w:val="20"/>
+          <w:lang w:val="en-US"/>
+        </w:rPr>
+        <w:t>: Significant price increases are seen when moving from 2 to 3 bathrooms and again from 4 to 5 bathrooms. These jumps may correspond to market perceptions of luxury and improved living standards associated with having multiple bathrooms.</w:t>
+      </w:r>
+    </w:p>
+    <w:p>
+      <w:pPr>
+        <w:rPr>
+          <w:rFonts w:ascii="NanumMyeongjo" w:eastAsia="NanumMyeongjo" w:hAnsi="NanumMyeongjo" w:cs="Cambria"/>
+          <w:color w:val="000000"/>
+          <w:kern w:val="0"/>
+          <w:sz w:val="20"/>
+          <w:szCs w:val="20"/>
+          <w:lang w:val="en-US"/>
+        </w:rPr>
+      </w:pPr>
+    </w:p>
+    <w:p>
+      <w:pPr>
+        <w:pStyle w:val="Prrafodelista"/>
+        <w:numPr>
+          <w:ilvl w:val="0"/>
+          <w:numId w:val="16"/>
+        </w:numPr>
+        <w:rPr>
+          <w:rFonts w:ascii="NanumMyeongjo" w:eastAsia="NanumMyeongjo" w:hAnsi="NanumMyeongjo" w:cs="Cambria"/>
+          <w:color w:val="000000"/>
+          <w:kern w:val="0"/>
+          <w:sz w:val="20"/>
+          <w:szCs w:val="20"/>
+          <w:lang w:val="en-US"/>
+        </w:rPr>
+      </w:pPr>
+      <w:r>
+        <w:rPr>
+          <w:rFonts w:ascii="NanumMyeongjo" w:eastAsia="NanumMyeongjo" w:hAnsi="NanumMyeongjo" w:cs="Cambria"/>
+          <w:b/>
+          <w:bCs/>
+          <w:color w:val="000000"/>
+          <w:kern w:val="0"/>
+          <w:sz w:val="20"/>
+          <w:szCs w:val="20"/>
+          <w:lang w:val="en-US"/>
+        </w:rPr>
+        <w:t xml:space="preserve">High </w:t>
+      </w:r>
+      <w:r>
+        <w:rPr>
+          <w:rFonts w:ascii="NanumMyeongjo" w:eastAsia="NanumMyeongjo" w:hAnsi="NanumMyeongjo" w:cs="Cambria"/>
+          <w:b/>
+          <w:bCs/>
+          <w:color w:val="A62957"/>
+          <w:kern w:val="0"/>
+          <w:sz w:val="20"/>
+          <w:szCs w:val="20"/>
+          <w:lang w:val="en-US"/>
+        </w:rPr>
+        <w:t>Values</w:t>
+      </w:r>
+      <w:r>
+        <w:rPr>
+          <w:rFonts w:ascii="NanumMyeongjo" w:eastAsia="NanumMyeongjo" w:hAnsi="NanumMyeongjo" w:cs="Cambria"/>
+          <w:color w:val="000000"/>
+          <w:kern w:val="0"/>
+          <w:sz w:val="20"/>
+          <w:szCs w:val="20"/>
+          <w:lang w:val="en-US"/>
+        </w:rPr>
+        <w:t>: Houses with more than 5 bathrooms are predicted to have significantly higher prices, indicating that these are likely luxury properties with high-end amenities.</w:t>
+      </w:r>
+    </w:p>
+    <w:p>
+      <w:pPr>
+        <w:rPr>
+          <w:rFonts w:ascii="NanumMyeongjo" w:eastAsia="NanumMyeongjo" w:hAnsi="NanumMyeongjo" w:cs="Cambria"/>
+          <w:color w:val="000000"/>
+          <w:kern w:val="0"/>
+          <w:sz w:val="20"/>
+          <w:szCs w:val="20"/>
+          <w:lang w:val="en-US"/>
+        </w:rPr>
+      </w:pPr>
+      <w:proofErr w:type="spellStart"/>
+      <w:r>
+        <w:rPr>
+          <w:rFonts w:ascii="NanumMyeongjo" w:eastAsia="NanumMyeongjo" w:hAnsi="NanumMyeongjo" w:cs="Cambria"/>
+          <w:b/>
+          <w:bCs/>
+          <w:color w:val="000000" w:themeColor="text1"/>
+          <w:kern w:val="0"/>
+          <w:sz w:val="22"/>
+          <w:szCs w:val="22"/>
+          <w:lang w:val="en-US"/>
+        </w:rPr>
+        <w:t>Sqft</w:t>
+      </w:r>
+      <w:r>
+        <w:rPr>
+          <w:rFonts w:ascii="NanumMyeongjo" w:eastAsia="NanumMyeongjo" w:hAnsi="NanumMyeongjo" w:cs="Cambria"/>
+          <w:b/>
+          <w:bCs/>
+          <w:color w:val="2180A6"/>
+          <w:kern w:val="0"/>
+          <w:sz w:val="22"/>
+          <w:szCs w:val="22"/>
+          <w:lang w:val="en-US"/>
+        </w:rPr>
+        <w:t>_living</w:t>
+      </w:r>
+      <w:proofErr w:type="spellEnd"/>
+      <w:r>
+        <w:rPr>
+          <w:rFonts w:ascii="NanumMyeongjo" w:eastAsia="NanumMyeongjo" w:hAnsi="NanumMyeongjo" w:cs="Cambria"/>
+          <w:b/>
+          <w:bCs/>
+          <w:color w:val="2180A6"/>
+          <w:kern w:val="0"/>
+          <w:sz w:val="22"/>
+          <w:szCs w:val="22"/>
+          <w:lang w:val="en-US"/>
+        </w:rPr>
+        <w:t xml:space="preserve"> (</w:t>
+      </w:r>
+      <w:r>
+        <w:rPr>
+          <w:rFonts w:ascii="NanumMyeongjo" w:eastAsia="NanumMyeongjo" w:hAnsi="NanumMyeongjo" w:cs="Cambria"/>
+          <w:b/>
+          <w:bCs/>
+          <w:color w:val="000000" w:themeColor="text1"/>
+          <w:kern w:val="0"/>
+          <w:sz w:val="22"/>
+          <w:szCs w:val="22"/>
+          <w:lang w:val="en-US"/>
+        </w:rPr>
+        <w:t>Square Footage of Living Space</w:t>
+      </w:r>
+      <w:r>
+        <w:rPr>
+          <w:rFonts w:ascii="NanumMyeongjo" w:eastAsia="NanumMyeongjo" w:hAnsi="NanumMyeongjo" w:cs="Cambria"/>
+          <w:b/>
+          <w:bCs/>
+          <w:color w:val="2180A6"/>
+          <w:kern w:val="0"/>
+          <w:sz w:val="22"/>
+          <w:szCs w:val="22"/>
+          <w:lang w:val="en-US"/>
+        </w:rPr>
+        <w:t>)</w:t>
+      </w:r>
+    </w:p>
+    <w:p>
+      <w:pPr>
+        <w:rPr>
+          <w:rFonts w:ascii="NanumMyeongjo" w:eastAsia="NanumMyeongjo" w:hAnsi="NanumMyeongjo" w:cs="Cambria"/>
+          <w:color w:val="000000"/>
+          <w:kern w:val="0"/>
+          <w:sz w:val="20"/>
+          <w:szCs w:val="20"/>
+          <w:lang w:val="en-US"/>
+        </w:rPr>
+      </w:pPr>
+    </w:p>
+    <w:p>
+      <w:pPr>
+        <w:pStyle w:val="Prrafodelista"/>
+        <w:numPr>
+          <w:ilvl w:val="0"/>
+          <w:numId w:val="17"/>
+        </w:numPr>
+        <w:rPr>
+          <w:rFonts w:ascii="NanumMyeongjo" w:eastAsia="NanumMyeongjo" w:hAnsi="NanumMyeongjo" w:cs="Cambria"/>
+          <w:color w:val="000000"/>
+          <w:kern w:val="0"/>
+          <w:sz w:val="20"/>
+          <w:szCs w:val="20"/>
+          <w:lang w:val="en-US"/>
+        </w:rPr>
+      </w:pPr>
+      <w:r>
+        <w:rPr>
+          <w:rFonts w:ascii="NanumMyeongjo" w:eastAsia="NanumMyeongjo" w:hAnsi="NanumMyeongjo" w:cs="Cambria"/>
+          <w:b/>
+          <w:bCs/>
+          <w:color w:val="000000"/>
+          <w:kern w:val="0"/>
+          <w:sz w:val="20"/>
+          <w:szCs w:val="20"/>
+          <w:lang w:val="en-US"/>
+        </w:rPr>
+        <w:t>L</w:t>
+      </w:r>
+      <w:r>
+        <w:rPr>
+          <w:rFonts w:ascii="NanumMyeongjo" w:eastAsia="NanumMyeongjo" w:hAnsi="NanumMyeongjo" w:cs="Cambria"/>
+          <w:b/>
+          <w:bCs/>
+          <w:color w:val="000000"/>
+          <w:kern w:val="0"/>
+          <w:sz w:val="20"/>
+          <w:szCs w:val="20"/>
+          <w:lang w:val="en-US"/>
+        </w:rPr>
+        <w:t xml:space="preserve">inear </w:t>
+      </w:r>
+      <w:r>
+        <w:rPr>
+          <w:rFonts w:ascii="NanumMyeongjo" w:eastAsia="NanumMyeongjo" w:hAnsi="NanumMyeongjo" w:cs="Cambria"/>
+          <w:b/>
+          <w:bCs/>
+          <w:color w:val="A62957"/>
+          <w:kern w:val="0"/>
+          <w:sz w:val="20"/>
+          <w:szCs w:val="20"/>
+          <w:lang w:val="en-US"/>
+        </w:rPr>
+        <w:t>Increase</w:t>
+      </w:r>
+      <w:r>
+        <w:rPr>
+          <w:rFonts w:ascii="NanumMyeongjo" w:eastAsia="NanumMyeongjo" w:hAnsi="NanumMyeongjo" w:cs="Cambria"/>
+          <w:color w:val="000000"/>
+          <w:kern w:val="0"/>
+          <w:sz w:val="20"/>
+          <w:szCs w:val="20"/>
+          <w:lang w:val="en-US"/>
+        </w:rPr>
+        <w:t>: The predicted house price increases almost linearly with the square footage of living space. Larger living spaces offer more comfort and utility, thus driving higher prices.</w:t>
+      </w:r>
+    </w:p>
+    <w:p>
+      <w:pPr>
+        <w:rPr>
+          <w:rFonts w:ascii="NanumMyeongjo" w:eastAsia="NanumMyeongjo" w:hAnsi="NanumMyeongjo" w:cs="Cambria"/>
+          <w:color w:val="000000"/>
+          <w:kern w:val="0"/>
+          <w:sz w:val="20"/>
+          <w:szCs w:val="20"/>
+          <w:lang w:val="en-US"/>
+        </w:rPr>
+      </w:pPr>
+    </w:p>
+    <w:p>
+      <w:pPr>
+        <w:pStyle w:val="Prrafodelista"/>
+        <w:numPr>
+          <w:ilvl w:val="0"/>
+          <w:numId w:val="17"/>
+        </w:numPr>
+        <w:rPr>
+          <w:rFonts w:ascii="NanumMyeongjo" w:eastAsia="NanumMyeongjo" w:hAnsi="NanumMyeongjo" w:cs="Cambria"/>
+          <w:color w:val="000000"/>
+          <w:kern w:val="0"/>
+          <w:sz w:val="20"/>
+          <w:szCs w:val="20"/>
+          <w:lang w:val="en-US"/>
+        </w:rPr>
+      </w:pPr>
+      <w:r>
+        <w:rPr>
+          <w:rFonts w:ascii="NanumMyeongjo" w:eastAsia="NanumMyeongjo" w:hAnsi="NanumMyeongjo" w:cs="Cambria"/>
+          <w:b/>
+          <w:bCs/>
+          <w:color w:val="A62957"/>
+          <w:kern w:val="0"/>
+          <w:sz w:val="20"/>
+          <w:szCs w:val="20"/>
+          <w:lang w:val="en-US"/>
+        </w:rPr>
+        <w:t xml:space="preserve">Rapid </w:t>
+      </w:r>
+      <w:r>
+        <w:rPr>
+          <w:rFonts w:ascii="NanumMyeongjo" w:eastAsia="NanumMyeongjo" w:hAnsi="NanumMyeongjo" w:cs="Cambria"/>
+          <w:b/>
+          <w:bCs/>
+          <w:color w:val="000000"/>
+          <w:kern w:val="0"/>
+          <w:sz w:val="20"/>
+          <w:szCs w:val="20"/>
+          <w:lang w:val="en-US"/>
+        </w:rPr>
+        <w:t>Rise</w:t>
+      </w:r>
+      <w:r>
+        <w:rPr>
+          <w:rFonts w:ascii="NanumMyeongjo" w:eastAsia="NanumMyeongjo" w:hAnsi="NanumMyeongjo" w:cs="Cambria"/>
+          <w:color w:val="000000"/>
+          <w:kern w:val="0"/>
+          <w:sz w:val="20"/>
+          <w:szCs w:val="20"/>
+          <w:lang w:val="en-US"/>
+        </w:rPr>
+        <w:t xml:space="preserve">: A noticeable rapid increase in predicted price is observed as the living space exceeds 3000 </w:t>
+      </w:r>
+      <w:proofErr w:type="spellStart"/>
+      <w:r>
+        <w:rPr>
+          <w:rFonts w:ascii="NanumMyeongjo" w:eastAsia="NanumMyeongjo" w:hAnsi="NanumMyeongjo" w:cs="Cambria"/>
+          <w:color w:val="000000"/>
+          <w:kern w:val="0"/>
+          <w:sz w:val="20"/>
+          <w:szCs w:val="20"/>
+          <w:lang w:val="en-US"/>
+        </w:rPr>
+        <w:t>sqft</w:t>
+      </w:r>
+      <w:proofErr w:type="spellEnd"/>
+      <w:r>
+        <w:rPr>
+          <w:rFonts w:ascii="NanumMyeongjo" w:eastAsia="NanumMyeongjo" w:hAnsi="NanumMyeongjo" w:cs="Cambria"/>
+          <w:color w:val="000000"/>
+          <w:kern w:val="0"/>
+          <w:sz w:val="20"/>
+          <w:szCs w:val="20"/>
+          <w:lang w:val="en-US"/>
+        </w:rPr>
+        <w:t xml:space="preserve">, with a steeper rise continuing up to around 8000 </w:t>
+      </w:r>
+      <w:proofErr w:type="spellStart"/>
+      <w:r>
+        <w:rPr>
+          <w:rFonts w:ascii="NanumMyeongjo" w:eastAsia="NanumMyeongjo" w:hAnsi="NanumMyeongjo" w:cs="Cambria"/>
+          <w:color w:val="000000"/>
+          <w:kern w:val="0"/>
+          <w:sz w:val="20"/>
+          <w:szCs w:val="20"/>
+          <w:lang w:val="en-US"/>
+        </w:rPr>
+        <w:t>sqft</w:t>
+      </w:r>
+      <w:proofErr w:type="spellEnd"/>
+      <w:r>
+        <w:rPr>
+          <w:rFonts w:ascii="NanumMyeongjo" w:eastAsia="NanumMyeongjo" w:hAnsi="NanumMyeongjo" w:cs="Cambria"/>
+          <w:color w:val="000000"/>
+          <w:kern w:val="0"/>
+          <w:sz w:val="20"/>
+          <w:szCs w:val="20"/>
+          <w:lang w:val="en-US"/>
+        </w:rPr>
+        <w:t>. This sharp increase highlights the premium placed on larger homes.</w:t>
+      </w:r>
+    </w:p>
+    <w:p>
+      <w:pPr>
+        <w:rPr>
+          <w:rFonts w:ascii="NanumMyeongjo" w:eastAsia="NanumMyeongjo" w:hAnsi="NanumMyeongjo" w:cs="Cambria"/>
+          <w:color w:val="000000"/>
+          <w:kern w:val="0"/>
+          <w:sz w:val="20"/>
+          <w:szCs w:val="20"/>
+          <w:lang w:val="en-US"/>
+        </w:rPr>
+      </w:pPr>
+    </w:p>
+    <w:p>
+      <w:pPr>
+        <w:pStyle w:val="Prrafodelista"/>
+        <w:numPr>
+          <w:ilvl w:val="0"/>
+          <w:numId w:val="17"/>
+        </w:numPr>
+        <w:rPr>
+          <w:rFonts w:ascii="NanumMyeongjo" w:eastAsia="NanumMyeongjo" w:hAnsi="NanumMyeongjo" w:cs="Cambria"/>
+          <w:color w:val="000000"/>
+          <w:kern w:val="0"/>
+          <w:sz w:val="20"/>
+          <w:szCs w:val="20"/>
+          <w:lang w:val="en-US"/>
+        </w:rPr>
+      </w:pPr>
+      <w:r>
+        <w:rPr>
+          <w:rFonts w:ascii="NanumMyeongjo" w:eastAsia="NanumMyeongjo" w:hAnsi="NanumMyeongjo" w:cs="Cambria"/>
+          <w:b/>
+          <w:bCs/>
+          <w:color w:val="A62957"/>
+          <w:kern w:val="0"/>
+          <w:sz w:val="20"/>
+          <w:szCs w:val="20"/>
+          <w:lang w:val="en-US"/>
+        </w:rPr>
+        <w:t>High</w:t>
+      </w:r>
+      <w:r>
+        <w:rPr>
+          <w:rFonts w:ascii="NanumMyeongjo" w:eastAsia="NanumMyeongjo" w:hAnsi="NanumMyeongjo" w:cs="Cambria"/>
+          <w:b/>
+          <w:bCs/>
+          <w:color w:val="000000"/>
+          <w:kern w:val="0"/>
+          <w:sz w:val="20"/>
+          <w:szCs w:val="20"/>
+          <w:lang w:val="en-US"/>
+        </w:rPr>
+        <w:t>-End Properties</w:t>
+      </w:r>
+      <w:r>
+        <w:rPr>
+          <w:rFonts w:ascii="NanumMyeongjo" w:eastAsia="NanumMyeongjo" w:hAnsi="NanumMyeongjo" w:cs="Cambria"/>
+          <w:color w:val="000000"/>
+          <w:kern w:val="0"/>
+          <w:sz w:val="20"/>
+          <w:szCs w:val="20"/>
+          <w:lang w:val="en-US"/>
+        </w:rPr>
+        <w:t xml:space="preserve">: Homes with over 8000 </w:t>
+      </w:r>
+      <w:proofErr w:type="spellStart"/>
+      <w:r>
+        <w:rPr>
+          <w:rFonts w:ascii="NanumMyeongjo" w:eastAsia="NanumMyeongjo" w:hAnsi="NanumMyeongjo" w:cs="Cambria"/>
+          <w:color w:val="000000"/>
+          <w:kern w:val="0"/>
+          <w:sz w:val="20"/>
+          <w:szCs w:val="20"/>
+          <w:lang w:val="en-US"/>
+        </w:rPr>
+        <w:t>sqft</w:t>
+      </w:r>
+      <w:proofErr w:type="spellEnd"/>
+      <w:r>
+        <w:rPr>
+          <w:rFonts w:ascii="NanumMyeongjo" w:eastAsia="NanumMyeongjo" w:hAnsi="NanumMyeongjo" w:cs="Cambria"/>
+          <w:color w:val="000000"/>
+          <w:kern w:val="0"/>
+          <w:sz w:val="20"/>
+          <w:szCs w:val="20"/>
+          <w:lang w:val="en-US"/>
+        </w:rPr>
+        <w:t xml:space="preserve"> of living space see a significant increase in predicted price, underscoring their categorization as high-value properties typically associated with luxury and extensive amenities.</w:t>
+      </w:r>
+    </w:p>
+    <w:p>
+      <w:pPr>
+        <w:rPr>
+          <w:rFonts w:ascii="NanumMyeongjo" w:eastAsia="NanumMyeongjo" w:hAnsi="NanumMyeongjo" w:cs="Cambria"/>
+          <w:b/>
+          <w:bCs/>
+          <w:color w:val="2180A6"/>
+          <w:kern w:val="0"/>
+          <w:sz w:val="22"/>
+          <w:szCs w:val="22"/>
+          <w:lang w:val="en-US"/>
+        </w:rPr>
+      </w:pPr>
+    </w:p>
+    <w:p>
+      <w:pPr>
+        <w:rPr>
+          <w:rFonts w:ascii="NanumMyeongjo" w:eastAsia="NanumMyeongjo" w:hAnsi="NanumMyeongjo" w:cs="Cambria"/>
+          <w:b/>
+          <w:bCs/>
+          <w:color w:val="2180A6"/>
+          <w:kern w:val="0"/>
+          <w:sz w:val="22"/>
+          <w:szCs w:val="22"/>
+          <w:lang w:val="en-US"/>
+        </w:rPr>
+      </w:pPr>
+      <w:r>
+        <w:rPr>
+          <w:rFonts w:ascii="NanumMyeongjo" w:eastAsia="NanumMyeongjo" w:hAnsi="NanumMyeongjo" w:cs="Cambria"/>
+          <w:b/>
+          <w:bCs/>
+          <w:color w:val="2180A6"/>
+          <w:kern w:val="0"/>
+          <w:sz w:val="22"/>
+          <w:szCs w:val="22"/>
+          <w:lang w:val="en-US"/>
+        </w:rPr>
+        <w:t>Fl</w:t>
+      </w:r>
+      <w:r>
+        <w:rPr>
+          <w:rFonts w:ascii="NanumMyeongjo" w:eastAsia="NanumMyeongjo" w:hAnsi="NanumMyeongjo" w:cs="Cambria"/>
+          <w:b/>
+          <w:bCs/>
+          <w:color w:val="000000" w:themeColor="text1"/>
+          <w:kern w:val="0"/>
+          <w:sz w:val="22"/>
+          <w:szCs w:val="22"/>
+          <w:lang w:val="en-US"/>
+        </w:rPr>
+        <w:t>oors</w:t>
+      </w:r>
+    </w:p>
+    <w:p>
+      <w:pPr>
+        <w:rPr>
+          <w:rFonts w:ascii="NanumMyeongjo" w:eastAsia="NanumMyeongjo" w:hAnsi="NanumMyeongjo" w:cs="Cambria"/>
+          <w:color w:val="000000"/>
+          <w:kern w:val="0"/>
+          <w:sz w:val="20"/>
+          <w:szCs w:val="20"/>
+          <w:lang w:val="en-US"/>
+        </w:rPr>
+      </w:pPr>
+    </w:p>
+    <w:p>
+      <w:pPr>
+        <w:pStyle w:val="Prrafodelista"/>
+        <w:numPr>
+          <w:ilvl w:val="0"/>
+          <w:numId w:val="18"/>
+        </w:numPr>
+        <w:rPr>
+          <w:rFonts w:ascii="NanumMyeongjo" w:eastAsia="NanumMyeongjo" w:hAnsi="NanumMyeongjo" w:cs="Cambria"/>
+          <w:color w:val="000000"/>
+          <w:kern w:val="0"/>
+          <w:sz w:val="20"/>
+          <w:szCs w:val="20"/>
+          <w:lang w:val="en-US"/>
+        </w:rPr>
+      </w:pPr>
+      <w:r>
+        <w:rPr>
+          <w:rFonts w:ascii="NanumMyeongjo" w:eastAsia="NanumMyeongjo" w:hAnsi="NanumMyeongjo" w:cs="Cambria"/>
+          <w:b/>
+          <w:bCs/>
+          <w:color w:val="A62957"/>
+          <w:kern w:val="0"/>
+          <w:sz w:val="20"/>
+          <w:szCs w:val="20"/>
+          <w:lang w:val="en-US"/>
+        </w:rPr>
+        <w:t xml:space="preserve">Step </w:t>
+      </w:r>
+      <w:r>
+        <w:rPr>
+          <w:rFonts w:ascii="NanumMyeongjo" w:eastAsia="NanumMyeongjo" w:hAnsi="NanumMyeongjo" w:cs="Cambria"/>
+          <w:b/>
+          <w:bCs/>
+          <w:color w:val="000000"/>
+          <w:kern w:val="0"/>
+          <w:sz w:val="20"/>
+          <w:szCs w:val="20"/>
+          <w:lang w:val="en-US"/>
+        </w:rPr>
+        <w:t>Changes</w:t>
+      </w:r>
+      <w:r>
+        <w:rPr>
+          <w:rFonts w:ascii="NanumMyeongjo" w:eastAsia="NanumMyeongjo" w:hAnsi="NanumMyeongjo" w:cs="Cambria"/>
+          <w:color w:val="000000"/>
+          <w:kern w:val="0"/>
+          <w:sz w:val="20"/>
+          <w:szCs w:val="20"/>
+          <w:lang w:val="en-US"/>
+        </w:rPr>
+        <w:t>: The predicted house price shows step changes with the number of floors. A significant jump in price is observed when increasing from 1 to 2 floors, reflecting the higher value placed on multi-story homes.</w:t>
+      </w:r>
+    </w:p>
+    <w:p>
+      <w:pPr>
+        <w:rPr>
+          <w:rFonts w:ascii="NanumMyeongjo" w:eastAsia="NanumMyeongjo" w:hAnsi="NanumMyeongjo" w:cs="Cambria"/>
+          <w:color w:val="000000"/>
+          <w:kern w:val="0"/>
+          <w:sz w:val="20"/>
+          <w:szCs w:val="20"/>
+          <w:lang w:val="en-US"/>
+        </w:rPr>
+      </w:pPr>
+    </w:p>
+    <w:p>
+      <w:pPr>
+        <w:pStyle w:val="Prrafodelista"/>
+        <w:numPr>
+          <w:ilvl w:val="0"/>
+          <w:numId w:val="18"/>
+        </w:numPr>
+        <w:rPr>
+          <w:rFonts w:ascii="NanumMyeongjo" w:eastAsia="NanumMyeongjo" w:hAnsi="NanumMyeongjo" w:cs="Cambria"/>
+          <w:color w:val="000000"/>
+          <w:kern w:val="0"/>
+          <w:sz w:val="20"/>
+          <w:szCs w:val="20"/>
+          <w:lang w:val="en-US"/>
+        </w:rPr>
+      </w:pPr>
+      <w:r>
+        <w:rPr>
+          <w:rFonts w:ascii="NanumMyeongjo" w:eastAsia="NanumMyeongjo" w:hAnsi="NanumMyeongjo" w:cs="Cambria"/>
+          <w:b/>
+          <w:bCs/>
+          <w:color w:val="A62957"/>
+          <w:kern w:val="0"/>
+          <w:sz w:val="20"/>
+          <w:szCs w:val="20"/>
+          <w:lang w:val="en-US"/>
+        </w:rPr>
+        <w:t>Stabilization</w:t>
+      </w:r>
+      <w:r>
+        <w:rPr>
+          <w:rFonts w:ascii="NanumMyeongjo" w:eastAsia="NanumMyeongjo" w:hAnsi="NanumMyeongjo" w:cs="Cambria"/>
+          <w:color w:val="000000"/>
+          <w:kern w:val="0"/>
+          <w:sz w:val="20"/>
+          <w:szCs w:val="20"/>
+          <w:lang w:val="en-US"/>
+        </w:rPr>
+        <w:t>: The price stabilizes between 2 to 3 floors, suggesting that the major price increases are captured within the first two floors. Beyond this, additional floors do not significantly enhance the property's value.</w:t>
+      </w:r>
+    </w:p>
+    <w:p>
+      <w:pPr>
+        <w:rPr>
+          <w:rFonts w:ascii="NanumMyeongjo" w:eastAsia="NanumMyeongjo" w:hAnsi="NanumMyeongjo" w:cs="Cambria"/>
+          <w:color w:val="000000"/>
+          <w:kern w:val="0"/>
+          <w:sz w:val="20"/>
+          <w:szCs w:val="20"/>
+          <w:lang w:val="en-US"/>
+        </w:rPr>
+      </w:pPr>
+    </w:p>
+    <w:p>
+      <w:pPr>
+        <w:pStyle w:val="Prrafodelista"/>
+        <w:numPr>
+          <w:ilvl w:val="0"/>
+          <w:numId w:val="18"/>
+        </w:numPr>
+        <w:rPr>
+          <w:rFonts w:ascii="NanumMyeongjo" w:eastAsia="NanumMyeongjo" w:hAnsi="NanumMyeongjo" w:cs="Cambria"/>
+          <w:color w:val="000000"/>
+          <w:kern w:val="0"/>
+          <w:sz w:val="20"/>
+          <w:szCs w:val="20"/>
+          <w:lang w:val="en-US"/>
+        </w:rPr>
+      </w:pPr>
+      <w:r>
+        <w:rPr>
+          <w:rFonts w:ascii="NanumMyeongjo" w:eastAsia="NanumMyeongjo" w:hAnsi="NanumMyeongjo" w:cs="Cambria"/>
+          <w:b/>
+          <w:bCs/>
+          <w:color w:val="000000"/>
+          <w:kern w:val="0"/>
+          <w:sz w:val="20"/>
+          <w:szCs w:val="20"/>
+          <w:lang w:val="en-US"/>
+        </w:rPr>
+        <w:t xml:space="preserve">Incremental </w:t>
+      </w:r>
+      <w:r>
+        <w:rPr>
+          <w:rFonts w:ascii="NanumMyeongjo" w:eastAsia="NanumMyeongjo" w:hAnsi="NanumMyeongjo" w:cs="Cambria"/>
+          <w:b/>
+          <w:bCs/>
+          <w:color w:val="A62957"/>
+          <w:kern w:val="0"/>
+          <w:sz w:val="20"/>
+          <w:szCs w:val="20"/>
+          <w:lang w:val="en-US"/>
+        </w:rPr>
+        <w:t>Increase</w:t>
+      </w:r>
+      <w:r>
+        <w:rPr>
+          <w:rFonts w:ascii="NanumMyeongjo" w:eastAsia="NanumMyeongjo" w:hAnsi="NanumMyeongjo" w:cs="Cambria"/>
+          <w:color w:val="000000"/>
+          <w:kern w:val="0"/>
+          <w:sz w:val="20"/>
+          <w:szCs w:val="20"/>
+          <w:lang w:val="en-US"/>
+        </w:rPr>
+        <w:t>: There is a slight increase when moving from 2.5 to 3 floors, but this is not as pronounced as the initial jump from 1 to 2 floors, indicating diminishing returns from additional floors beyond a certain point.</w:t>
+      </w:r>
+    </w:p>
+    <w:p>
+      <w:pPr>
+        <w:pStyle w:val="Prrafodelista"/>
         <w:rPr>
           <w:rFonts w:ascii="NanumMyeongjo" w:eastAsia="NanumMyeongjo" w:hAnsi="NanumMyeongjo" w:cs="Cambria"/>
           <w:color w:val="000000"/>
@@ -1576,10 +4032,51 @@
           <w14:ligatures w14:val="none"/>
         </w:rPr>
       </w:pPr>
+      <w:r>
+        <w:rPr>
+          <w:rFonts w:ascii="NanumMyeongjo" w:eastAsia="NanumMyeongjo" w:hAnsi="NanumMyeongjo" w:cs="Times New Roman"/>
+          <w:color w:val="000000" w:themeColor="text1"/>
+          <w:kern w:val="0"/>
+          <w:sz w:val="20"/>
+          <w:szCs w:val="20"/>
+          <w:shd w:val="clear" w:color="auto" w:fill="FFFFFF"/>
+          <w:lang w:val="en-US" w:eastAsia="es-ES_tradnl"/>
+          <w14:ligatures w14:val="none"/>
+        </w:rPr>
+        <w:t>This report demonstrates the application of model agnostic methods to understand the influence of various features on predicted outcomes for bike rentals and house prices. The Partial Dependence Plots (PDPs) and Bidimensional Partial Dependency Plots provide valuable insights into how key environmental, temporal, and property features impact these predictions. Understanding these relationships is crucial for optimizing business operations, urban planning, and real estate valuation, allowing stakeholders to make informed decisions based on the data-driven analysis presented.</w:t>
+      </w:r>
+    </w:p>
+    <w:p>
+      <w:pPr>
+        <w:rPr>
+          <w:rFonts w:ascii="NanumMyeongjo" w:eastAsia="NanumMyeongjo" w:hAnsi="NanumMyeongjo" w:cs="Times New Roman"/>
+          <w:color w:val="000000" w:themeColor="text1"/>
+          <w:kern w:val="0"/>
+          <w:sz w:val="20"/>
+          <w:szCs w:val="20"/>
+          <w:shd w:val="clear" w:color="auto" w:fill="FFFFFF"/>
+          <w:lang w:val="en-US" w:eastAsia="es-ES_tradnl"/>
+          <w14:ligatures w14:val="none"/>
+        </w:rPr>
+      </w:pPr>
+    </w:p>
+    <w:p>
+      <w:pPr>
+        <w:rPr>
+          <w:rFonts w:ascii="NanumMyeongjo" w:eastAsia="NanumMyeongjo" w:hAnsi="NanumMyeongjo" w:cs="Times New Roman"/>
+          <w:color w:val="000000" w:themeColor="text1"/>
+          <w:kern w:val="0"/>
+          <w:sz w:val="20"/>
+          <w:szCs w:val="20"/>
+          <w:shd w:val="clear" w:color="auto" w:fill="FFFFFF"/>
+          <w:lang w:val="en-US" w:eastAsia="es-ES_tradnl"/>
+          <w14:ligatures w14:val="none"/>
+        </w:rPr>
+      </w:pPr>
     </w:p>
     <w:sectPr>
-      <w:footerReference w:type="even" r:id="rId13"/>
-      <w:footerReference w:type="default" r:id="rId14"/>
+      <w:footerReference w:type="even" r:id="rId15"/>
+      <w:footerReference w:type="default" r:id="rId16"/>
       <w:pgSz w:w="11906" w:h="16838"/>
       <w:pgMar w:top="1418" w:right="1701" w:bottom="1418" w:left="1701" w:header="709" w:footer="709" w:gutter="0"/>
       <w:cols w:space="708"/>
@@ -2235,6 +4732,119 @@
     </w:lvl>
   </w:abstractNum>
   <w:abstractNum w:abstractNumId="4" w15:restartNumberingAfterBreak="0">
+    <w:nsid w:val="1ED057AA"/>
+    <w:multiLevelType w:val="hybridMultilevel"/>
+    <w:tmpl w:val="A4C8181C"/>
+    <w:lvl w:ilvl="0" w:tplc="040A0001">
+      <w:start w:val="1"/>
+      <w:numFmt w:val="bullet"/>
+      <w:lvlText w:val=""/>
+      <w:lvlJc w:val="left"/>
+      <w:pPr>
+        <w:ind w:left="720" w:hanging="360"/>
+      </w:pPr>
+      <w:rPr>
+        <w:rFonts w:ascii="Symbol" w:hAnsi="Symbol" w:hint="default"/>
+      </w:rPr>
+    </w:lvl>
+    <w:lvl w:ilvl="1" w:tplc="040A0003" w:tentative="1">
+      <w:start w:val="1"/>
+      <w:numFmt w:val="bullet"/>
+      <w:lvlText w:val="o"/>
+      <w:lvlJc w:val="left"/>
+      <w:pPr>
+        <w:ind w:left="1440" w:hanging="360"/>
+      </w:pPr>
+      <w:rPr>
+        <w:rFonts w:ascii="Courier New" w:hAnsi="Courier New" w:cs="Courier New" w:hint="default"/>
+      </w:rPr>
+    </w:lvl>
+    <w:lvl w:ilvl="2" w:tplc="040A0005" w:tentative="1">
+      <w:start w:val="1"/>
+      <w:numFmt w:val="bullet"/>
+      <w:lvlText w:val=""/>
+      <w:lvlJc w:val="left"/>
+      <w:pPr>
+        <w:ind w:left="2160" w:hanging="360"/>
+      </w:pPr>
+      <w:rPr>
+        <w:rFonts w:ascii="Wingdings" w:hAnsi="Wingdings" w:hint="default"/>
+      </w:rPr>
+    </w:lvl>
+    <w:lvl w:ilvl="3" w:tplc="040A0001" w:tentative="1">
+      <w:start w:val="1"/>
+      <w:numFmt w:val="bullet"/>
+      <w:lvlText w:val=""/>
+      <w:lvlJc w:val="left"/>
+      <w:pPr>
+        <w:ind w:left="2880" w:hanging="360"/>
+      </w:pPr>
+      <w:rPr>
+        <w:rFonts w:ascii="Symbol" w:hAnsi="Symbol" w:hint="default"/>
+      </w:rPr>
+    </w:lvl>
+    <w:lvl w:ilvl="4" w:tplc="040A0003" w:tentative="1">
+      <w:start w:val="1"/>
+      <w:numFmt w:val="bullet"/>
+      <w:lvlText w:val="o"/>
+      <w:lvlJc w:val="left"/>
+      <w:pPr>
+        <w:ind w:left="3600" w:hanging="360"/>
+      </w:pPr>
+      <w:rPr>
+        <w:rFonts w:ascii="Courier New" w:hAnsi="Courier New" w:cs="Courier New" w:hint="default"/>
+      </w:rPr>
+    </w:lvl>
+    <w:lvl w:ilvl="5" w:tplc="040A0005" w:tentative="1">
+      <w:start w:val="1"/>
+      <w:numFmt w:val="bullet"/>
+      <w:lvlText w:val=""/>
+      <w:lvlJc w:val="left"/>
+      <w:pPr>
+        <w:ind w:left="4320" w:hanging="360"/>
+      </w:pPr>
+      <w:rPr>
+        <w:rFonts w:ascii="Wingdings" w:hAnsi="Wingdings" w:hint="default"/>
+      </w:rPr>
+    </w:lvl>
+    <w:lvl w:ilvl="6" w:tplc="040A0001" w:tentative="1">
+      <w:start w:val="1"/>
+      <w:numFmt w:val="bullet"/>
+      <w:lvlText w:val=""/>
+      <w:lvlJc w:val="left"/>
+      <w:pPr>
+        <w:ind w:left="5040" w:hanging="360"/>
+      </w:pPr>
+      <w:rPr>
+        <w:rFonts w:ascii="Symbol" w:hAnsi="Symbol" w:hint="default"/>
+      </w:rPr>
+    </w:lvl>
+    <w:lvl w:ilvl="7" w:tplc="040A0003" w:tentative="1">
+      <w:start w:val="1"/>
+      <w:numFmt w:val="bullet"/>
+      <w:lvlText w:val="o"/>
+      <w:lvlJc w:val="left"/>
+      <w:pPr>
+        <w:ind w:left="5760" w:hanging="360"/>
+      </w:pPr>
+      <w:rPr>
+        <w:rFonts w:ascii="Courier New" w:hAnsi="Courier New" w:cs="Courier New" w:hint="default"/>
+      </w:rPr>
+    </w:lvl>
+    <w:lvl w:ilvl="8" w:tplc="040A0005" w:tentative="1">
+      <w:start w:val="1"/>
+      <w:numFmt w:val="bullet"/>
+      <w:lvlText w:val=""/>
+      <w:lvlJc w:val="left"/>
+      <w:pPr>
+        <w:ind w:left="6480" w:hanging="360"/>
+      </w:pPr>
+      <w:rPr>
+        <w:rFonts w:ascii="Wingdings" w:hAnsi="Wingdings" w:hint="default"/>
+      </w:rPr>
+    </w:lvl>
+  </w:abstractNum>
+  <w:abstractNum w:abstractNumId="5" w15:restartNumberingAfterBreak="0">
     <w:nsid w:val="208372FF"/>
     <w:multiLevelType w:val="hybridMultilevel"/>
     <w:tmpl w:val="EFC057B0"/>
@@ -2347,7 +4957,233 @@
       </w:rPr>
     </w:lvl>
   </w:abstractNum>
-  <w:abstractNum w:abstractNumId="5" w15:restartNumberingAfterBreak="0">
+  <w:abstractNum w:abstractNumId="6" w15:restartNumberingAfterBreak="0">
+    <w:nsid w:val="220B442C"/>
+    <w:multiLevelType w:val="hybridMultilevel"/>
+    <w:tmpl w:val="0B5C04B2"/>
+    <w:lvl w:ilvl="0" w:tplc="040A0001">
+      <w:start w:val="1"/>
+      <w:numFmt w:val="bullet"/>
+      <w:lvlText w:val=""/>
+      <w:lvlJc w:val="left"/>
+      <w:pPr>
+        <w:ind w:left="720" w:hanging="360"/>
+      </w:pPr>
+      <w:rPr>
+        <w:rFonts w:ascii="Symbol" w:hAnsi="Symbol" w:hint="default"/>
+      </w:rPr>
+    </w:lvl>
+    <w:lvl w:ilvl="1" w:tplc="040A0003" w:tentative="1">
+      <w:start w:val="1"/>
+      <w:numFmt w:val="bullet"/>
+      <w:lvlText w:val="o"/>
+      <w:lvlJc w:val="left"/>
+      <w:pPr>
+        <w:ind w:left="1440" w:hanging="360"/>
+      </w:pPr>
+      <w:rPr>
+        <w:rFonts w:ascii="Courier New" w:hAnsi="Courier New" w:cs="Courier New" w:hint="default"/>
+      </w:rPr>
+    </w:lvl>
+    <w:lvl w:ilvl="2" w:tplc="040A0005" w:tentative="1">
+      <w:start w:val="1"/>
+      <w:numFmt w:val="bullet"/>
+      <w:lvlText w:val=""/>
+      <w:lvlJc w:val="left"/>
+      <w:pPr>
+        <w:ind w:left="2160" w:hanging="360"/>
+      </w:pPr>
+      <w:rPr>
+        <w:rFonts w:ascii="Wingdings" w:hAnsi="Wingdings" w:hint="default"/>
+      </w:rPr>
+    </w:lvl>
+    <w:lvl w:ilvl="3" w:tplc="040A0001" w:tentative="1">
+      <w:start w:val="1"/>
+      <w:numFmt w:val="bullet"/>
+      <w:lvlText w:val=""/>
+      <w:lvlJc w:val="left"/>
+      <w:pPr>
+        <w:ind w:left="2880" w:hanging="360"/>
+      </w:pPr>
+      <w:rPr>
+        <w:rFonts w:ascii="Symbol" w:hAnsi="Symbol" w:hint="default"/>
+      </w:rPr>
+    </w:lvl>
+    <w:lvl w:ilvl="4" w:tplc="040A0003" w:tentative="1">
+      <w:start w:val="1"/>
+      <w:numFmt w:val="bullet"/>
+      <w:lvlText w:val="o"/>
+      <w:lvlJc w:val="left"/>
+      <w:pPr>
+        <w:ind w:left="3600" w:hanging="360"/>
+      </w:pPr>
+      <w:rPr>
+        <w:rFonts w:ascii="Courier New" w:hAnsi="Courier New" w:cs="Courier New" w:hint="default"/>
+      </w:rPr>
+    </w:lvl>
+    <w:lvl w:ilvl="5" w:tplc="040A0005" w:tentative="1">
+      <w:start w:val="1"/>
+      <w:numFmt w:val="bullet"/>
+      <w:lvlText w:val=""/>
+      <w:lvlJc w:val="left"/>
+      <w:pPr>
+        <w:ind w:left="4320" w:hanging="360"/>
+      </w:pPr>
+      <w:rPr>
+        <w:rFonts w:ascii="Wingdings" w:hAnsi="Wingdings" w:hint="default"/>
+      </w:rPr>
+    </w:lvl>
+    <w:lvl w:ilvl="6" w:tplc="040A0001" w:tentative="1">
+      <w:start w:val="1"/>
+      <w:numFmt w:val="bullet"/>
+      <w:lvlText w:val=""/>
+      <w:lvlJc w:val="left"/>
+      <w:pPr>
+        <w:ind w:left="5040" w:hanging="360"/>
+      </w:pPr>
+      <w:rPr>
+        <w:rFonts w:ascii="Symbol" w:hAnsi="Symbol" w:hint="default"/>
+      </w:rPr>
+    </w:lvl>
+    <w:lvl w:ilvl="7" w:tplc="040A0003" w:tentative="1">
+      <w:start w:val="1"/>
+      <w:numFmt w:val="bullet"/>
+      <w:lvlText w:val="o"/>
+      <w:lvlJc w:val="left"/>
+      <w:pPr>
+        <w:ind w:left="5760" w:hanging="360"/>
+      </w:pPr>
+      <w:rPr>
+        <w:rFonts w:ascii="Courier New" w:hAnsi="Courier New" w:cs="Courier New" w:hint="default"/>
+      </w:rPr>
+    </w:lvl>
+    <w:lvl w:ilvl="8" w:tplc="040A0005" w:tentative="1">
+      <w:start w:val="1"/>
+      <w:numFmt w:val="bullet"/>
+      <w:lvlText w:val=""/>
+      <w:lvlJc w:val="left"/>
+      <w:pPr>
+        <w:ind w:left="6480" w:hanging="360"/>
+      </w:pPr>
+      <w:rPr>
+        <w:rFonts w:ascii="Wingdings" w:hAnsi="Wingdings" w:hint="default"/>
+      </w:rPr>
+    </w:lvl>
+  </w:abstractNum>
+  <w:abstractNum w:abstractNumId="7" w15:restartNumberingAfterBreak="0">
+    <w:nsid w:val="253518A5"/>
+    <w:multiLevelType w:val="hybridMultilevel"/>
+    <w:tmpl w:val="64C8A46E"/>
+    <w:lvl w:ilvl="0" w:tplc="040A0001">
+      <w:start w:val="1"/>
+      <w:numFmt w:val="bullet"/>
+      <w:lvlText w:val=""/>
+      <w:lvlJc w:val="left"/>
+      <w:pPr>
+        <w:ind w:left="720" w:hanging="360"/>
+      </w:pPr>
+      <w:rPr>
+        <w:rFonts w:ascii="Symbol" w:hAnsi="Symbol" w:hint="default"/>
+      </w:rPr>
+    </w:lvl>
+    <w:lvl w:ilvl="1" w:tplc="040A0003" w:tentative="1">
+      <w:start w:val="1"/>
+      <w:numFmt w:val="bullet"/>
+      <w:lvlText w:val="o"/>
+      <w:lvlJc w:val="left"/>
+      <w:pPr>
+        <w:ind w:left="1440" w:hanging="360"/>
+      </w:pPr>
+      <w:rPr>
+        <w:rFonts w:ascii="Courier New" w:hAnsi="Courier New" w:cs="Courier New" w:hint="default"/>
+      </w:rPr>
+    </w:lvl>
+    <w:lvl w:ilvl="2" w:tplc="040A0005" w:tentative="1">
+      <w:start w:val="1"/>
+      <w:numFmt w:val="bullet"/>
+      <w:lvlText w:val=""/>
+      <w:lvlJc w:val="left"/>
+      <w:pPr>
+        <w:ind w:left="2160" w:hanging="360"/>
+      </w:pPr>
+      <w:rPr>
+        <w:rFonts w:ascii="Wingdings" w:hAnsi="Wingdings" w:hint="default"/>
+      </w:rPr>
+    </w:lvl>
+    <w:lvl w:ilvl="3" w:tplc="040A0001" w:tentative="1">
+      <w:start w:val="1"/>
+      <w:numFmt w:val="bullet"/>
+      <w:lvlText w:val=""/>
+      <w:lvlJc w:val="left"/>
+      <w:pPr>
+        <w:ind w:left="2880" w:hanging="360"/>
+      </w:pPr>
+      <w:rPr>
+        <w:rFonts w:ascii="Symbol" w:hAnsi="Symbol" w:hint="default"/>
+      </w:rPr>
+    </w:lvl>
+    <w:lvl w:ilvl="4" w:tplc="040A0003" w:tentative="1">
+      <w:start w:val="1"/>
+      <w:numFmt w:val="bullet"/>
+      <w:lvlText w:val="o"/>
+      <w:lvlJc w:val="left"/>
+      <w:pPr>
+        <w:ind w:left="3600" w:hanging="360"/>
+      </w:pPr>
+      <w:rPr>
+        <w:rFonts w:ascii="Courier New" w:hAnsi="Courier New" w:cs="Courier New" w:hint="default"/>
+      </w:rPr>
+    </w:lvl>
+    <w:lvl w:ilvl="5" w:tplc="040A0005" w:tentative="1">
+      <w:start w:val="1"/>
+      <w:numFmt w:val="bullet"/>
+      <w:lvlText w:val=""/>
+      <w:lvlJc w:val="left"/>
+      <w:pPr>
+        <w:ind w:left="4320" w:hanging="360"/>
+      </w:pPr>
+      <w:rPr>
+        <w:rFonts w:ascii="Wingdings" w:hAnsi="Wingdings" w:hint="default"/>
+      </w:rPr>
+    </w:lvl>
+    <w:lvl w:ilvl="6" w:tplc="040A0001" w:tentative="1">
+      <w:start w:val="1"/>
+      <w:numFmt w:val="bullet"/>
+      <w:lvlText w:val=""/>
+      <w:lvlJc w:val="left"/>
+      <w:pPr>
+        <w:ind w:left="5040" w:hanging="360"/>
+      </w:pPr>
+      <w:rPr>
+        <w:rFonts w:ascii="Symbol" w:hAnsi="Symbol" w:hint="default"/>
+      </w:rPr>
+    </w:lvl>
+    <w:lvl w:ilvl="7" w:tplc="040A0003" w:tentative="1">
+      <w:start w:val="1"/>
+      <w:numFmt w:val="bullet"/>
+      <w:lvlText w:val="o"/>
+      <w:lvlJc w:val="left"/>
+      <w:pPr>
+        <w:ind w:left="5760" w:hanging="360"/>
+      </w:pPr>
+      <w:rPr>
+        <w:rFonts w:ascii="Courier New" w:hAnsi="Courier New" w:cs="Courier New" w:hint="default"/>
+      </w:rPr>
+    </w:lvl>
+    <w:lvl w:ilvl="8" w:tplc="040A0005" w:tentative="1">
+      <w:start w:val="1"/>
+      <w:numFmt w:val="bullet"/>
+      <w:lvlText w:val=""/>
+      <w:lvlJc w:val="left"/>
+      <w:pPr>
+        <w:ind w:left="6480" w:hanging="360"/>
+      </w:pPr>
+      <w:rPr>
+        <w:rFonts w:ascii="Wingdings" w:hAnsi="Wingdings" w:hint="default"/>
+      </w:rPr>
+    </w:lvl>
+  </w:abstractNum>
+  <w:abstractNum w:abstractNumId="8" w15:restartNumberingAfterBreak="0">
     <w:nsid w:val="2A193AB3"/>
     <w:multiLevelType w:val="hybridMultilevel"/>
     <w:tmpl w:val="28B2B594"/>
@@ -2459,7 +5295,7 @@
       </w:rPr>
     </w:lvl>
   </w:abstractNum>
-  <w:abstractNum w:abstractNumId="6" w15:restartNumberingAfterBreak="0">
+  <w:abstractNum w:abstractNumId="9" w15:restartNumberingAfterBreak="0">
     <w:nsid w:val="2DAF435D"/>
     <w:multiLevelType w:val="multilevel"/>
     <w:tmpl w:val="F446C91C"/>
@@ -2608,7 +5444,7 @@
       </w:rPr>
     </w:lvl>
   </w:abstractNum>
-  <w:abstractNum w:abstractNumId="7" w15:restartNumberingAfterBreak="0">
+  <w:abstractNum w:abstractNumId="10" w15:restartNumberingAfterBreak="0">
     <w:nsid w:val="3E65626A"/>
     <w:multiLevelType w:val="multilevel"/>
     <w:tmpl w:val="766EBF80"/>
@@ -2757,7 +5593,7 @@
       </w:rPr>
     </w:lvl>
   </w:abstractNum>
-  <w:abstractNum w:abstractNumId="8" w15:restartNumberingAfterBreak="0">
+  <w:abstractNum w:abstractNumId="11" w15:restartNumberingAfterBreak="0">
     <w:nsid w:val="66853780"/>
     <w:multiLevelType w:val="hybridMultilevel"/>
     <w:tmpl w:val="91A02F52"/>
@@ -2869,7 +5705,7 @@
       </w:rPr>
     </w:lvl>
   </w:abstractNum>
-  <w:abstractNum w:abstractNumId="9" w15:restartNumberingAfterBreak="0">
+  <w:abstractNum w:abstractNumId="12" w15:restartNumberingAfterBreak="0">
     <w:nsid w:val="66B203B3"/>
     <w:multiLevelType w:val="hybridMultilevel"/>
     <w:tmpl w:val="C2665D74"/>
@@ -2982,7 +5818,7 @@
       </w:rPr>
     </w:lvl>
   </w:abstractNum>
-  <w:abstractNum w:abstractNumId="10" w15:restartNumberingAfterBreak="0">
+  <w:abstractNum w:abstractNumId="13" w15:restartNumberingAfterBreak="0">
     <w:nsid w:val="6C15370D"/>
     <w:multiLevelType w:val="hybridMultilevel"/>
     <w:tmpl w:val="35044B68"/>
@@ -3095,7 +5931,7 @@
       </w:rPr>
     </w:lvl>
   </w:abstractNum>
-  <w:abstractNum w:abstractNumId="11" w15:restartNumberingAfterBreak="0">
+  <w:abstractNum w:abstractNumId="14" w15:restartNumberingAfterBreak="0">
     <w:nsid w:val="6E143B62"/>
     <w:multiLevelType w:val="hybridMultilevel"/>
     <w:tmpl w:val="E13A1F3A"/>
@@ -3208,7 +6044,7 @@
       </w:rPr>
     </w:lvl>
   </w:abstractNum>
-  <w:abstractNum w:abstractNumId="12" w15:restartNumberingAfterBreak="0">
+  <w:abstractNum w:abstractNumId="15" w15:restartNumberingAfterBreak="0">
     <w:nsid w:val="6ED95C87"/>
     <w:multiLevelType w:val="hybridMultilevel"/>
     <w:tmpl w:val="CE7AA0C4"/>
@@ -3321,7 +6157,120 @@
       </w:rPr>
     </w:lvl>
   </w:abstractNum>
-  <w:abstractNum w:abstractNumId="13" w15:restartNumberingAfterBreak="0">
+  <w:abstractNum w:abstractNumId="16" w15:restartNumberingAfterBreak="0">
+    <w:nsid w:val="6EEE5E3F"/>
+    <w:multiLevelType w:val="hybridMultilevel"/>
+    <w:tmpl w:val="E3B2DB34"/>
+    <w:lvl w:ilvl="0" w:tplc="040A0001">
+      <w:start w:val="1"/>
+      <w:numFmt w:val="bullet"/>
+      <w:lvlText w:val=""/>
+      <w:lvlJc w:val="left"/>
+      <w:pPr>
+        <w:ind w:left="720" w:hanging="360"/>
+      </w:pPr>
+      <w:rPr>
+        <w:rFonts w:ascii="Symbol" w:hAnsi="Symbol" w:hint="default"/>
+      </w:rPr>
+    </w:lvl>
+    <w:lvl w:ilvl="1" w:tplc="040A0003" w:tentative="1">
+      <w:start w:val="1"/>
+      <w:numFmt w:val="bullet"/>
+      <w:lvlText w:val="o"/>
+      <w:lvlJc w:val="left"/>
+      <w:pPr>
+        <w:ind w:left="1440" w:hanging="360"/>
+      </w:pPr>
+      <w:rPr>
+        <w:rFonts w:ascii="Courier New" w:hAnsi="Courier New" w:cs="Courier New" w:hint="default"/>
+      </w:rPr>
+    </w:lvl>
+    <w:lvl w:ilvl="2" w:tplc="040A0005" w:tentative="1">
+      <w:start w:val="1"/>
+      <w:numFmt w:val="bullet"/>
+      <w:lvlText w:val=""/>
+      <w:lvlJc w:val="left"/>
+      <w:pPr>
+        <w:ind w:left="2160" w:hanging="360"/>
+      </w:pPr>
+      <w:rPr>
+        <w:rFonts w:ascii="Wingdings" w:hAnsi="Wingdings" w:hint="default"/>
+      </w:rPr>
+    </w:lvl>
+    <w:lvl w:ilvl="3" w:tplc="040A0001" w:tentative="1">
+      <w:start w:val="1"/>
+      <w:numFmt w:val="bullet"/>
+      <w:lvlText w:val=""/>
+      <w:lvlJc w:val="left"/>
+      <w:pPr>
+        <w:ind w:left="2880" w:hanging="360"/>
+      </w:pPr>
+      <w:rPr>
+        <w:rFonts w:ascii="Symbol" w:hAnsi="Symbol" w:hint="default"/>
+      </w:rPr>
+    </w:lvl>
+    <w:lvl w:ilvl="4" w:tplc="040A0003" w:tentative="1">
+      <w:start w:val="1"/>
+      <w:numFmt w:val="bullet"/>
+      <w:lvlText w:val="o"/>
+      <w:lvlJc w:val="left"/>
+      <w:pPr>
+        <w:ind w:left="3600" w:hanging="360"/>
+      </w:pPr>
+      <w:rPr>
+        <w:rFonts w:ascii="Courier New" w:hAnsi="Courier New" w:cs="Courier New" w:hint="default"/>
+      </w:rPr>
+    </w:lvl>
+    <w:lvl w:ilvl="5" w:tplc="040A0005" w:tentative="1">
+      <w:start w:val="1"/>
+      <w:numFmt w:val="bullet"/>
+      <w:lvlText w:val=""/>
+      <w:lvlJc w:val="left"/>
+      <w:pPr>
+        <w:ind w:left="4320" w:hanging="360"/>
+      </w:pPr>
+      <w:rPr>
+        <w:rFonts w:ascii="Wingdings" w:hAnsi="Wingdings" w:hint="default"/>
+      </w:rPr>
+    </w:lvl>
+    <w:lvl w:ilvl="6" w:tplc="040A0001" w:tentative="1">
+      <w:start w:val="1"/>
+      <w:numFmt w:val="bullet"/>
+      <w:lvlText w:val=""/>
+      <w:lvlJc w:val="left"/>
+      <w:pPr>
+        <w:ind w:left="5040" w:hanging="360"/>
+      </w:pPr>
+      <w:rPr>
+        <w:rFonts w:ascii="Symbol" w:hAnsi="Symbol" w:hint="default"/>
+      </w:rPr>
+    </w:lvl>
+    <w:lvl w:ilvl="7" w:tplc="040A0003" w:tentative="1">
+      <w:start w:val="1"/>
+      <w:numFmt w:val="bullet"/>
+      <w:lvlText w:val="o"/>
+      <w:lvlJc w:val="left"/>
+      <w:pPr>
+        <w:ind w:left="5760" w:hanging="360"/>
+      </w:pPr>
+      <w:rPr>
+        <w:rFonts w:ascii="Courier New" w:hAnsi="Courier New" w:cs="Courier New" w:hint="default"/>
+      </w:rPr>
+    </w:lvl>
+    <w:lvl w:ilvl="8" w:tplc="040A0005" w:tentative="1">
+      <w:start w:val="1"/>
+      <w:numFmt w:val="bullet"/>
+      <w:lvlText w:val=""/>
+      <w:lvlJc w:val="left"/>
+      <w:pPr>
+        <w:ind w:left="6480" w:hanging="360"/>
+      </w:pPr>
+      <w:rPr>
+        <w:rFonts w:ascii="Wingdings" w:hAnsi="Wingdings" w:hint="default"/>
+      </w:rPr>
+    </w:lvl>
+  </w:abstractNum>
+  <w:abstractNum w:abstractNumId="17" w15:restartNumberingAfterBreak="0">
     <w:nsid w:val="723B224C"/>
     <w:multiLevelType w:val="hybridMultilevel"/>
     <w:tmpl w:val="C74E74F6"/>
@@ -3435,46 +6384,58 @@
     </w:lvl>
   </w:abstractNum>
   <w:num w:numId="1" w16cid:durableId="112794643">
-    <w:abstractNumId w:val="7"/>
+    <w:abstractNumId w:val="10"/>
   </w:num>
   <w:num w:numId="2" w16cid:durableId="785585028">
-    <w:abstractNumId w:val="5"/>
+    <w:abstractNumId w:val="8"/>
   </w:num>
   <w:num w:numId="3" w16cid:durableId="207305134">
     <w:abstractNumId w:val="1"/>
   </w:num>
   <w:num w:numId="4" w16cid:durableId="1489981214">
-    <w:abstractNumId w:val="6"/>
+    <w:abstractNumId w:val="9"/>
   </w:num>
   <w:num w:numId="5" w16cid:durableId="11149206">
-    <w:abstractNumId w:val="11"/>
+    <w:abstractNumId w:val="14"/>
   </w:num>
   <w:num w:numId="6" w16cid:durableId="2130051493">
-    <w:abstractNumId w:val="8"/>
+    <w:abstractNumId w:val="11"/>
   </w:num>
   <w:num w:numId="7" w16cid:durableId="1969511060">
     <w:abstractNumId w:val="3"/>
   </w:num>
   <w:num w:numId="8" w16cid:durableId="573705742">
-    <w:abstractNumId w:val="10"/>
+    <w:abstractNumId w:val="13"/>
   </w:num>
   <w:num w:numId="9" w16cid:durableId="804158592">
-    <w:abstractNumId w:val="4"/>
+    <w:abstractNumId w:val="5"/>
   </w:num>
   <w:num w:numId="10" w16cid:durableId="973868512">
     <w:abstractNumId w:val="0"/>
   </w:num>
   <w:num w:numId="11" w16cid:durableId="179393583">
-    <w:abstractNumId w:val="9"/>
+    <w:abstractNumId w:val="12"/>
   </w:num>
   <w:num w:numId="12" w16cid:durableId="761334620">
-    <w:abstractNumId w:val="13"/>
+    <w:abstractNumId w:val="17"/>
   </w:num>
   <w:num w:numId="13" w16cid:durableId="2069954565">
-    <w:abstractNumId w:val="12"/>
+    <w:abstractNumId w:val="15"/>
   </w:num>
   <w:num w:numId="14" w16cid:durableId="1619679521">
     <w:abstractNumId w:val="2"/>
+  </w:num>
+  <w:num w:numId="15" w16cid:durableId="1609047057">
+    <w:abstractNumId w:val="16"/>
+  </w:num>
+  <w:num w:numId="16" w16cid:durableId="1619335993">
+    <w:abstractNumId w:val="6"/>
+  </w:num>
+  <w:num w:numId="17" w16cid:durableId="215898205">
+    <w:abstractNumId w:val="7"/>
+  </w:num>
+  <w:num w:numId="18" w16cid:durableId="282075208">
+    <w:abstractNumId w:val="4"/>
   </w:num>
 </w:numbering>
 </file>

</xml_diff>